<commit_message>
Changed salutation, fixed typos
</commit_message>
<xml_diff>
--- a/LectureNotes/CS246-ProjectProposalExample-ConferenceApp.docx
+++ b/LectureNotes/CS246-ProjectProposalExample-ConferenceApp.docx
@@ -45,493 +45,559 @@
         </w:rPr>
         <w:t>20</w:t>
       </w:r>
+    </w:p>
+    <w:p>
+      <w:pPr>
+        <w:pStyle w:val="NormalWeb"/>
+        <w:shd w:val="clear" w:color="auto" w:fill="FFFFFF"/>
+        <w:rPr>
+          <w:rFonts w:ascii="Lucida Bright" w:hAnsi="Lucida Bright"/>
+        </w:rPr>
+      </w:pPr>
+      <w:r>
+        <w:rPr>
+          <w:rFonts w:ascii="Lucida Bright" w:hAnsi="Lucida Bright"/>
+        </w:rPr>
+        <w:t>Dr. Joan Smith</w:t>
+      </w:r>
+      <w:r>
+        <w:rPr>
+          <w:rFonts w:ascii="Lucida Bright" w:hAnsi="Lucida Bright"/>
+        </w:rPr>
+        <w:br/>
+        <w:t xml:space="preserve">Oregon </w:t>
+      </w:r>
+      <w:r>
+        <w:rPr>
+          <w:rFonts w:ascii="Lucida Bright" w:hAnsi="Lucida Bright"/>
+        </w:rPr>
+        <w:t>Medical</w:t>
+      </w:r>
+      <w:r>
+        <w:rPr>
+          <w:rFonts w:ascii="Lucida Bright" w:hAnsi="Lucida Bright"/>
+        </w:rPr>
+        <w:t xml:space="preserve"> Association</w:t>
+      </w:r>
+    </w:p>
+    <w:p>
+      <w:pPr>
+        <w:pStyle w:val="NormalWeb"/>
+        <w:shd w:val="clear" w:color="auto" w:fill="FFFFFF"/>
+        <w:rPr>
+          <w:rFonts w:ascii="Lucida Bright" w:hAnsi="Lucida Bright"/>
+        </w:rPr>
+      </w:pPr>
+      <w:r>
+        <w:rPr>
+          <w:rFonts w:ascii="Lucida Bright" w:hAnsi="Lucida Bright"/>
+        </w:rPr>
+        <w:t>Re: Enclosed Software Proposal</w:t>
+      </w:r>
+    </w:p>
+    <w:p>
+      <w:pPr>
+        <w:pStyle w:val="NormalWeb"/>
+        <w:shd w:val="clear" w:color="auto" w:fill="FFFFFF"/>
+        <w:rPr>
+          <w:rFonts w:ascii="Lucida Bright" w:hAnsi="Lucida Bright"/>
+        </w:rPr>
+      </w:pPr>
+      <w:r>
+        <w:rPr>
+          <w:rFonts w:ascii="Lucida Bright" w:hAnsi="Lucida Bright"/>
+        </w:rPr>
+        <w:t xml:space="preserve">Dear </w:t>
+      </w:r>
+      <w:r>
+        <w:rPr>
+          <w:rFonts w:ascii="Lucida Bright" w:hAnsi="Lucida Bright"/>
+        </w:rPr>
+        <w:t>Dr. Smith</w:t>
+      </w:r>
+      <w:r>
+        <w:rPr>
+          <w:rFonts w:ascii="Lucida Bright" w:hAnsi="Lucida Bright"/>
+        </w:rPr>
+        <w:t>,</w:t>
+      </w:r>
+    </w:p>
+    <w:p>
+      <w:pPr>
+        <w:pStyle w:val="NormalWeb"/>
+        <w:shd w:val="clear" w:color="auto" w:fill="FFFFFF"/>
+        <w:rPr>
+          <w:rFonts w:ascii="Lucida Bright" w:hAnsi="Lucida Bright"/>
+        </w:rPr>
+      </w:pPr>
+      <w:r>
+        <w:rPr>
+          <w:rFonts w:ascii="Lucida Bright" w:hAnsi="Lucida Bright"/>
+        </w:rPr>
+        <w:t xml:space="preserve">Please find enclosed our </w:t>
+      </w:r>
+      <w:r>
+        <w:rPr>
+          <w:rFonts w:ascii="Lucida Bright" w:hAnsi="Lucida Bright"/>
+        </w:rPr>
+        <w:t>proposal for</w:t>
+      </w:r>
+      <w:r>
+        <w:rPr>
+          <w:rFonts w:ascii="Lucida Bright" w:hAnsi="Lucida Bright"/>
+        </w:rPr>
+        <w:t xml:space="preserve"> </w:t>
+      </w:r>
+      <w:r>
+        <w:rPr>
+          <w:rFonts w:ascii="Lucida Bright" w:hAnsi="Lucida Bright"/>
+        </w:rPr>
+        <w:t xml:space="preserve">development of a conference web app for the </w:t>
+      </w:r>
+      <w:r>
+        <w:rPr>
+          <w:rFonts w:ascii="Lucida Bright" w:hAnsi="Lucida Bright"/>
+        </w:rPr>
+        <w:t>OM</w:t>
+      </w:r>
+      <w:r>
+        <w:rPr>
+          <w:rFonts w:ascii="Lucida Bright" w:hAnsi="Lucida Bright"/>
+        </w:rPr>
+        <w:t>A</w:t>
+      </w:r>
+      <w:r>
+        <w:rPr>
+          <w:rFonts w:ascii="Lucida Bright" w:hAnsi="Lucida Bright"/>
+        </w:rPr>
+        <w:t xml:space="preserve">. </w:t>
+      </w:r>
+    </w:p>
+    <w:p>
+      <w:pPr>
+        <w:pStyle w:val="NormalWeb"/>
+        <w:shd w:val="clear" w:color="auto" w:fill="FFFFFF"/>
+        <w:rPr>
+          <w:rFonts w:ascii="Lucida Bright" w:hAnsi="Lucida Bright"/>
+        </w:rPr>
+      </w:pPr>
+      <w:r>
+        <w:rPr>
+          <w:rFonts w:ascii="Lucida Bright" w:hAnsi="Lucida Bright"/>
+        </w:rPr>
+        <w:t>We want you to know that we are committed to</w:t>
+      </w:r>
+      <w:r>
+        <w:rPr>
+          <w:rFonts w:ascii="Lucida Bright" w:hAnsi="Lucida Bright"/>
+        </w:rPr>
+        <w:t xml:space="preserve"> deliver</w:t>
+      </w:r>
+      <w:r>
+        <w:rPr>
+          <w:rFonts w:ascii="Lucida Bright" w:hAnsi="Lucida Bright"/>
+        </w:rPr>
+        <w:t>ing</w:t>
+      </w:r>
+      <w:r>
+        <w:rPr>
+          <w:rFonts w:ascii="Lucida Bright" w:hAnsi="Lucida Bright"/>
+        </w:rPr>
+        <w:t xml:space="preserve"> a product that delights both you and </w:t>
+      </w:r>
+      <w:r>
+        <w:rPr>
+          <w:rFonts w:ascii="Lucida Bright" w:hAnsi="Lucida Bright"/>
+        </w:rPr>
+        <w:t>your</w:t>
+      </w:r>
+      <w:r>
+        <w:rPr>
+          <w:rFonts w:ascii="Lucida Bright" w:hAnsi="Lucida Bright"/>
+        </w:rPr>
+        <w:t xml:space="preserve"> end users</w:t>
+      </w:r>
+      <w:r>
+        <w:rPr>
+          <w:rFonts w:ascii="Lucida Bright" w:hAnsi="Lucida Bright"/>
+        </w:rPr>
+        <w:t xml:space="preserve">. We will do this by listening closely to your requirements </w:t>
+      </w:r>
+      <w:r>
+        <w:rPr>
+          <w:rFonts w:ascii="Lucida Bright" w:hAnsi="Lucida Bright"/>
+        </w:rPr>
+        <w:t xml:space="preserve">so that we fully understand your needs. </w:t>
+      </w:r>
+      <w:r>
+        <w:rPr>
+          <w:rFonts w:ascii="Lucida Bright" w:hAnsi="Lucida Bright"/>
+        </w:rPr>
+        <w:t xml:space="preserve"> </w:t>
+      </w:r>
+      <w:r>
+        <w:rPr>
+          <w:rFonts w:ascii="Lucida Bright" w:hAnsi="Lucida Bright"/>
+        </w:rPr>
+        <w:t>We will continue</w:t>
+      </w:r>
+      <w:r>
+        <w:rPr>
+          <w:rFonts w:ascii="Lucida Bright" w:hAnsi="Lucida Bright"/>
+        </w:rPr>
+        <w:t xml:space="preserve"> to get your feedback </w:t>
+      </w:r>
+      <w:r>
+        <w:rPr>
+          <w:rFonts w:ascii="Lucida Bright" w:hAnsi="Lucida Bright"/>
+        </w:rPr>
+        <w:t xml:space="preserve">at </w:t>
+      </w:r>
+      <w:r>
+        <w:rPr>
+          <w:rFonts w:ascii="Lucida Bright" w:hAnsi="Lucida Bright"/>
+        </w:rPr>
+        <w:t xml:space="preserve">each step of the way as we develop </w:t>
+      </w:r>
+      <w:r>
+        <w:rPr>
+          <w:rFonts w:ascii="Lucida Bright" w:hAnsi="Lucida Bright"/>
+        </w:rPr>
+        <w:t>your</w:t>
+      </w:r>
+      <w:r>
+        <w:rPr>
+          <w:rFonts w:ascii="Lucida Bright" w:hAnsi="Lucida Bright"/>
+        </w:rPr>
+        <w:t xml:space="preserve"> </w:t>
+      </w:r>
+      <w:r>
+        <w:rPr>
+          <w:rFonts w:ascii="Lucida Bright" w:hAnsi="Lucida Bright"/>
+        </w:rPr>
+        <w:t>conference app</w:t>
+      </w:r>
+      <w:r>
+        <w:rPr>
+          <w:rFonts w:ascii="Lucida Bright" w:hAnsi="Lucida Bright"/>
+        </w:rPr>
+        <w:t>.</w:t>
+      </w:r>
+      <w:r>
+        <w:rPr>
+          <w:rFonts w:ascii="Lucida Bright" w:hAnsi="Lucida Bright"/>
+        </w:rPr>
+        <w:t xml:space="preserve"> We also know that cost and timeliness are important to you and </w:t>
+      </w:r>
+      <w:r>
+        <w:rPr>
+          <w:rFonts w:ascii="Lucida Bright" w:hAnsi="Lucida Bright"/>
+        </w:rPr>
+        <w:t>are committed to</w:t>
+      </w:r>
+      <w:r>
+        <w:rPr>
+          <w:rFonts w:ascii="Lucida Bright" w:hAnsi="Lucida Bright"/>
+        </w:rPr>
+        <w:t xml:space="preserve"> </w:t>
+      </w:r>
+      <w:r>
+        <w:rPr>
+          <w:rFonts w:ascii="Lucida Bright" w:hAnsi="Lucida Bright"/>
+        </w:rPr>
+        <w:t>keeping the project</w:t>
+      </w:r>
+      <w:r>
+        <w:rPr>
+          <w:rFonts w:ascii="Lucida Bright" w:hAnsi="Lucida Bright"/>
+        </w:rPr>
+        <w:t xml:space="preserve"> within your budget and timeframe.</w:t>
+      </w:r>
+    </w:p>
+    <w:p>
+      <w:pPr>
+        <w:pStyle w:val="NormalWeb"/>
+        <w:shd w:val="clear" w:color="auto" w:fill="FFFFFF"/>
+        <w:rPr>
+          <w:rFonts w:ascii="Lucida Bright" w:hAnsi="Lucida Bright"/>
+        </w:rPr>
+      </w:pPr>
+      <w:r>
+        <w:rPr>
+          <w:rFonts w:ascii="Lucida Bright" w:hAnsi="Lucida Bright"/>
+        </w:rPr>
+        <w:t>Our team</w:t>
+      </w:r>
+      <w:r>
+        <w:rPr>
+          <w:rFonts w:ascii="Lucida Bright" w:hAnsi="Lucida Bright"/>
+        </w:rPr>
+        <w:t>,</w:t>
+      </w:r>
+      <w:r>
+        <w:rPr>
+          <w:rFonts w:ascii="Lucida Bright" w:hAnsi="Lucida Bright"/>
+        </w:rPr>
+        <w:t xml:space="preserve"> </w:t>
+      </w:r>
+      <w:r>
+        <w:rPr>
+          <w:rFonts w:ascii="Lucida Bright" w:hAnsi="Lucida Bright"/>
+        </w:rPr>
+        <w:t xml:space="preserve">consisting of John </w:t>
+      </w:r>
+      <w:r>
+        <w:rPr>
+          <w:rFonts w:ascii="Lucida Bright" w:hAnsi="Lucida Bright"/>
+        </w:rPr>
+        <w:t>Jones</w:t>
+      </w:r>
+      <w:r>
+        <w:rPr>
+          <w:rFonts w:ascii="Lucida Bright" w:hAnsi="Lucida Bright"/>
+        </w:rPr>
+        <w:t xml:space="preserve">, </w:t>
+      </w:r>
+      <w:r>
+        <w:rPr>
+          <w:rFonts w:ascii="Lucida Bright" w:hAnsi="Lucida Bright"/>
+        </w:rPr>
+        <w:t>Jane</w:t>
+      </w:r>
+      <w:r>
+        <w:rPr>
+          <w:rFonts w:ascii="Lucida Bright" w:hAnsi="Lucida Bright"/>
+        </w:rPr>
+        <w:t xml:space="preserve"> Doe </w:t>
+      </w:r>
+      <w:r>
+        <w:rPr>
+          <w:rFonts w:ascii="Lucida Bright" w:hAnsi="Lucida Bright"/>
+        </w:rPr>
+        <w:t>and I have</w:t>
+      </w:r>
+      <w:r>
+        <w:rPr>
+          <w:rFonts w:ascii="Lucida Bright" w:hAnsi="Lucida Bright"/>
+        </w:rPr>
+        <w:t xml:space="preserve"> experience writing a variety of different web apps, mobile apps and desktop apps</w:t>
+      </w:r>
+      <w:r>
+        <w:rPr>
+          <w:rFonts w:ascii="Lucida Bright" w:hAnsi="Lucida Bright"/>
+        </w:rPr>
+        <w:t xml:space="preserve">. We love </w:t>
+      </w:r>
+      <w:r>
+        <w:rPr>
+          <w:rFonts w:ascii="Lucida Bright" w:hAnsi="Lucida Bright"/>
+        </w:rPr>
+        <w:t xml:space="preserve">designing software solutions that </w:t>
+      </w:r>
+      <w:r>
+        <w:rPr>
+          <w:rFonts w:ascii="Lucida Bright" w:hAnsi="Lucida Bright"/>
+        </w:rPr>
+        <w:t xml:space="preserve">do exactly what </w:t>
+      </w:r>
+      <w:r>
+        <w:rPr>
+          <w:rFonts w:ascii="Lucida Bright" w:hAnsi="Lucida Bright"/>
+        </w:rPr>
+        <w:t>the end users</w:t>
+      </w:r>
+      <w:r>
+        <w:rPr>
+          <w:rFonts w:ascii="Lucida Bright" w:hAnsi="Lucida Bright"/>
+        </w:rPr>
+        <w:t xml:space="preserve"> need</w:t>
+      </w:r>
+      <w:r>
+        <w:rPr>
+          <w:rFonts w:ascii="Lucida Bright" w:hAnsi="Lucida Bright"/>
+        </w:rPr>
+        <w:t>.</w:t>
+      </w:r>
+    </w:p>
+    <w:p>
+      <w:pPr>
+        <w:pStyle w:val="NormalWeb"/>
+        <w:shd w:val="clear" w:color="auto" w:fill="FFFFFF"/>
+        <w:rPr>
+          <w:rFonts w:ascii="Lucida Bright" w:hAnsi="Lucida Bright"/>
+        </w:rPr>
+      </w:pPr>
+      <w:r>
+        <w:rPr>
+          <w:rFonts w:ascii="Lucida Bright" w:hAnsi="Lucida Bright"/>
+        </w:rPr>
+        <w:t xml:space="preserve">We look forward to discussing the details of this proposal with you </w:t>
+      </w:r>
+      <w:r>
+        <w:rPr>
+          <w:rFonts w:ascii="Lucida Bright" w:hAnsi="Lucida Bright"/>
+        </w:rPr>
+        <w:t xml:space="preserve">further </w:t>
+      </w:r>
+      <w:r>
+        <w:rPr>
+          <w:rFonts w:ascii="Lucida Bright" w:hAnsi="Lucida Bright"/>
+        </w:rPr>
+        <w:t xml:space="preserve">and making any adjustments </w:t>
+      </w:r>
+      <w:r>
+        <w:rPr>
+          <w:rFonts w:ascii="Lucida Bright" w:hAnsi="Lucida Bright"/>
+        </w:rPr>
+        <w:t>that might be needed</w:t>
+      </w:r>
+      <w:r>
+        <w:rPr>
+          <w:rFonts w:ascii="Lucida Bright" w:hAnsi="Lucida Bright"/>
+        </w:rPr>
+        <w:t>.</w:t>
+      </w:r>
+      <w:r>
+        <w:rPr>
+          <w:rFonts w:ascii="Lucida Bright" w:hAnsi="Lucida Bright"/>
+        </w:rPr>
+        <w:t xml:space="preserve"> </w:t>
+      </w:r>
+      <w:r>
+        <w:rPr>
+          <w:rFonts w:ascii="Lucida Bright" w:hAnsi="Lucida Bright"/>
+        </w:rPr>
+        <w:t>Once we have fine-tuned the proposal we will send you a contract document for review and signatures.</w:t>
+      </w:r>
+    </w:p>
+    <w:p>
+      <w:pPr>
+        <w:pStyle w:val="NormalWeb"/>
+        <w:shd w:val="clear" w:color="auto" w:fill="FFFFFF"/>
+        <w:rPr>
+          <w:rFonts w:ascii="Lucida Bright" w:hAnsi="Lucida Bright"/>
+        </w:rPr>
+      </w:pPr>
+      <w:r>
+        <w:rPr>
+          <w:rFonts w:ascii="Lucida Bright" w:hAnsi="Lucida Bright"/>
+        </w:rPr>
+        <w:t>All the best</w:t>
+      </w:r>
+      <w:r>
+        <w:rPr>
+          <w:rFonts w:ascii="Lucida Bright" w:hAnsi="Lucida Bright"/>
+        </w:rPr>
+        <w:t xml:space="preserve">, </w:t>
+      </w:r>
+    </w:p>
+    <w:p>
+      <w:pPr>
+        <w:rPr>
+          <w:rFonts w:ascii="Lucida Bright" w:hAnsi="Lucida Bright" w:cs="Arial"/>
+        </w:rPr>
+      </w:pPr>
+      <w:r>
+        <w:rPr>
+          <w:rFonts w:ascii="Lucida Bright" w:hAnsi="Lucida Bright" w:cs="Arial"/>
+        </w:rPr>
+        <w:t>Brenda Bright</w:t>
+      </w:r>
+      <w:r>
+        <w:rPr>
+          <w:rFonts w:ascii="Lucida Bright" w:hAnsi="Lucida Bright" w:cs="Arial"/>
+        </w:rPr>
+        <w:t xml:space="preserve">, </w:t>
+      </w:r>
+      <w:r>
+        <w:rPr>
+          <w:rFonts w:ascii="Lucida Bright" w:hAnsi="Lucida Bright" w:cs="Arial"/>
+        </w:rPr>
+        <w:t>Team Lea</w:t>
+      </w:r>
+      <w:r>
+        <w:rPr>
+          <w:rFonts w:ascii="Lucida Bright" w:hAnsi="Lucida Bright" w:cs="Arial"/>
+        </w:rPr>
+        <w:t>d</w:t>
+      </w:r>
+    </w:p>
+    <w:p>
+      <w:pPr>
+        <w:rPr>
+          <w:rFonts w:ascii="Lucida Bright" w:hAnsi="Lucida Bright" w:cs="Arial"/>
+        </w:rPr>
+      </w:pPr>
+      <w:r>
+        <w:rPr>
+          <w:rFonts w:ascii="Lucida Bright" w:hAnsi="Lucida Bright" w:cs="Arial"/>
+        </w:rPr>
+        <w:t>CIT Capstone Project</w:t>
+      </w:r>
+    </w:p>
+    <w:p>
+      <w:pPr>
+        <w:rPr>
+          <w:rFonts w:ascii="Lucida Bright" w:hAnsi="Lucida Bright" w:cs="Arial"/>
+        </w:rPr>
+      </w:pPr>
+      <w:r>
+        <w:rPr>
+          <w:rFonts w:ascii="Lucida Bright" w:hAnsi="Lucida Bright" w:cs="Arial"/>
+        </w:rPr>
+        <w:t>br</w:t>
+      </w:r>
+      <w:r>
+        <w:rPr>
+          <w:rFonts w:ascii="Lucida Bright" w:hAnsi="Lucida Bright" w:cs="Arial"/>
+        </w:rPr>
+        <w:t>enda</w:t>
+      </w:r>
+      <w:r>
+        <w:rPr>
+          <w:rFonts w:ascii="Lucida Bright" w:hAnsi="Lucida Bright" w:cs="Arial"/>
+        </w:rPr>
+        <w:t>b@</w:t>
+      </w:r>
+      <w:r>
+        <w:rPr>
+          <w:rFonts w:ascii="Lucida Bright" w:hAnsi="Lucida Bright" w:cs="Arial"/>
+        </w:rPr>
+        <w:t>my.</w:t>
+      </w:r>
+      <w:r>
+        <w:rPr>
+          <w:rFonts w:ascii="Lucida Bright" w:hAnsi="Lucida Bright" w:cs="Arial"/>
+        </w:rPr>
+        <w:t>lanecc.e</w:t>
+      </w:r>
+      <w:r>
+        <w:rPr>
+          <w:rFonts w:ascii="Lucida Bright" w:hAnsi="Lucida Bright" w:cs="Arial"/>
+        </w:rPr>
+        <w:t>du</w:t>
+      </w:r>
+    </w:p>
+    <w:p>
+      <w:pPr>
+        <w:rPr>
+          <w:rFonts w:ascii="Lucida Bright" w:hAnsi="Lucida Bright" w:cs="Arial"/>
+        </w:rPr>
+      </w:pPr>
+      <w:r>
+        <w:rPr>
+          <w:rFonts w:ascii="Lucida Bright" w:hAnsi="Lucida Bright" w:cs="Arial"/>
+        </w:rPr>
+        <w:t>123-456-7890</w:t>
+      </w:r>
+      <w:r>
+        <w:rPr>
+          <w:rFonts w:ascii="Lucida Bright" w:hAnsi="Lucida Bright" w:cs="Arial"/>
+        </w:rPr>
+        <w:t xml:space="preserve"> (mobile)</w:t>
+      </w:r>
       <w:bookmarkStart w:id="0" w:name="_GoBack"/>
       <w:bookmarkEnd w:id="0"/>
-    </w:p>
-    <w:p>
-      <w:pPr>
-        <w:pStyle w:val="NormalWeb"/>
-        <w:shd w:val="clear" w:color="auto" w:fill="FFFFFF"/>
-        <w:rPr>
-          <w:rFonts w:ascii="Lucida Bright" w:hAnsi="Lucida Bright"/>
-        </w:rPr>
-      </w:pPr>
-      <w:r>
-        <w:rPr>
-          <w:rFonts w:ascii="Lucida Bright" w:hAnsi="Lucida Bright"/>
-        </w:rPr>
-        <w:t>Dr. Joan Smith</w:t>
-      </w:r>
-      <w:r>
-        <w:rPr>
-          <w:rFonts w:ascii="Lucida Bright" w:hAnsi="Lucida Bright"/>
-        </w:rPr>
-        <w:br/>
-        <w:t xml:space="preserve">Oregon </w:t>
-      </w:r>
-      <w:r>
-        <w:rPr>
-          <w:rFonts w:ascii="Lucida Bright" w:hAnsi="Lucida Bright"/>
-        </w:rPr>
-        <w:t>Medical</w:t>
-      </w:r>
-      <w:r>
-        <w:rPr>
-          <w:rFonts w:ascii="Lucida Bright" w:hAnsi="Lucida Bright"/>
-        </w:rPr>
-        <w:t xml:space="preserve"> Association</w:t>
-      </w:r>
-    </w:p>
-    <w:p>
-      <w:pPr>
-        <w:pStyle w:val="NormalWeb"/>
-        <w:shd w:val="clear" w:color="auto" w:fill="FFFFFF"/>
-        <w:rPr>
-          <w:rFonts w:ascii="Lucida Bright" w:hAnsi="Lucida Bright"/>
-        </w:rPr>
-      </w:pPr>
-      <w:r>
-        <w:rPr>
-          <w:rFonts w:ascii="Lucida Bright" w:hAnsi="Lucida Bright"/>
-        </w:rPr>
-        <w:t>Re: Enclosed Software Proposal</w:t>
-      </w:r>
-    </w:p>
-    <w:p>
-      <w:pPr>
-        <w:pStyle w:val="NormalWeb"/>
-        <w:shd w:val="clear" w:color="auto" w:fill="FFFFFF"/>
-        <w:rPr>
-          <w:rFonts w:ascii="Lucida Bright" w:hAnsi="Lucida Bright"/>
-        </w:rPr>
-      </w:pPr>
-      <w:r>
-        <w:rPr>
-          <w:rFonts w:ascii="Lucida Bright" w:hAnsi="Lucida Bright"/>
-        </w:rPr>
-        <w:t xml:space="preserve">Dear </w:t>
-      </w:r>
-      <w:r>
-        <w:rPr>
-          <w:rFonts w:ascii="Lucida Bright" w:hAnsi="Lucida Bright"/>
-        </w:rPr>
-        <w:t>Joan</w:t>
-      </w:r>
-      <w:r>
-        <w:rPr>
-          <w:rFonts w:ascii="Lucida Bright" w:hAnsi="Lucida Bright"/>
-        </w:rPr>
-        <w:t>,</w:t>
-      </w:r>
-    </w:p>
-    <w:p>
-      <w:pPr>
-        <w:pStyle w:val="NormalWeb"/>
-        <w:shd w:val="clear" w:color="auto" w:fill="FFFFFF"/>
-        <w:rPr>
-          <w:rFonts w:ascii="Lucida Bright" w:hAnsi="Lucida Bright"/>
-        </w:rPr>
-      </w:pPr>
-      <w:r>
-        <w:rPr>
-          <w:rFonts w:ascii="Lucida Bright" w:hAnsi="Lucida Bright"/>
-        </w:rPr>
-        <w:t xml:space="preserve">Please find enclosed our </w:t>
-      </w:r>
-      <w:r>
-        <w:rPr>
-          <w:rFonts w:ascii="Lucida Bright" w:hAnsi="Lucida Bright"/>
-        </w:rPr>
-        <w:t>proposal for</w:t>
-      </w:r>
-      <w:r>
-        <w:rPr>
-          <w:rFonts w:ascii="Lucida Bright" w:hAnsi="Lucida Bright"/>
-        </w:rPr>
-        <w:t xml:space="preserve"> </w:t>
-      </w:r>
-      <w:r>
-        <w:rPr>
-          <w:rFonts w:ascii="Lucida Bright" w:hAnsi="Lucida Bright"/>
-        </w:rPr>
-        <w:t xml:space="preserve">development of a conference web app for the </w:t>
-      </w:r>
-      <w:r>
-        <w:rPr>
-          <w:rFonts w:ascii="Lucida Bright" w:hAnsi="Lucida Bright"/>
-        </w:rPr>
-        <w:t>OM</w:t>
-      </w:r>
-      <w:r>
-        <w:rPr>
-          <w:rFonts w:ascii="Lucida Bright" w:hAnsi="Lucida Bright"/>
-        </w:rPr>
-        <w:t>A</w:t>
-      </w:r>
-      <w:r>
-        <w:rPr>
-          <w:rFonts w:ascii="Lucida Bright" w:hAnsi="Lucida Bright"/>
-        </w:rPr>
-        <w:t xml:space="preserve">. </w:t>
-      </w:r>
-    </w:p>
-    <w:p>
-      <w:pPr>
-        <w:pStyle w:val="NormalWeb"/>
-        <w:shd w:val="clear" w:color="auto" w:fill="FFFFFF"/>
-        <w:rPr>
-          <w:rFonts w:ascii="Lucida Bright" w:hAnsi="Lucida Bright"/>
-        </w:rPr>
-      </w:pPr>
-      <w:r>
-        <w:rPr>
-          <w:rFonts w:ascii="Lucida Bright" w:hAnsi="Lucida Bright"/>
-        </w:rPr>
-        <w:t>We want you to know that we are committed to</w:t>
-      </w:r>
-      <w:r>
-        <w:rPr>
-          <w:rFonts w:ascii="Lucida Bright" w:hAnsi="Lucida Bright"/>
-        </w:rPr>
-        <w:t xml:space="preserve"> deliver</w:t>
-      </w:r>
-      <w:r>
-        <w:rPr>
-          <w:rFonts w:ascii="Lucida Bright" w:hAnsi="Lucida Bright"/>
-        </w:rPr>
-        <w:t>ing</w:t>
-      </w:r>
-      <w:r>
-        <w:rPr>
-          <w:rFonts w:ascii="Lucida Bright" w:hAnsi="Lucida Bright"/>
-        </w:rPr>
-        <w:t xml:space="preserve"> a product that delights both you and </w:t>
-      </w:r>
-      <w:r>
-        <w:rPr>
-          <w:rFonts w:ascii="Lucida Bright" w:hAnsi="Lucida Bright"/>
-        </w:rPr>
-        <w:t>your</w:t>
-      </w:r>
-      <w:r>
-        <w:rPr>
-          <w:rFonts w:ascii="Lucida Bright" w:hAnsi="Lucida Bright"/>
-        </w:rPr>
-        <w:t xml:space="preserve"> end users</w:t>
-      </w:r>
-      <w:r>
-        <w:rPr>
-          <w:rFonts w:ascii="Lucida Bright" w:hAnsi="Lucida Bright"/>
-        </w:rPr>
-        <w:t xml:space="preserve">. We will do this by listening closely to your requirements </w:t>
-      </w:r>
-      <w:r>
-        <w:rPr>
-          <w:rFonts w:ascii="Lucida Bright" w:hAnsi="Lucida Bright"/>
-        </w:rPr>
-        <w:t xml:space="preserve">so that we fully understand your needs. </w:t>
-      </w:r>
-      <w:r>
-        <w:rPr>
-          <w:rFonts w:ascii="Lucida Bright" w:hAnsi="Lucida Bright"/>
-        </w:rPr>
-        <w:t xml:space="preserve"> </w:t>
-      </w:r>
-      <w:r>
-        <w:rPr>
-          <w:rFonts w:ascii="Lucida Bright" w:hAnsi="Lucida Bright"/>
-        </w:rPr>
-        <w:t>We will continue</w:t>
-      </w:r>
-      <w:r>
-        <w:rPr>
-          <w:rFonts w:ascii="Lucida Bright" w:hAnsi="Lucida Bright"/>
-        </w:rPr>
-        <w:t xml:space="preserve"> to get your feedback </w:t>
-      </w:r>
-      <w:r>
-        <w:rPr>
-          <w:rFonts w:ascii="Lucida Bright" w:hAnsi="Lucida Bright"/>
-        </w:rPr>
-        <w:t xml:space="preserve">at </w:t>
-      </w:r>
-      <w:r>
-        <w:rPr>
-          <w:rFonts w:ascii="Lucida Bright" w:hAnsi="Lucida Bright"/>
-        </w:rPr>
-        <w:t xml:space="preserve">each step of the way as we develop </w:t>
-      </w:r>
-      <w:r>
-        <w:rPr>
-          <w:rFonts w:ascii="Lucida Bright" w:hAnsi="Lucida Bright"/>
-        </w:rPr>
-        <w:t>your</w:t>
-      </w:r>
-      <w:r>
-        <w:rPr>
-          <w:rFonts w:ascii="Lucida Bright" w:hAnsi="Lucida Bright"/>
-        </w:rPr>
-        <w:t xml:space="preserve"> </w:t>
-      </w:r>
-      <w:r>
-        <w:rPr>
-          <w:rFonts w:ascii="Lucida Bright" w:hAnsi="Lucida Bright"/>
-        </w:rPr>
-        <w:t>conference app</w:t>
-      </w:r>
-      <w:r>
-        <w:rPr>
-          <w:rFonts w:ascii="Lucida Bright" w:hAnsi="Lucida Bright"/>
-        </w:rPr>
-        <w:t>.</w:t>
-      </w:r>
-      <w:r>
-        <w:rPr>
-          <w:rFonts w:ascii="Lucida Bright" w:hAnsi="Lucida Bright"/>
-        </w:rPr>
-        <w:t xml:space="preserve"> We also know that cost and timeliness are important to you and </w:t>
-      </w:r>
-      <w:r>
-        <w:rPr>
-          <w:rFonts w:ascii="Lucida Bright" w:hAnsi="Lucida Bright"/>
-        </w:rPr>
-        <w:t>are committed to</w:t>
-      </w:r>
-      <w:r>
-        <w:rPr>
-          <w:rFonts w:ascii="Lucida Bright" w:hAnsi="Lucida Bright"/>
-        </w:rPr>
-        <w:t xml:space="preserve"> </w:t>
-      </w:r>
-      <w:r>
-        <w:rPr>
-          <w:rFonts w:ascii="Lucida Bright" w:hAnsi="Lucida Bright"/>
-        </w:rPr>
-        <w:t>keeping the project</w:t>
-      </w:r>
-      <w:r>
-        <w:rPr>
-          <w:rFonts w:ascii="Lucida Bright" w:hAnsi="Lucida Bright"/>
-        </w:rPr>
-        <w:t xml:space="preserve"> within your budget and timeframe.</w:t>
-      </w:r>
-    </w:p>
-    <w:p>
-      <w:pPr>
-        <w:pStyle w:val="NormalWeb"/>
-        <w:shd w:val="clear" w:color="auto" w:fill="FFFFFF"/>
-        <w:rPr>
-          <w:rFonts w:ascii="Lucida Bright" w:hAnsi="Lucida Bright"/>
-        </w:rPr>
-      </w:pPr>
-      <w:r>
-        <w:rPr>
-          <w:rFonts w:ascii="Lucida Bright" w:hAnsi="Lucida Bright"/>
-        </w:rPr>
-        <w:t>Our team</w:t>
-      </w:r>
-      <w:r>
-        <w:rPr>
-          <w:rFonts w:ascii="Lucida Bright" w:hAnsi="Lucida Bright"/>
-        </w:rPr>
-        <w:t>,</w:t>
-      </w:r>
-      <w:r>
-        <w:rPr>
-          <w:rFonts w:ascii="Lucida Bright" w:hAnsi="Lucida Bright"/>
-        </w:rPr>
-        <w:t xml:space="preserve"> </w:t>
-      </w:r>
-      <w:r>
-        <w:rPr>
-          <w:rFonts w:ascii="Lucida Bright" w:hAnsi="Lucida Bright"/>
-        </w:rPr>
-        <w:t xml:space="preserve">consisting of John Smith, Susan Doe </w:t>
-      </w:r>
-      <w:r>
-        <w:rPr>
-          <w:rFonts w:ascii="Lucida Bright" w:hAnsi="Lucida Bright"/>
-        </w:rPr>
-        <w:t xml:space="preserve">and I have over thirty years of </w:t>
-      </w:r>
-      <w:r>
-        <w:rPr>
-          <w:rFonts w:ascii="Lucida Bright" w:hAnsi="Lucida Bright"/>
-        </w:rPr>
-        <w:t>combined</w:t>
-      </w:r>
-      <w:r>
-        <w:rPr>
-          <w:rFonts w:ascii="Lucida Bright" w:hAnsi="Lucida Bright"/>
-        </w:rPr>
-        <w:t xml:space="preserve"> software development experience. We love </w:t>
-      </w:r>
-      <w:r>
-        <w:rPr>
-          <w:rFonts w:ascii="Lucida Bright" w:hAnsi="Lucida Bright"/>
-        </w:rPr>
-        <w:t xml:space="preserve">designing software solutions that </w:t>
-      </w:r>
-      <w:r>
-        <w:rPr>
-          <w:rFonts w:ascii="Lucida Bright" w:hAnsi="Lucida Bright"/>
-        </w:rPr>
-        <w:t>do exactly what our clients need</w:t>
-      </w:r>
-      <w:r>
-        <w:rPr>
-          <w:rFonts w:ascii="Lucida Bright" w:hAnsi="Lucida Bright"/>
-        </w:rPr>
-        <w:t>.</w:t>
-      </w:r>
-    </w:p>
-    <w:p>
-      <w:pPr>
-        <w:pStyle w:val="NormalWeb"/>
-        <w:shd w:val="clear" w:color="auto" w:fill="FFFFFF"/>
-        <w:rPr>
-          <w:rFonts w:ascii="Lucida Bright" w:hAnsi="Lucida Bright"/>
-        </w:rPr>
-      </w:pPr>
-      <w:r>
-        <w:rPr>
-          <w:rFonts w:ascii="Lucida Bright" w:hAnsi="Lucida Bright"/>
-        </w:rPr>
-        <w:t xml:space="preserve">We look forward to discussing the details of this proposal with you </w:t>
-      </w:r>
-      <w:r>
-        <w:rPr>
-          <w:rFonts w:ascii="Lucida Bright" w:hAnsi="Lucida Bright"/>
-        </w:rPr>
-        <w:t xml:space="preserve">further </w:t>
-      </w:r>
-      <w:r>
-        <w:rPr>
-          <w:rFonts w:ascii="Lucida Bright" w:hAnsi="Lucida Bright"/>
-        </w:rPr>
-        <w:t xml:space="preserve">and making any adjustments </w:t>
-      </w:r>
-      <w:r>
-        <w:rPr>
-          <w:rFonts w:ascii="Lucida Bright" w:hAnsi="Lucida Bright"/>
-        </w:rPr>
-        <w:t>that might be needed</w:t>
-      </w:r>
-      <w:r>
-        <w:rPr>
-          <w:rFonts w:ascii="Lucida Bright" w:hAnsi="Lucida Bright"/>
-        </w:rPr>
-        <w:t>.</w:t>
-      </w:r>
-      <w:r>
-        <w:rPr>
-          <w:rFonts w:ascii="Lucida Bright" w:hAnsi="Lucida Bright"/>
-        </w:rPr>
-        <w:t xml:space="preserve"> </w:t>
-      </w:r>
-      <w:r>
-        <w:rPr>
-          <w:rFonts w:ascii="Lucida Bright" w:hAnsi="Lucida Bright"/>
-        </w:rPr>
-        <w:t>Once we have fine-tuned the proposal we will send you a contract document for review and signatures.</w:t>
-      </w:r>
-    </w:p>
-    <w:p>
-      <w:pPr>
-        <w:pStyle w:val="NormalWeb"/>
-        <w:shd w:val="clear" w:color="auto" w:fill="FFFFFF"/>
-        <w:rPr>
-          <w:rFonts w:ascii="Lucida Bright" w:hAnsi="Lucida Bright"/>
-        </w:rPr>
-      </w:pPr>
-      <w:r>
-        <w:rPr>
-          <w:rFonts w:ascii="Lucida Bright" w:hAnsi="Lucida Bright"/>
-        </w:rPr>
-        <w:t>All the best</w:t>
-      </w:r>
-      <w:r>
-        <w:rPr>
-          <w:rFonts w:ascii="Lucida Bright" w:hAnsi="Lucida Bright"/>
-        </w:rPr>
-        <w:t xml:space="preserve">, </w:t>
-      </w:r>
-    </w:p>
-    <w:p>
-      <w:pPr>
-        <w:rPr>
-          <w:rFonts w:ascii="Lucida Bright" w:hAnsi="Lucida Bright" w:cs="Arial"/>
-        </w:rPr>
-      </w:pPr>
-      <w:r>
-        <w:rPr>
-          <w:rFonts w:ascii="Lucida Bright" w:hAnsi="Lucida Bright" w:cs="Arial"/>
-        </w:rPr>
-        <w:t xml:space="preserve">Brian Bird, </w:t>
-      </w:r>
-      <w:r>
-        <w:rPr>
-          <w:rFonts w:ascii="Lucida Bright" w:hAnsi="Lucida Bright" w:cs="Arial"/>
-        </w:rPr>
-        <w:t>Team Lean</w:t>
-      </w:r>
-    </w:p>
-    <w:p>
-      <w:pPr>
-        <w:rPr>
-          <w:rFonts w:ascii="Lucida Bright" w:hAnsi="Lucida Bright" w:cs="Arial"/>
-        </w:rPr>
-      </w:pPr>
-      <w:r>
-        <w:rPr>
-          <w:rFonts w:ascii="Lucida Bright" w:hAnsi="Lucida Bright" w:cs="Arial"/>
-        </w:rPr>
-        <w:t>CIT Capstone Project</w:t>
-      </w:r>
-    </w:p>
-    <w:p>
-      <w:pPr>
-        <w:rPr>
-          <w:rFonts w:ascii="Lucida Bright" w:hAnsi="Lucida Bright" w:cs="Arial"/>
-        </w:rPr>
-      </w:pPr>
-      <w:r>
-        <w:rPr>
-          <w:rFonts w:ascii="Lucida Bright" w:hAnsi="Lucida Bright" w:cs="Arial"/>
-        </w:rPr>
-        <w:t>brianb@</w:t>
-      </w:r>
-      <w:r>
-        <w:rPr>
-          <w:rFonts w:ascii="Lucida Bright" w:hAnsi="Lucida Bright" w:cs="Arial"/>
-        </w:rPr>
-        <w:t>lanecc.e</w:t>
-      </w:r>
-      <w:r>
-        <w:rPr>
-          <w:rFonts w:ascii="Lucida Bright" w:hAnsi="Lucida Bright" w:cs="Arial"/>
-        </w:rPr>
-        <w:t>du</w:t>
-      </w:r>
-    </w:p>
-    <w:p>
-      <w:pPr>
-        <w:rPr>
-          <w:rFonts w:ascii="Lucida Bright" w:hAnsi="Lucida Bright" w:cs="Arial"/>
-        </w:rPr>
-      </w:pPr>
-      <w:r>
-        <w:rPr>
-          <w:rFonts w:ascii="Lucida Bright" w:hAnsi="Lucida Bright" w:cs="Arial"/>
-        </w:rPr>
-        <w:t>123-456-7890</w:t>
-      </w:r>
-      <w:r>
-        <w:rPr>
-          <w:rFonts w:ascii="Lucida Bright" w:hAnsi="Lucida Bright" w:cs="Arial"/>
-        </w:rPr>
-        <w:t xml:space="preserve"> (mobile)</w:t>
-      </w:r>
     </w:p>
     <w:p>
       <w:pPr>

</xml_diff>

<commit_message>
Modified time worked pwer week
</commit_message>
<xml_diff>
--- a/LectureNotes/CS246-ProjectProposalExample-ConferenceApp.docx
+++ b/LectureNotes/CS246-ProjectProposalExample-ConferenceApp.docx
@@ -99,8 +99,6 @@
         </w:rPr>
         <w:t>Re: Enclosed Software Proposal</w:t>
       </w:r>
-      <w:bookmarkStart w:id="0" w:name="_GoBack"/>
-      <w:bookmarkEnd w:id="0"/>
     </w:p>
     <w:p>
       <w:pPr>
@@ -2634,25 +2632,31 @@
         <w:rPr>
           <w:rFonts w:ascii="Lucida Bright" w:hAnsi="Lucida Bright" w:cs="Arial"/>
         </w:rPr>
-        <w:t xml:space="preserve">20 hours per week of </w:t>
-      </w:r>
-      <w:r>
-        <w:rPr>
-          <w:rFonts w:ascii="Lucida Bright" w:hAnsi="Lucida Bright" w:cs="Arial"/>
-        </w:rPr>
-        <w:t xml:space="preserve">developer time to this project. </w:t>
-      </w:r>
-      <w:r>
-        <w:rPr>
-          <w:rFonts w:ascii="Lucida Bright" w:hAnsi="Lucida Bright" w:cs="Arial"/>
-        </w:rPr>
-        <w:t xml:space="preserve">We may be able to allocate more, or less, at your request. </w:t>
-      </w:r>
-      <w:r>
-        <w:rPr>
-          <w:rFonts w:ascii="Lucida Bright" w:hAnsi="Lucida Bright" w:cs="Arial"/>
-        </w:rPr>
-        <w:t>At 20 hours per week, here are the projected project durations for each variant of the project:</w:t>
+        <w:t>36</w:t>
+      </w:r>
+      <w:r>
+        <w:rPr>
+          <w:rFonts w:ascii="Lucida Bright" w:hAnsi="Lucida Bright" w:cs="Arial"/>
+        </w:rPr>
+        <w:t xml:space="preserve"> hours per week of </w:t>
+      </w:r>
+      <w:r>
+        <w:rPr>
+          <w:rFonts w:ascii="Lucida Bright" w:hAnsi="Lucida Bright" w:cs="Arial"/>
+        </w:rPr>
+        <w:t xml:space="preserve">developer time to this project. At </w:t>
+      </w:r>
+      <w:r>
+        <w:rPr>
+          <w:rFonts w:ascii="Lucida Bright" w:hAnsi="Lucida Bright" w:cs="Arial"/>
+        </w:rPr>
+        <w:t>36</w:t>
+      </w:r>
+      <w:r>
+        <w:rPr>
+          <w:rFonts w:ascii="Lucida Bright" w:hAnsi="Lucida Bright" w:cs="Arial"/>
+        </w:rPr>
+        <w:t xml:space="preserve"> hours per week, here are the projected project durations for each variant of the project:</w:t>
       </w:r>
     </w:p>
     <w:p>
@@ -2688,7 +2692,7 @@
           <w:b/>
           <w:i/>
         </w:rPr>
-        <w:t>two</w:t>
+        <w:t>one</w:t>
       </w:r>
       <w:r>
         <w:rPr>
@@ -2696,7 +2700,15 @@
           <w:b/>
           <w:i/>
         </w:rPr>
-        <w:t xml:space="preserve"> months.</w:t>
+        <w:t xml:space="preserve"> month</w:t>
+      </w:r>
+      <w:r>
+        <w:rPr>
+          <w:rFonts w:ascii="Lucida Bright" w:hAnsi="Lucida Bright" w:cs="Arial"/>
+          <w:b/>
+          <w:i/>
+        </w:rPr>
+        <w:t>.</w:t>
       </w:r>
     </w:p>
     <w:p>
@@ -2732,15 +2744,17 @@
           <w:b/>
           <w:i/>
         </w:rPr>
-        <w:t>one and a half</w:t>
-      </w:r>
+        <w:t>three weeks</w:t>
+      </w:r>
+      <w:bookmarkStart w:id="0" w:name="_GoBack"/>
+      <w:bookmarkEnd w:id="0"/>
       <w:r>
         <w:rPr>
           <w:rFonts w:ascii="Lucida Bright" w:hAnsi="Lucida Bright" w:cs="Arial"/>
           <w:b/>
           <w:i/>
         </w:rPr>
-        <w:t xml:space="preserve"> months.</w:t>
+        <w:t>.</w:t>
       </w:r>
     </w:p>
     <w:p>

</xml_diff>

<commit_message>
Revised the example to match current expectations
</commit_message>
<xml_diff>
--- a/LectureNotes/CS246-ProjectProposalExample-ConferenceApp.docx
+++ b/LectureNotes/CS246-ProjectProposalExample-ConferenceApp.docx
@@ -1,6 +1,6 @@
 
 <file path=word/document.xml><?xml version="1.0" encoding="utf-8"?>
-<w:document xmlns:wpc="http://schemas.microsoft.com/office/word/2010/wordprocessingCanvas" xmlns:cx="http://schemas.microsoft.com/office/drawing/2014/chartex" xmlns:cx1="http://schemas.microsoft.com/office/drawing/2015/9/8/chartex" xmlns:cx2="http://schemas.microsoft.com/office/drawing/2015/10/21/chartex" xmlns:cx3="http://schemas.microsoft.com/office/drawing/2016/5/9/chartex" xmlns:cx4="http://schemas.microsoft.com/office/drawing/2016/5/10/chartex" xmlns:cx5="http://schemas.microsoft.com/office/drawing/2016/5/11/chartex" xmlns:cx6="http://schemas.microsoft.com/office/drawing/2016/5/12/chartex" xmlns:cx7="http://schemas.microsoft.com/office/drawing/2016/5/13/chartex" xmlns:cx8="http://schemas.microsoft.com/office/drawing/2016/5/14/chartex" xmlns:mc="http://schemas.openxmlformats.org/markup-compatibility/2006" xmlns:aink="http://schemas.microsoft.com/office/drawing/2016/ink" xmlns:am3d="http://schemas.microsoft.com/office/drawing/2017/model3d" xmlns:o="urn:schemas-microsoft-com:office:office" xmlns:r="http://schemas.openxmlformats.org/officeDocument/2006/relationships" xmlns:m="http://schemas.openxmlformats.org/officeDocument/2006/math" xmlns:v="urn:schemas-microsoft-com:vml" xmlns:wp14="http://schemas.microsoft.com/office/word/2010/wordprocessingDrawing" xmlns:wp="http://schemas.openxmlformats.org/drawingml/2006/wordprocessingDrawing" xmlns:w10="urn:schemas-microsoft-com:office:word" xmlns:w="http://schemas.openxmlformats.org/wordprocessingml/2006/main" xmlns:w14="http://schemas.microsoft.com/office/word/2010/wordml" xmlns:w15="http://schemas.microsoft.com/office/word/2012/wordml" xmlns:w16cid="http://schemas.microsoft.com/office/word/2016/wordml/cid" xmlns:w16se="http://schemas.microsoft.com/office/word/2015/wordml/symex" xmlns:wpg="http://schemas.microsoft.com/office/word/2010/wordprocessingGroup" xmlns:wpi="http://schemas.microsoft.com/office/word/2010/wordprocessingInk" xmlns:wne="http://schemas.microsoft.com/office/word/2006/wordml" xmlns:wps="http://schemas.microsoft.com/office/word/2010/wordprocessingShape" mc:Ignorable="w14 w15 w16se w16cid wp14">
+<w:document xmlns:wpc="http://schemas.microsoft.com/office/word/2010/wordprocessingCanvas" xmlns:cx="http://schemas.microsoft.com/office/drawing/2014/chartex" xmlns:cx1="http://schemas.microsoft.com/office/drawing/2015/9/8/chartex" xmlns:cx2="http://schemas.microsoft.com/office/drawing/2015/10/21/chartex" xmlns:cx3="http://schemas.microsoft.com/office/drawing/2016/5/9/chartex" xmlns:cx4="http://schemas.microsoft.com/office/drawing/2016/5/10/chartex" xmlns:cx5="http://schemas.microsoft.com/office/drawing/2016/5/11/chartex" xmlns:cx6="http://schemas.microsoft.com/office/drawing/2016/5/12/chartex" xmlns:cx7="http://schemas.microsoft.com/office/drawing/2016/5/13/chartex" xmlns:cx8="http://schemas.microsoft.com/office/drawing/2016/5/14/chartex" xmlns:mc="http://schemas.openxmlformats.org/markup-compatibility/2006" xmlns:aink="http://schemas.microsoft.com/office/drawing/2016/ink" xmlns:am3d="http://schemas.microsoft.com/office/drawing/2017/model3d" xmlns:o="urn:schemas-microsoft-com:office:office" xmlns:oel="http://schemas.microsoft.com/office/2019/extlst" xmlns:r="http://schemas.openxmlformats.org/officeDocument/2006/relationships" xmlns:m="http://schemas.openxmlformats.org/officeDocument/2006/math" xmlns:v="urn:schemas-microsoft-com:vml" xmlns:wp14="http://schemas.microsoft.com/office/word/2010/wordprocessingDrawing" xmlns:wp="http://schemas.openxmlformats.org/drawingml/2006/wordprocessingDrawing" xmlns:w10="urn:schemas-microsoft-com:office:word" xmlns:w="http://schemas.openxmlformats.org/wordprocessingml/2006/main" xmlns:w14="http://schemas.microsoft.com/office/word/2010/wordml" xmlns:w15="http://schemas.microsoft.com/office/word/2012/wordml" xmlns:w16cex="http://schemas.microsoft.com/office/word/2018/wordml/cex" xmlns:w16cid="http://schemas.microsoft.com/office/word/2016/wordml/cid" xmlns:w16="http://schemas.microsoft.com/office/word/2018/wordml" xmlns:w16sdtdh="http://schemas.microsoft.com/office/word/2020/wordml/sdtdatahash" xmlns:w16se="http://schemas.microsoft.com/office/word/2015/wordml/symex" xmlns:wpg="http://schemas.microsoft.com/office/word/2010/wordprocessingGroup" xmlns:wpi="http://schemas.microsoft.com/office/word/2010/wordprocessingInk" xmlns:wne="http://schemas.microsoft.com/office/word/2006/wordml" xmlns:wps="http://schemas.microsoft.com/office/word/2010/wordprocessingShape" mc:Ignorable="w14 w15 w16se w16cid w16 w16cex w16sdtdh wp14">
   <w:body>
     <w:p>
       <w:pPr>
@@ -346,21 +346,7 @@
         <w:rPr>
           <w:rFonts w:ascii="Lucida Bright" w:hAnsi="Lucida Bright"/>
         </w:rPr>
-        <w:t xml:space="preserve"> and giving you </w:t>
-      </w:r>
-      <w:proofErr w:type="gramStart"/>
-      <w:r>
-        <w:rPr>
-          <w:rFonts w:ascii="Lucida Bright" w:hAnsi="Lucida Bright"/>
-        </w:rPr>
-        <w:t>a product</w:t>
-      </w:r>
-      <w:proofErr w:type="gramEnd"/>
-      <w:r>
-        <w:rPr>
-          <w:rFonts w:ascii="Lucida Bright" w:hAnsi="Lucida Bright"/>
-        </w:rPr>
-        <w:t xml:space="preserve"> you can easily maintain</w:t>
+        <w:t xml:space="preserve"> and giving you a product you can easily maintain</w:t>
       </w:r>
       <w:r>
         <w:rPr>
@@ -399,7 +385,19 @@
         <w:rPr>
           <w:rFonts w:ascii="Lucida Bright" w:hAnsi="Lucida Bright"/>
         </w:rPr>
-        <w:t xml:space="preserve">consisting of John </w:t>
+        <w:t xml:space="preserve">consisting of </w:t>
+      </w:r>
+      <w:r>
+        <w:rPr>
+          <w:rFonts w:ascii="Lucida Bright" w:hAnsi="Lucida Bright"/>
+        </w:rPr>
+        <w:t>Jordan</w:t>
+      </w:r>
+      <w:r>
+        <w:rPr>
+          <w:rFonts w:ascii="Lucida Bright" w:hAnsi="Lucida Bright"/>
+        </w:rPr>
+        <w:t xml:space="preserve"> </w:t>
       </w:r>
       <w:r>
         <w:rPr>
@@ -417,13 +415,13 @@
         <w:rPr>
           <w:rFonts w:ascii="Lucida Bright" w:hAnsi="Lucida Bright"/>
         </w:rPr>
-        <w:t>Jane</w:t>
-      </w:r>
-      <w:r>
-        <w:rPr>
-          <w:rFonts w:ascii="Lucida Bright" w:hAnsi="Lucida Bright"/>
-        </w:rPr>
-        <w:t xml:space="preserve"> Doe </w:t>
+        <w:t>James Jetson</w:t>
+      </w:r>
+      <w:r>
+        <w:rPr>
+          <w:rFonts w:ascii="Lucida Bright" w:hAnsi="Lucida Bright"/>
+        </w:rPr>
+        <w:t xml:space="preserve"> </w:t>
       </w:r>
       <w:r>
         <w:rPr>
@@ -441,13 +439,31 @@
         <w:rPr>
           <w:rFonts w:ascii="Lucida Bright" w:hAnsi="Lucida Bright"/>
         </w:rPr>
-        <w:t>learned to write</w:t>
-      </w:r>
-      <w:r>
-        <w:rPr>
-          <w:rFonts w:ascii="Lucida Bright" w:hAnsi="Lucida Bright"/>
-        </w:rPr>
-        <w:t xml:space="preserve"> a variety of different web apps and desktop apps</w:t>
+        <w:t xml:space="preserve">learned to </w:t>
+      </w:r>
+      <w:r>
+        <w:rPr>
+          <w:rFonts w:ascii="Lucida Bright" w:hAnsi="Lucida Bright"/>
+        </w:rPr>
+        <w:t>develop</w:t>
+      </w:r>
+      <w:r>
+        <w:rPr>
+          <w:rFonts w:ascii="Lucida Bright" w:hAnsi="Lucida Bright"/>
+        </w:rPr>
+        <w:t xml:space="preserve"> web</w:t>
+      </w:r>
+      <w:r>
+        <w:rPr>
+          <w:rFonts w:ascii="Lucida Bright" w:hAnsi="Lucida Bright"/>
+        </w:rPr>
+        <w:t xml:space="preserve">, mobile </w:t>
+      </w:r>
+      <w:r>
+        <w:rPr>
+          <w:rFonts w:ascii="Lucida Bright" w:hAnsi="Lucida Bright"/>
+        </w:rPr>
+        <w:t>and desktop apps</w:t>
       </w:r>
       <w:r>
         <w:rPr>
@@ -501,7 +517,7 @@
         <w:rPr>
           <w:rFonts w:ascii="Lucida Bright" w:hAnsi="Lucida Bright"/>
         </w:rPr>
-        <w:t>the end users</w:t>
+        <w:t>you</w:t>
       </w:r>
       <w:r>
         <w:rPr>
@@ -610,26 +626,46 @@
         <w:rPr>
           <w:rFonts w:ascii="Lucida Bright" w:hAnsi="Lucida Bright" w:cs="Arial"/>
         </w:rPr>
-        <w:t>Team Lea</w:t>
-      </w:r>
-      <w:r>
-        <w:rPr>
-          <w:rFonts w:ascii="Lucida Bright" w:hAnsi="Lucida Bright" w:cs="Arial"/>
-        </w:rPr>
-        <w:t>d</w:t>
-      </w:r>
-    </w:p>
-    <w:p>
-      <w:pPr>
-        <w:rPr>
-          <w:rFonts w:ascii="Lucida Bright" w:hAnsi="Lucida Bright" w:cs="Arial"/>
-        </w:rPr>
-      </w:pPr>
+        <w:t xml:space="preserve">Jordan </w:t>
+      </w:r>
+      <w:proofErr w:type="gramStart"/>
+      <w:r>
+        <w:rPr>
+          <w:rFonts w:ascii="Lucida Bright" w:hAnsi="Lucida Bright" w:cs="Arial"/>
+        </w:rPr>
+        <w:t>Jones</w:t>
+      </w:r>
+      <w:proofErr w:type="gramEnd"/>
+      <w:r>
+        <w:rPr>
+          <w:rFonts w:ascii="Lucida Bright" w:hAnsi="Lucida Bright" w:cs="Arial"/>
+        </w:rPr>
+        <w:t xml:space="preserve"> and James Jetson</w:t>
+      </w:r>
+    </w:p>
+    <w:p>
+      <w:pPr>
+        <w:rPr>
+          <w:rFonts w:ascii="Lucida Bright" w:hAnsi="Lucida Bright" w:cs="Arial"/>
+        </w:rPr>
+      </w:pPr>
+      <w:r>
+        <w:rPr>
+          <w:rFonts w:ascii="Lucida Bright" w:hAnsi="Lucida Bright" w:cs="Arial"/>
+        </w:rPr>
+        <w:t xml:space="preserve">The </w:t>
+      </w:r>
       <w:r>
         <w:rPr>
           <w:rFonts w:ascii="Lucida Bright" w:hAnsi="Lucida Bright" w:cs="Arial"/>
         </w:rPr>
         <w:t>CIT Capstone Project</w:t>
+      </w:r>
+      <w:r>
+        <w:rPr>
+          <w:rFonts w:ascii="Lucida Bright" w:hAnsi="Lucida Bright" w:cs="Arial"/>
+        </w:rPr>
+        <w:t xml:space="preserve"> Team</w:t>
       </w:r>
     </w:p>
     <w:p>
@@ -1349,6 +1385,14 @@
     </w:p>
     <w:p>
       <w:pPr>
+        <w:ind w:left="360"/>
+        <w:rPr>
+          <w:rFonts w:ascii="Lucida Bright" w:hAnsi="Lucida Bright" w:cs="Arial"/>
+        </w:rPr>
+      </w:pPr>
+    </w:p>
+    <w:p>
+      <w:pPr>
         <w:pStyle w:val="ListParagraph"/>
         <w:numPr>
           <w:ilvl w:val="1"/>
@@ -1367,6 +1411,15 @@
     </w:p>
     <w:p>
       <w:pPr>
+        <w:pStyle w:val="ListParagraph"/>
+        <w:ind w:left="1080"/>
+        <w:rPr>
+          <w:rFonts w:ascii="Lucida Bright" w:hAnsi="Lucida Bright" w:cs="Arial"/>
+        </w:rPr>
+      </w:pPr>
+    </w:p>
+    <w:p>
+      <w:pPr>
         <w:ind w:left="1080"/>
         <w:rPr>
           <w:rFonts w:ascii="Lucida Bright" w:hAnsi="Lucida Bright" w:cs="Arial"/>
@@ -1489,19 +1542,6 @@
     </w:p>
     <w:p>
       <w:pPr>
-        <w:rPr>
-          <w:rFonts w:ascii="Lucida Bright" w:hAnsi="Lucida Bright" w:cs="Arial"/>
-        </w:rPr>
-      </w:pPr>
-      <w:r>
-        <w:rPr>
-          <w:rFonts w:ascii="Lucida Bright" w:hAnsi="Lucida Bright" w:cs="Arial"/>
-        </w:rPr>
-        <w:br w:type="page"/>
-      </w:r>
-    </w:p>
-    <w:p>
-      <w:pPr>
         <w:pStyle w:val="ListParagraph"/>
         <w:numPr>
           <w:ilvl w:val="2"/>
@@ -1553,13 +1593,120 @@
         <w:rPr>
           <w:rFonts w:ascii="Lucida Bright" w:hAnsi="Lucida Bright" w:cs="Arial"/>
         </w:rPr>
-        <w:t>Main Schedule &amp; Personal Schedule: Displays all events in the conference, and events that the user has added to their schedule, respectively.  Lists are organized by day.  Items can be added to the device's calendar, and</w:t>
-      </w:r>
-      <w:r>
-        <w:rPr>
-          <w:rFonts w:ascii="Lucida Bright" w:hAnsi="Lucida Bright" w:cs="Arial"/>
-        </w:rPr>
-        <w:t xml:space="preserve"> can be located using the map. </w:t>
+        <w:t>Schedules:</w:t>
+      </w:r>
+    </w:p>
+    <w:p>
+      <w:pPr>
+        <w:pStyle w:val="ListParagraph"/>
+        <w:numPr>
+          <w:ilvl w:val="3"/>
+          <w:numId w:val="5"/>
+        </w:numPr>
+        <w:rPr>
+          <w:rFonts w:ascii="Lucida Bright" w:hAnsi="Lucida Bright" w:cs="Arial"/>
+        </w:rPr>
+      </w:pPr>
+      <w:r>
+        <w:rPr>
+          <w:rFonts w:ascii="Lucida Bright" w:hAnsi="Lucida Bright" w:cs="Arial"/>
+        </w:rPr>
+        <w:t>M</w:t>
+      </w:r>
+      <w:r>
+        <w:rPr>
+          <w:rFonts w:ascii="Lucida Bright" w:hAnsi="Lucida Bright" w:cs="Arial"/>
+        </w:rPr>
+        <w:t xml:space="preserve">ain </w:t>
+      </w:r>
+      <w:r>
+        <w:rPr>
+          <w:rFonts w:ascii="Lucida Bright" w:hAnsi="Lucida Bright" w:cs="Arial"/>
+        </w:rPr>
+        <w:t>Schedule: d</w:t>
+      </w:r>
+      <w:r>
+        <w:rPr>
+          <w:rFonts w:ascii="Lucida Bright" w:hAnsi="Lucida Bright" w:cs="Arial"/>
+        </w:rPr>
+        <w:t>isplays all events in the conference, Lists are organized by day. </w:t>
+      </w:r>
+      <w:r>
+        <w:rPr>
+          <w:rFonts w:ascii="Lucida Bright" w:hAnsi="Lucida Bright" w:cs="Arial"/>
+        </w:rPr>
+        <w:t xml:space="preserve">Events </w:t>
+      </w:r>
+      <w:r>
+        <w:rPr>
+          <w:rFonts w:ascii="Lucida Bright" w:hAnsi="Lucida Bright" w:cs="Arial"/>
+        </w:rPr>
+        <w:t xml:space="preserve">can be located using the map. </w:t>
+      </w:r>
+    </w:p>
+    <w:p>
+      <w:pPr>
+        <w:pStyle w:val="ListParagraph"/>
+        <w:ind w:left="2520"/>
+        <w:rPr>
+          <w:rFonts w:ascii="Lucida Bright" w:hAnsi="Lucida Bright" w:cs="Arial"/>
+        </w:rPr>
+      </w:pPr>
+      <w:r>
+        <w:rPr>
+          <w:rFonts w:ascii="Lucida Bright" w:hAnsi="Lucida Bright" w:cs="Arial"/>
+          <w:i/>
+        </w:rPr>
+        <w:t>8</w:t>
+      </w:r>
+      <w:r>
+        <w:rPr>
+          <w:rFonts w:ascii="Lucida Bright" w:hAnsi="Lucida Bright" w:cs="Arial"/>
+          <w:i/>
+        </w:rPr>
+        <w:t xml:space="preserve"> hours</w:t>
+      </w:r>
+    </w:p>
+    <w:p>
+      <w:pPr>
+        <w:pStyle w:val="ListParagraph"/>
+        <w:numPr>
+          <w:ilvl w:val="3"/>
+          <w:numId w:val="5"/>
+        </w:numPr>
+        <w:rPr>
+          <w:rFonts w:ascii="Lucida Bright" w:hAnsi="Lucida Bright" w:cs="Arial"/>
+        </w:rPr>
+      </w:pPr>
+      <w:r>
+        <w:rPr>
+          <w:rFonts w:ascii="Lucida Bright" w:hAnsi="Lucida Bright" w:cs="Arial"/>
+        </w:rPr>
+        <w:t>Personal Schedule: Displays all events that the user has added to their schedule</w:t>
+      </w:r>
+      <w:r>
+        <w:rPr>
+          <w:rFonts w:ascii="Lucida Bright" w:hAnsi="Lucida Bright" w:cs="Arial"/>
+        </w:rPr>
+        <w:t>. As with the main schedule, l</w:t>
+      </w:r>
+      <w:r>
+        <w:rPr>
+          <w:rFonts w:ascii="Lucida Bright" w:hAnsi="Lucida Bright" w:cs="Arial"/>
+        </w:rPr>
+        <w:t xml:space="preserve">ists are organized by day.  Items can be added to the device's </w:t>
+      </w:r>
+      <w:r>
+        <w:rPr>
+          <w:rFonts w:ascii="Lucida Bright" w:hAnsi="Lucida Bright" w:cs="Arial"/>
+        </w:rPr>
+        <w:t>calendar and</w:t>
+      </w:r>
+      <w:r>
+        <w:rPr>
+          <w:rFonts w:ascii="Lucida Bright" w:hAnsi="Lucida Bright" w:cs="Arial"/>
+        </w:rPr>
+        <w:t xml:space="preserve"> can be located using the map.</w:t>
       </w:r>
       <w:r>
         <w:rPr>
@@ -1572,8 +1719,24 @@
           <w:rFonts w:ascii="Lucida Bright" w:hAnsi="Lucida Bright" w:cs="Arial"/>
           <w:i/>
         </w:rPr>
-        <w:t>16 hours</w:t>
-      </w:r>
+        <w:t>8</w:t>
+      </w:r>
+      <w:r>
+        <w:rPr>
+          <w:rFonts w:ascii="Lucida Bright" w:hAnsi="Lucida Bright" w:cs="Arial"/>
+          <w:i/>
+        </w:rPr>
+        <w:t xml:space="preserve"> </w:t>
+      </w:r>
+      <w:proofErr w:type="gramStart"/>
+      <w:r>
+        <w:rPr>
+          <w:rFonts w:ascii="Lucida Bright" w:hAnsi="Lucida Bright" w:cs="Arial"/>
+          <w:i/>
+        </w:rPr>
+        <w:t>hours</w:t>
+      </w:r>
+      <w:proofErr w:type="gramEnd"/>
     </w:p>
     <w:p>
       <w:pPr>
@@ -1603,6 +1766,13 @@
           <w:rFonts w:ascii="Lucida Bright" w:hAnsi="Lucida Bright" w:cs="Arial"/>
         </w:rPr>
         <w:br/>
+      </w:r>
+      <w:r>
+        <w:rPr>
+          <w:rFonts w:ascii="Lucida Bright" w:hAnsi="Lucida Bright" w:cs="Arial"/>
+          <w:i/>
+          <w:iCs/>
+        </w:rPr>
         <w:t>6 hours</w:t>
       </w:r>
     </w:p>
@@ -1682,6 +1852,15 @@
     </w:p>
     <w:p>
       <w:pPr>
+        <w:pStyle w:val="ListParagraph"/>
+        <w:ind w:left="1980"/>
+        <w:rPr>
+          <w:rFonts w:ascii="Lucida Bright" w:hAnsi="Lucida Bright" w:cs="Arial"/>
+        </w:rPr>
+      </w:pPr>
+    </w:p>
+    <w:p>
+      <w:pPr>
         <w:ind w:left="720"/>
         <w:rPr>
           <w:rFonts w:ascii="Lucida Bright" w:hAnsi="Lucida Bright" w:cs="Arial"/>
@@ -1883,7 +2062,19 @@
         <w:rPr>
           <w:rFonts w:ascii="Lucida Bright" w:hAnsi="Lucida Bright" w:cs="Arial"/>
         </w:rPr>
-        <w:t>Data entry: Create web-app</w:t>
+        <w:t>Data entry</w:t>
+      </w:r>
+      <w:r>
+        <w:rPr>
+          <w:rFonts w:ascii="Lucida Bright" w:hAnsi="Lucida Bright" w:cs="Arial"/>
+        </w:rPr>
+        <w:t xml:space="preserve"> </w:t>
+      </w:r>
+      <w:r>
+        <w:rPr>
+          <w:rFonts w:ascii="Lucida Bright" w:hAnsi="Lucida Bright" w:cs="Arial"/>
+        </w:rPr>
+        <w:t>web-app</w:t>
       </w:r>
       <w:r>
         <w:rPr>
@@ -1891,6 +2082,24 @@
         </w:rPr>
         <w:t xml:space="preserve"> for user-friendly data entry.</w:t>
       </w:r>
+    </w:p>
+    <w:p>
+      <w:pPr>
+        <w:pStyle w:val="ListParagraph"/>
+        <w:numPr>
+          <w:ilvl w:val="1"/>
+          <w:numId w:val="9"/>
+        </w:numPr>
+        <w:rPr>
+          <w:rFonts w:ascii="Lucida Bright" w:hAnsi="Lucida Bright" w:cs="Arial"/>
+        </w:rPr>
+      </w:pPr>
+      <w:r>
+        <w:rPr>
+          <w:rFonts w:ascii="Lucida Bright" w:hAnsi="Lucida Bright" w:cs="Arial"/>
+        </w:rPr>
+        <w:t>Admin login page</w:t>
+      </w:r>
       <w:r>
         <w:rPr>
           <w:rFonts w:ascii="Lucida Bright" w:hAnsi="Lucida Bright" w:cs="Arial"/>
@@ -1902,7 +2111,106 @@
           <w:rFonts w:ascii="Lucida Bright" w:hAnsi="Lucida Bright" w:cs="Arial"/>
           <w:i/>
         </w:rPr>
-        <w:t>30 hours</w:t>
+        <w:t>1</w:t>
+      </w:r>
+      <w:r>
+        <w:rPr>
+          <w:rFonts w:ascii="Lucida Bright" w:hAnsi="Lucida Bright" w:cs="Arial"/>
+          <w:i/>
+        </w:rPr>
+        <w:t>0 hours</w:t>
+      </w:r>
+    </w:p>
+    <w:p>
+      <w:pPr>
+        <w:pStyle w:val="ListParagraph"/>
+        <w:numPr>
+          <w:ilvl w:val="1"/>
+          <w:numId w:val="9"/>
+        </w:numPr>
+        <w:rPr>
+          <w:rFonts w:ascii="Lucida Bright" w:hAnsi="Lucida Bright" w:cs="Arial"/>
+        </w:rPr>
+      </w:pPr>
+      <w:r>
+        <w:rPr>
+          <w:rFonts w:ascii="Lucida Bright" w:hAnsi="Lucida Bright" w:cs="Arial"/>
+        </w:rPr>
+        <w:t>Event setup page</w:t>
+      </w:r>
+      <w:r>
+        <w:rPr>
+          <w:rFonts w:ascii="Lucida Bright" w:hAnsi="Lucida Bright" w:cs="Arial"/>
+        </w:rPr>
+        <w:br/>
+      </w:r>
+      <w:r>
+        <w:rPr>
+          <w:rFonts w:ascii="Lucida Bright" w:hAnsi="Lucida Bright" w:cs="Arial"/>
+          <w:i/>
+        </w:rPr>
+        <w:t>10 hours</w:t>
+      </w:r>
+    </w:p>
+    <w:p>
+      <w:pPr>
+        <w:pStyle w:val="ListParagraph"/>
+        <w:numPr>
+          <w:ilvl w:val="1"/>
+          <w:numId w:val="9"/>
+        </w:numPr>
+        <w:rPr>
+          <w:rFonts w:ascii="Lucida Bright" w:hAnsi="Lucida Bright" w:cs="Arial"/>
+        </w:rPr>
+      </w:pPr>
+      <w:r>
+        <w:rPr>
+          <w:rFonts w:ascii="Lucida Bright" w:hAnsi="Lucida Bright" w:cs="Arial"/>
+        </w:rPr>
+        <w:t>User admin page</w:t>
+      </w:r>
+      <w:r>
+        <w:rPr>
+          <w:rFonts w:ascii="Lucida Bright" w:hAnsi="Lucida Bright" w:cs="Arial"/>
+        </w:rPr>
+        <w:br/>
+      </w:r>
+      <w:r>
+        <w:rPr>
+          <w:rFonts w:ascii="Lucida Bright" w:hAnsi="Lucida Bright" w:cs="Arial"/>
+          <w:i/>
+        </w:rPr>
+        <w:t>10 hours</w:t>
+      </w:r>
+    </w:p>
+    <w:p>
+      <w:pPr>
+        <w:pStyle w:val="ListParagraph"/>
+        <w:ind w:left="2700"/>
+        <w:rPr>
+          <w:rFonts w:ascii="Lucida Bright" w:hAnsi="Lucida Bright" w:cs="Arial"/>
+        </w:rPr>
+      </w:pPr>
+      <w:r>
+        <w:rPr>
+          <w:rFonts w:ascii="Lucida Bright" w:hAnsi="Lucida Bright" w:cs="Arial"/>
+        </w:rPr>
+        <w:br/>
+      </w:r>
+    </w:p>
+    <w:p>
+      <w:pPr>
+        <w:rPr>
+          <w:rFonts w:ascii="Lucida Bright" w:hAnsi="Lucida Bright" w:cs="Arial"/>
+          <w:u w:val="single"/>
+        </w:rPr>
+      </w:pPr>
+      <w:r>
+        <w:rPr>
+          <w:rFonts w:ascii="Lucida Bright" w:hAnsi="Lucida Bright" w:cs="Arial"/>
+          <w:u w:val="single"/>
+        </w:rPr>
+        <w:br w:type="page"/>
       </w:r>
     </w:p>
     <w:p>
@@ -1918,6 +2226,7 @@
           <w:rFonts w:ascii="Lucida Bright" w:hAnsi="Lucida Bright" w:cs="Arial"/>
           <w:u w:val="single"/>
         </w:rPr>
+        <w:lastRenderedPageBreak/>
         <w:t>Project Management</w:t>
       </w:r>
     </w:p>
@@ -2130,30 +2439,6 @@
     </w:p>
     <w:p>
       <w:pPr>
-        <w:rPr>
-          <w:rFonts w:ascii="Lucida Bright" w:hAnsi="Lucida Bright" w:cs="Arial"/>
-          <w:i/>
-        </w:rPr>
-      </w:pPr>
-      <w:r>
-        <w:rPr>
-          <w:rFonts w:ascii="Lucida Bright" w:hAnsi="Lucida Bright" w:cs="Arial"/>
-          <w:i/>
-        </w:rPr>
-        <w:br w:type="page"/>
-      </w:r>
-    </w:p>
-    <w:p>
-      <w:pPr>
-        <w:pStyle w:val="ListParagraph"/>
-        <w:ind w:left="1980"/>
-        <w:rPr>
-          <w:rFonts w:ascii="Lucida Bright" w:hAnsi="Lucida Bright" w:cs="Arial"/>
-        </w:rPr>
-      </w:pPr>
-    </w:p>
-    <w:p>
-      <w:pPr>
         <w:pStyle w:val="ListParagraph"/>
         <w:numPr>
           <w:ilvl w:val="2"/>
@@ -2562,7 +2847,32 @@
         <w:rPr>
           <w:rFonts w:ascii="Lucida Bright" w:hAnsi="Lucida Bright" w:cs="Arial"/>
         </w:rPr>
-        <w:t xml:space="preserve">We have carefully estimated the time required to implement each part of the system, but estimation is never exact. The actual time required may be </w:t>
+        <w:lastRenderedPageBreak/>
+        <w:t xml:space="preserve">We have </w:t>
+      </w:r>
+      <w:r>
+        <w:rPr>
+          <w:rFonts w:ascii="Lucida Bright" w:hAnsi="Lucida Bright" w:cs="Arial"/>
+        </w:rPr>
+        <w:t>made a good faith</w:t>
+      </w:r>
+      <w:r>
+        <w:rPr>
+          <w:rFonts w:ascii="Lucida Bright" w:hAnsi="Lucida Bright" w:cs="Arial"/>
+        </w:rPr>
+        <w:t xml:space="preserve"> estimate</w:t>
+      </w:r>
+      <w:r>
+        <w:rPr>
+          <w:rFonts w:ascii="Lucida Bright" w:hAnsi="Lucida Bright" w:cs="Arial"/>
+        </w:rPr>
+        <w:t xml:space="preserve"> of</w:t>
+      </w:r>
+      <w:r>
+        <w:rPr>
+          <w:rFonts w:ascii="Lucida Bright" w:hAnsi="Lucida Bright" w:cs="Arial"/>
+        </w:rPr>
+        <w:t xml:space="preserve"> the time required to implement each part of the system, but estimation is never exact. The actual time required may be </w:t>
       </w:r>
       <w:r>
         <w:rPr>
@@ -2796,7 +3106,6 @@
         <w:rPr>
           <w:rFonts w:ascii="Lucida Bright" w:hAnsi="Lucida Bright" w:cs="Arial"/>
         </w:rPr>
-        <w:lastRenderedPageBreak/>
         <w:t>Demonstrate the features we’ve added to the app.</w:t>
       </w:r>
     </w:p>
@@ -2891,7 +3200,8 @@
         </w:numPr>
         <w:rPr>
           <w:rFonts w:ascii="Lucida Bright" w:hAnsi="Lucida Bright" w:cs="Arial"/>
-          <w:i/>
+          <w:bCs/>
+          <w:iCs/>
         </w:rPr>
       </w:pPr>
       <w:r>
@@ -2915,21 +3225,64 @@
           <w:b/>
           <w:i/>
         </w:rPr>
-        <w:t>one</w:t>
+        <w:t>four and a half weeks</w:t>
       </w:r>
       <w:r>
         <w:rPr>
           <w:rFonts w:ascii="Lucida Bright" w:hAnsi="Lucida Bright" w:cs="Arial"/>
           <w:b/>
+          <w:iCs/>
+        </w:rPr>
+        <w:t>.</w:t>
+      </w:r>
+      <w:r>
+        <w:rPr>
+          <w:rFonts w:ascii="Lucida Bright" w:hAnsi="Lucida Bright" w:cs="Arial"/>
+          <w:bCs/>
           <w:i/>
         </w:rPr>
-        <w:t xml:space="preserve"> month</w:t>
-      </w:r>
-      <w:r>
-        <w:rPr>
-          <w:rFonts w:ascii="Lucida Bright" w:hAnsi="Lucida Bright" w:cs="Arial"/>
-          <w:b/>
-          <w:i/>
+        <w:br/>
+      </w:r>
+      <w:r>
+        <w:rPr>
+          <w:rFonts w:ascii="Lucida Bright" w:hAnsi="Lucida Bright" w:cs="Arial"/>
+          <w:bCs/>
+          <w:iCs/>
+        </w:rPr>
+        <w:t xml:space="preserve">If the project starts on April 2nd, we estimate it will finish </w:t>
+      </w:r>
+      <w:proofErr w:type="gramStart"/>
+      <w:r>
+        <w:rPr>
+          <w:rFonts w:ascii="Lucida Bright" w:hAnsi="Lucida Bright" w:cs="Arial"/>
+          <w:bCs/>
+          <w:iCs/>
+        </w:rPr>
+        <w:t>on</w:t>
+      </w:r>
+      <w:proofErr w:type="gramEnd"/>
+      <w:r>
+        <w:rPr>
+          <w:rFonts w:ascii="Lucida Bright" w:hAnsi="Lucida Bright" w:cs="Arial"/>
+          <w:bCs/>
+          <w:iCs/>
+        </w:rPr>
+        <w:t xml:space="preserve"> May 5th</w:t>
+      </w:r>
+      <w:r>
+        <w:rPr>
+          <w:rFonts w:ascii="Lucida Bright" w:hAnsi="Lucida Bright" w:cs="Arial"/>
+          <w:bCs/>
+          <w:iCs/>
+          <w:vertAlign w:val="superscript"/>
+        </w:rPr>
+        <w:t>t</w:t>
+      </w:r>
+      <w:r>
+        <w:rPr>
+          <w:rFonts w:ascii="Lucida Bright" w:hAnsi="Lucida Bright" w:cs="Arial"/>
+          <w:bCs/>
+          <w:iCs/>
         </w:rPr>
         <w:t>.</w:t>
       </w:r>
@@ -2943,31 +3296,17 @@
         </w:numPr>
         <w:rPr>
           <w:rFonts w:ascii="Lucida Bright" w:hAnsi="Lucida Bright" w:cs="Arial"/>
-          <w:i/>
-        </w:rPr>
-      </w:pPr>
-      <w:r>
-        <w:rPr>
-          <w:rFonts w:ascii="Lucida Bright" w:hAnsi="Lucida Bright" w:cs="Arial"/>
           <w:b/>
           <w:i/>
         </w:rPr>
-        <w:t>Reduced feature app and back-end:</w:t>
-      </w:r>
-      <w:r>
-        <w:rPr>
-          <w:rFonts w:ascii="Lucida Bright" w:hAnsi="Lucida Bright" w:cs="Arial"/>
-          <w:i/>
-        </w:rPr>
-        <w:t xml:space="preserve"> </w:t>
-      </w:r>
+      </w:pPr>
       <w:r>
         <w:rPr>
           <w:rFonts w:ascii="Lucida Bright" w:hAnsi="Lucida Bright" w:cs="Arial"/>
           <w:b/>
           <w:i/>
         </w:rPr>
-        <w:t>three weeks</w:t>
+        <w:t xml:space="preserve">Reduced feature app and back-end: </w:t>
       </w:r>
       <w:r>
         <w:rPr>
@@ -2975,6 +3314,14 @@
           <w:b/>
           <w:i/>
         </w:rPr>
+        <w:t>three weeks</w:t>
+      </w:r>
+      <w:r>
+        <w:rPr>
+          <w:rFonts w:ascii="Lucida Bright" w:hAnsi="Lucida Bright" w:cs="Arial"/>
+          <w:b/>
+          <w:i/>
+        </w:rPr>
         <w:t>.</w:t>
       </w:r>
     </w:p>
@@ -2983,6 +3330,8 @@
         <w:ind w:left="360"/>
         <w:rPr>
           <w:rFonts w:ascii="Lucida Bright" w:hAnsi="Lucida Bright" w:cs="Arial"/>
+          <w:b/>
+          <w:iCs/>
         </w:rPr>
       </w:pPr>
     </w:p>
@@ -3185,8 +3534,6 @@
           <w:rFonts w:ascii="Lucida Bright" w:hAnsi="Lucida Bright" w:cs="Arial"/>
         </w:rPr>
       </w:pPr>
-      <w:bookmarkStart w:id="0" w:name="_GoBack"/>
-      <w:bookmarkEnd w:id="0"/>
       <w:r>
         <w:rPr>
           <w:rFonts w:ascii="Lucida Bright" w:hAnsi="Lucida Bright" w:cs="Arial"/>
@@ -3196,9 +3543,8 @@
     </w:p>
     <w:sectPr>
       <w:headerReference w:type="default" r:id="rId7"/>
-      <w:footerReference w:type="default" r:id="rId8"/>
-      <w:headerReference w:type="first" r:id="rId9"/>
-      <w:footerReference w:type="first" r:id="rId10"/>
+      <w:headerReference w:type="first" r:id="rId8"/>
+      <w:footerReference w:type="first" r:id="rId9"/>
       <w:pgSz w:w="12240" w:h="15840"/>
       <w:pgMar w:top="1440" w:right="1080" w:bottom="1440" w:left="1080" w:header="720" w:footer="720" w:gutter="0"/>
       <w:cols w:space="720"/>
@@ -3210,7 +3556,7 @@
 </file>
 
 <file path=word/endnotes.xml><?xml version="1.0" encoding="utf-8"?>
-<w:endnotes xmlns:wpc="http://schemas.microsoft.com/office/word/2010/wordprocessingCanvas" xmlns:cx="http://schemas.microsoft.com/office/drawing/2014/chartex" xmlns:cx1="http://schemas.microsoft.com/office/drawing/2015/9/8/chartex" xmlns:cx2="http://schemas.microsoft.com/office/drawing/2015/10/21/chartex" xmlns:cx3="http://schemas.microsoft.com/office/drawing/2016/5/9/chartex" xmlns:cx4="http://schemas.microsoft.com/office/drawing/2016/5/10/chartex" xmlns:cx5="http://schemas.microsoft.com/office/drawing/2016/5/11/chartex" xmlns:cx6="http://schemas.microsoft.com/office/drawing/2016/5/12/chartex" xmlns:cx7="http://schemas.microsoft.com/office/drawing/2016/5/13/chartex" xmlns:cx8="http://schemas.microsoft.com/office/drawing/2016/5/14/chartex" xmlns:mc="http://schemas.openxmlformats.org/markup-compatibility/2006" xmlns:aink="http://schemas.microsoft.com/office/drawing/2016/ink" xmlns:am3d="http://schemas.microsoft.com/office/drawing/2017/model3d" xmlns:o="urn:schemas-microsoft-com:office:office" xmlns:r="http://schemas.openxmlformats.org/officeDocument/2006/relationships" xmlns:m="http://schemas.openxmlformats.org/officeDocument/2006/math" xmlns:v="urn:schemas-microsoft-com:vml" xmlns:wp14="http://schemas.microsoft.com/office/word/2010/wordprocessingDrawing" xmlns:wp="http://schemas.openxmlformats.org/drawingml/2006/wordprocessingDrawing" xmlns:w10="urn:schemas-microsoft-com:office:word" xmlns:w="http://schemas.openxmlformats.org/wordprocessingml/2006/main" xmlns:w14="http://schemas.microsoft.com/office/word/2010/wordml" xmlns:w15="http://schemas.microsoft.com/office/word/2012/wordml" xmlns:w16cid="http://schemas.microsoft.com/office/word/2016/wordml/cid" xmlns:w16se="http://schemas.microsoft.com/office/word/2015/wordml/symex" xmlns:wpg="http://schemas.microsoft.com/office/word/2010/wordprocessingGroup" xmlns:wpi="http://schemas.microsoft.com/office/word/2010/wordprocessingInk" xmlns:wne="http://schemas.microsoft.com/office/word/2006/wordml" xmlns:wps="http://schemas.microsoft.com/office/word/2010/wordprocessingShape" mc:Ignorable="w14 w15 w16se w16cid wp14">
+<w:endnotes xmlns:wpc="http://schemas.microsoft.com/office/word/2010/wordprocessingCanvas" xmlns:cx="http://schemas.microsoft.com/office/drawing/2014/chartex" xmlns:cx1="http://schemas.microsoft.com/office/drawing/2015/9/8/chartex" xmlns:cx2="http://schemas.microsoft.com/office/drawing/2015/10/21/chartex" xmlns:cx3="http://schemas.microsoft.com/office/drawing/2016/5/9/chartex" xmlns:cx4="http://schemas.microsoft.com/office/drawing/2016/5/10/chartex" xmlns:cx5="http://schemas.microsoft.com/office/drawing/2016/5/11/chartex" xmlns:cx6="http://schemas.microsoft.com/office/drawing/2016/5/12/chartex" xmlns:cx7="http://schemas.microsoft.com/office/drawing/2016/5/13/chartex" xmlns:cx8="http://schemas.microsoft.com/office/drawing/2016/5/14/chartex" xmlns:mc="http://schemas.openxmlformats.org/markup-compatibility/2006" xmlns:aink="http://schemas.microsoft.com/office/drawing/2016/ink" xmlns:am3d="http://schemas.microsoft.com/office/drawing/2017/model3d" xmlns:o="urn:schemas-microsoft-com:office:office" xmlns:oel="http://schemas.microsoft.com/office/2019/extlst" xmlns:r="http://schemas.openxmlformats.org/officeDocument/2006/relationships" xmlns:m="http://schemas.openxmlformats.org/officeDocument/2006/math" xmlns:v="urn:schemas-microsoft-com:vml" xmlns:wp14="http://schemas.microsoft.com/office/word/2010/wordprocessingDrawing" xmlns:wp="http://schemas.openxmlformats.org/drawingml/2006/wordprocessingDrawing" xmlns:w10="urn:schemas-microsoft-com:office:word" xmlns:w="http://schemas.openxmlformats.org/wordprocessingml/2006/main" xmlns:w14="http://schemas.microsoft.com/office/word/2010/wordml" xmlns:w15="http://schemas.microsoft.com/office/word/2012/wordml" xmlns:w16cex="http://schemas.microsoft.com/office/word/2018/wordml/cex" xmlns:w16cid="http://schemas.microsoft.com/office/word/2016/wordml/cid" xmlns:w16="http://schemas.microsoft.com/office/word/2018/wordml" xmlns:w16sdtdh="http://schemas.microsoft.com/office/word/2020/wordml/sdtdatahash" xmlns:w16se="http://schemas.microsoft.com/office/word/2015/wordml/symex" xmlns:wpg="http://schemas.microsoft.com/office/word/2010/wordprocessingGroup" xmlns:wpi="http://schemas.microsoft.com/office/word/2010/wordprocessingInk" xmlns:wne="http://schemas.microsoft.com/office/word/2006/wordml" xmlns:wps="http://schemas.microsoft.com/office/word/2010/wordprocessingShape" mc:Ignorable="w14 w15 w16se w16cid w16 w16cex w16sdtdh wp14">
   <w:endnote w:type="separator" w:id="-1">
     <w:p>
       <w:r>
@@ -3229,23 +3575,7 @@
 </file>
 
 <file path=word/footer1.xml><?xml version="1.0" encoding="utf-8"?>
-<w:ftr xmlns:wpc="http://schemas.microsoft.com/office/word/2010/wordprocessingCanvas" xmlns:cx="http://schemas.microsoft.com/office/drawing/2014/chartex" xmlns:cx1="http://schemas.microsoft.com/office/drawing/2015/9/8/chartex" xmlns:cx2="http://schemas.microsoft.com/office/drawing/2015/10/21/chartex" xmlns:cx3="http://schemas.microsoft.com/office/drawing/2016/5/9/chartex" xmlns:cx4="http://schemas.microsoft.com/office/drawing/2016/5/10/chartex" xmlns:cx5="http://schemas.microsoft.com/office/drawing/2016/5/11/chartex" xmlns:cx6="http://schemas.microsoft.com/office/drawing/2016/5/12/chartex" xmlns:cx7="http://schemas.microsoft.com/office/drawing/2016/5/13/chartex" xmlns:cx8="http://schemas.microsoft.com/office/drawing/2016/5/14/chartex" xmlns:mc="http://schemas.openxmlformats.org/markup-compatibility/2006" xmlns:aink="http://schemas.microsoft.com/office/drawing/2016/ink" xmlns:am3d="http://schemas.microsoft.com/office/drawing/2017/model3d" xmlns:o="urn:schemas-microsoft-com:office:office" xmlns:r="http://schemas.openxmlformats.org/officeDocument/2006/relationships" xmlns:m="http://schemas.openxmlformats.org/officeDocument/2006/math" xmlns:v="urn:schemas-microsoft-com:vml" xmlns:wp14="http://schemas.microsoft.com/office/word/2010/wordprocessingDrawing" xmlns:wp="http://schemas.openxmlformats.org/drawingml/2006/wordprocessingDrawing" xmlns:w10="urn:schemas-microsoft-com:office:word" xmlns:w="http://schemas.openxmlformats.org/wordprocessingml/2006/main" xmlns:w14="http://schemas.microsoft.com/office/word/2010/wordml" xmlns:w15="http://schemas.microsoft.com/office/word/2012/wordml" xmlns:w16cid="http://schemas.microsoft.com/office/word/2016/wordml/cid" xmlns:w16se="http://schemas.microsoft.com/office/word/2015/wordml/symex" xmlns:wpg="http://schemas.microsoft.com/office/word/2010/wordprocessingGroup" xmlns:wpi="http://schemas.microsoft.com/office/word/2010/wordprocessingInk" xmlns:wne="http://schemas.microsoft.com/office/word/2006/wordml" xmlns:wps="http://schemas.microsoft.com/office/word/2010/wordprocessingShape" mc:Ignorable="w14 w15 w16se w16cid wp14">
-  <w:p>
-    <w:pPr>
-      <w:pStyle w:val="Footer"/>
-      <w:jc w:val="center"/>
-      <w:rPr>
-        <w:rFonts w:ascii="Trebuchet MS" w:hAnsi="Trebuchet MS"/>
-        <w:sz w:val="28"/>
-        <w:szCs w:val="28"/>
-      </w:rPr>
-    </w:pPr>
-  </w:p>
-</w:ftr>
-</file>
-
-<file path=word/footer2.xml><?xml version="1.0" encoding="utf-8"?>
-<w:ftr xmlns:wpc="http://schemas.microsoft.com/office/word/2010/wordprocessingCanvas" xmlns:cx="http://schemas.microsoft.com/office/drawing/2014/chartex" xmlns:cx1="http://schemas.microsoft.com/office/drawing/2015/9/8/chartex" xmlns:cx2="http://schemas.microsoft.com/office/drawing/2015/10/21/chartex" xmlns:cx3="http://schemas.microsoft.com/office/drawing/2016/5/9/chartex" xmlns:cx4="http://schemas.microsoft.com/office/drawing/2016/5/10/chartex" xmlns:cx5="http://schemas.microsoft.com/office/drawing/2016/5/11/chartex" xmlns:cx6="http://schemas.microsoft.com/office/drawing/2016/5/12/chartex" xmlns:cx7="http://schemas.microsoft.com/office/drawing/2016/5/13/chartex" xmlns:cx8="http://schemas.microsoft.com/office/drawing/2016/5/14/chartex" xmlns:mc="http://schemas.openxmlformats.org/markup-compatibility/2006" xmlns:aink="http://schemas.microsoft.com/office/drawing/2016/ink" xmlns:am3d="http://schemas.microsoft.com/office/drawing/2017/model3d" xmlns:o="urn:schemas-microsoft-com:office:office" xmlns:r="http://schemas.openxmlformats.org/officeDocument/2006/relationships" xmlns:m="http://schemas.openxmlformats.org/officeDocument/2006/math" xmlns:v="urn:schemas-microsoft-com:vml" xmlns:wp14="http://schemas.microsoft.com/office/word/2010/wordprocessingDrawing" xmlns:wp="http://schemas.openxmlformats.org/drawingml/2006/wordprocessingDrawing" xmlns:w10="urn:schemas-microsoft-com:office:word" xmlns:w="http://schemas.openxmlformats.org/wordprocessingml/2006/main" xmlns:w14="http://schemas.microsoft.com/office/word/2010/wordml" xmlns:w15="http://schemas.microsoft.com/office/word/2012/wordml" xmlns:w16cid="http://schemas.microsoft.com/office/word/2016/wordml/cid" xmlns:w16se="http://schemas.microsoft.com/office/word/2015/wordml/symex" xmlns:wpg="http://schemas.microsoft.com/office/word/2010/wordprocessingGroup" xmlns:wpi="http://schemas.microsoft.com/office/word/2010/wordprocessingInk" xmlns:wne="http://schemas.microsoft.com/office/word/2006/wordml" xmlns:wps="http://schemas.microsoft.com/office/word/2010/wordprocessingShape" mc:Ignorable="w14 w15 w16se w16cid wp14">
+<w:ftr xmlns:wpc="http://schemas.microsoft.com/office/word/2010/wordprocessingCanvas" xmlns:cx="http://schemas.microsoft.com/office/drawing/2014/chartex" xmlns:cx1="http://schemas.microsoft.com/office/drawing/2015/9/8/chartex" xmlns:cx2="http://schemas.microsoft.com/office/drawing/2015/10/21/chartex" xmlns:cx3="http://schemas.microsoft.com/office/drawing/2016/5/9/chartex" xmlns:cx4="http://schemas.microsoft.com/office/drawing/2016/5/10/chartex" xmlns:cx5="http://schemas.microsoft.com/office/drawing/2016/5/11/chartex" xmlns:cx6="http://schemas.microsoft.com/office/drawing/2016/5/12/chartex" xmlns:cx7="http://schemas.microsoft.com/office/drawing/2016/5/13/chartex" xmlns:cx8="http://schemas.microsoft.com/office/drawing/2016/5/14/chartex" xmlns:mc="http://schemas.openxmlformats.org/markup-compatibility/2006" xmlns:aink="http://schemas.microsoft.com/office/drawing/2016/ink" xmlns:am3d="http://schemas.microsoft.com/office/drawing/2017/model3d" xmlns:o="urn:schemas-microsoft-com:office:office" xmlns:oel="http://schemas.microsoft.com/office/2019/extlst" xmlns:r="http://schemas.openxmlformats.org/officeDocument/2006/relationships" xmlns:m="http://schemas.openxmlformats.org/officeDocument/2006/math" xmlns:v="urn:schemas-microsoft-com:vml" xmlns:wp14="http://schemas.microsoft.com/office/word/2010/wordprocessingDrawing" xmlns:wp="http://schemas.openxmlformats.org/drawingml/2006/wordprocessingDrawing" xmlns:w10="urn:schemas-microsoft-com:office:word" xmlns:w="http://schemas.openxmlformats.org/wordprocessingml/2006/main" xmlns:w14="http://schemas.microsoft.com/office/word/2010/wordml" xmlns:w15="http://schemas.microsoft.com/office/word/2012/wordml" xmlns:w16cex="http://schemas.microsoft.com/office/word/2018/wordml/cex" xmlns:w16cid="http://schemas.microsoft.com/office/word/2016/wordml/cid" xmlns:w16="http://schemas.microsoft.com/office/word/2018/wordml" xmlns:w16sdtdh="http://schemas.microsoft.com/office/word/2020/wordml/sdtdatahash" xmlns:w16se="http://schemas.microsoft.com/office/word/2015/wordml/symex" xmlns:wpg="http://schemas.microsoft.com/office/word/2010/wordprocessingGroup" xmlns:wpi="http://schemas.microsoft.com/office/word/2010/wordprocessingInk" xmlns:wne="http://schemas.microsoft.com/office/word/2006/wordml" xmlns:wps="http://schemas.microsoft.com/office/word/2010/wordprocessingShape" mc:Ignorable="w14 w15 w16se w16cid w16 w16cex w16sdtdh wp14">
   <w:p>
     <w:pPr>
       <w:pStyle w:val="Footer"/>
@@ -3261,7 +3591,7 @@
 </file>
 
 <file path=word/footnotes.xml><?xml version="1.0" encoding="utf-8"?>
-<w:footnotes xmlns:wpc="http://schemas.microsoft.com/office/word/2010/wordprocessingCanvas" xmlns:cx="http://schemas.microsoft.com/office/drawing/2014/chartex" xmlns:cx1="http://schemas.microsoft.com/office/drawing/2015/9/8/chartex" xmlns:cx2="http://schemas.microsoft.com/office/drawing/2015/10/21/chartex" xmlns:cx3="http://schemas.microsoft.com/office/drawing/2016/5/9/chartex" xmlns:cx4="http://schemas.microsoft.com/office/drawing/2016/5/10/chartex" xmlns:cx5="http://schemas.microsoft.com/office/drawing/2016/5/11/chartex" xmlns:cx6="http://schemas.microsoft.com/office/drawing/2016/5/12/chartex" xmlns:cx7="http://schemas.microsoft.com/office/drawing/2016/5/13/chartex" xmlns:cx8="http://schemas.microsoft.com/office/drawing/2016/5/14/chartex" xmlns:mc="http://schemas.openxmlformats.org/markup-compatibility/2006" xmlns:aink="http://schemas.microsoft.com/office/drawing/2016/ink" xmlns:am3d="http://schemas.microsoft.com/office/drawing/2017/model3d" xmlns:o="urn:schemas-microsoft-com:office:office" xmlns:r="http://schemas.openxmlformats.org/officeDocument/2006/relationships" xmlns:m="http://schemas.openxmlformats.org/officeDocument/2006/math" xmlns:v="urn:schemas-microsoft-com:vml" xmlns:wp14="http://schemas.microsoft.com/office/word/2010/wordprocessingDrawing" xmlns:wp="http://schemas.openxmlformats.org/drawingml/2006/wordprocessingDrawing" xmlns:w10="urn:schemas-microsoft-com:office:word" xmlns:w="http://schemas.openxmlformats.org/wordprocessingml/2006/main" xmlns:w14="http://schemas.microsoft.com/office/word/2010/wordml" xmlns:w15="http://schemas.microsoft.com/office/word/2012/wordml" xmlns:w16cid="http://schemas.microsoft.com/office/word/2016/wordml/cid" xmlns:w16se="http://schemas.microsoft.com/office/word/2015/wordml/symex" xmlns:wpg="http://schemas.microsoft.com/office/word/2010/wordprocessingGroup" xmlns:wpi="http://schemas.microsoft.com/office/word/2010/wordprocessingInk" xmlns:wne="http://schemas.microsoft.com/office/word/2006/wordml" xmlns:wps="http://schemas.microsoft.com/office/word/2010/wordprocessingShape" mc:Ignorable="w14 w15 w16se w16cid wp14">
+<w:footnotes xmlns:wpc="http://schemas.microsoft.com/office/word/2010/wordprocessingCanvas" xmlns:cx="http://schemas.microsoft.com/office/drawing/2014/chartex" xmlns:cx1="http://schemas.microsoft.com/office/drawing/2015/9/8/chartex" xmlns:cx2="http://schemas.microsoft.com/office/drawing/2015/10/21/chartex" xmlns:cx3="http://schemas.microsoft.com/office/drawing/2016/5/9/chartex" xmlns:cx4="http://schemas.microsoft.com/office/drawing/2016/5/10/chartex" xmlns:cx5="http://schemas.microsoft.com/office/drawing/2016/5/11/chartex" xmlns:cx6="http://schemas.microsoft.com/office/drawing/2016/5/12/chartex" xmlns:cx7="http://schemas.microsoft.com/office/drawing/2016/5/13/chartex" xmlns:cx8="http://schemas.microsoft.com/office/drawing/2016/5/14/chartex" xmlns:mc="http://schemas.openxmlformats.org/markup-compatibility/2006" xmlns:aink="http://schemas.microsoft.com/office/drawing/2016/ink" xmlns:am3d="http://schemas.microsoft.com/office/drawing/2017/model3d" xmlns:o="urn:schemas-microsoft-com:office:office" xmlns:oel="http://schemas.microsoft.com/office/2019/extlst" xmlns:r="http://schemas.openxmlformats.org/officeDocument/2006/relationships" xmlns:m="http://schemas.openxmlformats.org/officeDocument/2006/math" xmlns:v="urn:schemas-microsoft-com:vml" xmlns:wp14="http://schemas.microsoft.com/office/word/2010/wordprocessingDrawing" xmlns:wp="http://schemas.openxmlformats.org/drawingml/2006/wordprocessingDrawing" xmlns:w10="urn:schemas-microsoft-com:office:word" xmlns:w="http://schemas.openxmlformats.org/wordprocessingml/2006/main" xmlns:w14="http://schemas.microsoft.com/office/word/2010/wordml" xmlns:w15="http://schemas.microsoft.com/office/word/2012/wordml" xmlns:w16cex="http://schemas.microsoft.com/office/word/2018/wordml/cex" xmlns:w16cid="http://schemas.microsoft.com/office/word/2016/wordml/cid" xmlns:w16="http://schemas.microsoft.com/office/word/2018/wordml" xmlns:w16sdtdh="http://schemas.microsoft.com/office/word/2020/wordml/sdtdatahash" xmlns:w16se="http://schemas.microsoft.com/office/word/2015/wordml/symex" xmlns:wpg="http://schemas.microsoft.com/office/word/2010/wordprocessingGroup" xmlns:wpi="http://schemas.microsoft.com/office/word/2010/wordprocessingInk" xmlns:wne="http://schemas.microsoft.com/office/word/2006/wordml" xmlns:wps="http://schemas.microsoft.com/office/word/2010/wordprocessingShape" mc:Ignorable="w14 w15 w16se w16cid w16 w16cex w16sdtdh wp14">
   <w:footnote w:type="separator" w:id="-1">
     <w:p>
       <w:r>
@@ -3280,7 +3610,7 @@
 </file>
 
 <file path=word/header1.xml><?xml version="1.0" encoding="utf-8"?>
-<w:hdr xmlns:wpc="http://schemas.microsoft.com/office/word/2010/wordprocessingCanvas" xmlns:cx="http://schemas.microsoft.com/office/drawing/2014/chartex" xmlns:cx1="http://schemas.microsoft.com/office/drawing/2015/9/8/chartex" xmlns:cx2="http://schemas.microsoft.com/office/drawing/2015/10/21/chartex" xmlns:cx3="http://schemas.microsoft.com/office/drawing/2016/5/9/chartex" xmlns:cx4="http://schemas.microsoft.com/office/drawing/2016/5/10/chartex" xmlns:cx5="http://schemas.microsoft.com/office/drawing/2016/5/11/chartex" xmlns:cx6="http://schemas.microsoft.com/office/drawing/2016/5/12/chartex" xmlns:cx7="http://schemas.microsoft.com/office/drawing/2016/5/13/chartex" xmlns:cx8="http://schemas.microsoft.com/office/drawing/2016/5/14/chartex" xmlns:mc="http://schemas.openxmlformats.org/markup-compatibility/2006" xmlns:aink="http://schemas.microsoft.com/office/drawing/2016/ink" xmlns:am3d="http://schemas.microsoft.com/office/drawing/2017/model3d" xmlns:o="urn:schemas-microsoft-com:office:office" xmlns:r="http://schemas.openxmlformats.org/officeDocument/2006/relationships" xmlns:m="http://schemas.openxmlformats.org/officeDocument/2006/math" xmlns:v="urn:schemas-microsoft-com:vml" xmlns:wp14="http://schemas.microsoft.com/office/word/2010/wordprocessingDrawing" xmlns:wp="http://schemas.openxmlformats.org/drawingml/2006/wordprocessingDrawing" xmlns:w10="urn:schemas-microsoft-com:office:word" xmlns:w="http://schemas.openxmlformats.org/wordprocessingml/2006/main" xmlns:w14="http://schemas.microsoft.com/office/word/2010/wordml" xmlns:w15="http://schemas.microsoft.com/office/word/2012/wordml" xmlns:w16cid="http://schemas.microsoft.com/office/word/2016/wordml/cid" xmlns:w16se="http://schemas.microsoft.com/office/word/2015/wordml/symex" xmlns:wpg="http://schemas.microsoft.com/office/word/2010/wordprocessingGroup" xmlns:wpi="http://schemas.microsoft.com/office/word/2010/wordprocessingInk" xmlns:wne="http://schemas.microsoft.com/office/word/2006/wordml" xmlns:wps="http://schemas.microsoft.com/office/word/2010/wordprocessingShape" mc:Ignorable="w14 w15 w16se w16cid wp14">
+<w:hdr xmlns:wpc="http://schemas.microsoft.com/office/word/2010/wordprocessingCanvas" xmlns:cx="http://schemas.microsoft.com/office/drawing/2014/chartex" xmlns:cx1="http://schemas.microsoft.com/office/drawing/2015/9/8/chartex" xmlns:cx2="http://schemas.microsoft.com/office/drawing/2015/10/21/chartex" xmlns:cx3="http://schemas.microsoft.com/office/drawing/2016/5/9/chartex" xmlns:cx4="http://schemas.microsoft.com/office/drawing/2016/5/10/chartex" xmlns:cx5="http://schemas.microsoft.com/office/drawing/2016/5/11/chartex" xmlns:cx6="http://schemas.microsoft.com/office/drawing/2016/5/12/chartex" xmlns:cx7="http://schemas.microsoft.com/office/drawing/2016/5/13/chartex" xmlns:cx8="http://schemas.microsoft.com/office/drawing/2016/5/14/chartex" xmlns:mc="http://schemas.openxmlformats.org/markup-compatibility/2006" xmlns:aink="http://schemas.microsoft.com/office/drawing/2016/ink" xmlns:am3d="http://schemas.microsoft.com/office/drawing/2017/model3d" xmlns:o="urn:schemas-microsoft-com:office:office" xmlns:oel="http://schemas.microsoft.com/office/2019/extlst" xmlns:r="http://schemas.openxmlformats.org/officeDocument/2006/relationships" xmlns:m="http://schemas.openxmlformats.org/officeDocument/2006/math" xmlns:v="urn:schemas-microsoft-com:vml" xmlns:wp14="http://schemas.microsoft.com/office/word/2010/wordprocessingDrawing" xmlns:wp="http://schemas.openxmlformats.org/drawingml/2006/wordprocessingDrawing" xmlns:w10="urn:schemas-microsoft-com:office:word" xmlns:w="http://schemas.openxmlformats.org/wordprocessingml/2006/main" xmlns:w14="http://schemas.microsoft.com/office/word/2010/wordml" xmlns:w15="http://schemas.microsoft.com/office/word/2012/wordml" xmlns:w16cex="http://schemas.microsoft.com/office/word/2018/wordml/cex" xmlns:w16cid="http://schemas.microsoft.com/office/word/2016/wordml/cid" xmlns:w16="http://schemas.microsoft.com/office/word/2018/wordml" xmlns:w16sdtdh="http://schemas.microsoft.com/office/word/2020/wordml/sdtdatahash" xmlns:w16se="http://schemas.microsoft.com/office/word/2015/wordml/symex" xmlns:wpg="http://schemas.microsoft.com/office/word/2010/wordprocessingGroup" xmlns:wpi="http://schemas.microsoft.com/office/word/2010/wordprocessingInk" xmlns:wne="http://schemas.microsoft.com/office/word/2006/wordml" xmlns:wps="http://schemas.microsoft.com/office/word/2010/wordprocessingShape" mc:Ignorable="w14 w15 w16se w16cid w16 w16cex w16sdtdh wp14">
   <w:p>
     <w:pPr>
       <w:jc w:val="center"/>
@@ -3319,7 +3649,7 @@
 </file>
 
 <file path=word/header2.xml><?xml version="1.0" encoding="utf-8"?>
-<w:hdr xmlns:wpc="http://schemas.microsoft.com/office/word/2010/wordprocessingCanvas" xmlns:cx="http://schemas.microsoft.com/office/drawing/2014/chartex" xmlns:cx1="http://schemas.microsoft.com/office/drawing/2015/9/8/chartex" xmlns:cx2="http://schemas.microsoft.com/office/drawing/2015/10/21/chartex" xmlns:cx3="http://schemas.microsoft.com/office/drawing/2016/5/9/chartex" xmlns:cx4="http://schemas.microsoft.com/office/drawing/2016/5/10/chartex" xmlns:cx5="http://schemas.microsoft.com/office/drawing/2016/5/11/chartex" xmlns:cx6="http://schemas.microsoft.com/office/drawing/2016/5/12/chartex" xmlns:cx7="http://schemas.microsoft.com/office/drawing/2016/5/13/chartex" xmlns:cx8="http://schemas.microsoft.com/office/drawing/2016/5/14/chartex" xmlns:mc="http://schemas.openxmlformats.org/markup-compatibility/2006" xmlns:aink="http://schemas.microsoft.com/office/drawing/2016/ink" xmlns:am3d="http://schemas.microsoft.com/office/drawing/2017/model3d" xmlns:o="urn:schemas-microsoft-com:office:office" xmlns:r="http://schemas.openxmlformats.org/officeDocument/2006/relationships" xmlns:m="http://schemas.openxmlformats.org/officeDocument/2006/math" xmlns:v="urn:schemas-microsoft-com:vml" xmlns:wp14="http://schemas.microsoft.com/office/word/2010/wordprocessingDrawing" xmlns:wp="http://schemas.openxmlformats.org/drawingml/2006/wordprocessingDrawing" xmlns:w10="urn:schemas-microsoft-com:office:word" xmlns:w="http://schemas.openxmlformats.org/wordprocessingml/2006/main" xmlns:w14="http://schemas.microsoft.com/office/word/2010/wordml" xmlns:w15="http://schemas.microsoft.com/office/word/2012/wordml" xmlns:w16cid="http://schemas.microsoft.com/office/word/2016/wordml/cid" xmlns:w16se="http://schemas.microsoft.com/office/word/2015/wordml/symex" xmlns:wpg="http://schemas.microsoft.com/office/word/2010/wordprocessingGroup" xmlns:wpi="http://schemas.microsoft.com/office/word/2010/wordprocessingInk" xmlns:wne="http://schemas.microsoft.com/office/word/2006/wordml" xmlns:wps="http://schemas.microsoft.com/office/word/2010/wordprocessingShape" mc:Ignorable="w14 w15 w16se w16cid wp14">
+<w:hdr xmlns:wpc="http://schemas.microsoft.com/office/word/2010/wordprocessingCanvas" xmlns:cx="http://schemas.microsoft.com/office/drawing/2014/chartex" xmlns:cx1="http://schemas.microsoft.com/office/drawing/2015/9/8/chartex" xmlns:cx2="http://schemas.microsoft.com/office/drawing/2015/10/21/chartex" xmlns:cx3="http://schemas.microsoft.com/office/drawing/2016/5/9/chartex" xmlns:cx4="http://schemas.microsoft.com/office/drawing/2016/5/10/chartex" xmlns:cx5="http://schemas.microsoft.com/office/drawing/2016/5/11/chartex" xmlns:cx6="http://schemas.microsoft.com/office/drawing/2016/5/12/chartex" xmlns:cx7="http://schemas.microsoft.com/office/drawing/2016/5/13/chartex" xmlns:cx8="http://schemas.microsoft.com/office/drawing/2016/5/14/chartex" xmlns:mc="http://schemas.openxmlformats.org/markup-compatibility/2006" xmlns:aink="http://schemas.microsoft.com/office/drawing/2016/ink" xmlns:am3d="http://schemas.microsoft.com/office/drawing/2017/model3d" xmlns:o="urn:schemas-microsoft-com:office:office" xmlns:oel="http://schemas.microsoft.com/office/2019/extlst" xmlns:r="http://schemas.openxmlformats.org/officeDocument/2006/relationships" xmlns:m="http://schemas.openxmlformats.org/officeDocument/2006/math" xmlns:v="urn:schemas-microsoft-com:vml" xmlns:wp14="http://schemas.microsoft.com/office/word/2010/wordprocessingDrawing" xmlns:wp="http://schemas.openxmlformats.org/drawingml/2006/wordprocessingDrawing" xmlns:w10="urn:schemas-microsoft-com:office:word" xmlns:w="http://schemas.openxmlformats.org/wordprocessingml/2006/main" xmlns:w14="http://schemas.microsoft.com/office/word/2010/wordml" xmlns:w15="http://schemas.microsoft.com/office/word/2012/wordml" xmlns:w16cex="http://schemas.microsoft.com/office/word/2018/wordml/cex" xmlns:w16cid="http://schemas.microsoft.com/office/word/2016/wordml/cid" xmlns:w16="http://schemas.microsoft.com/office/word/2018/wordml" xmlns:w16sdtdh="http://schemas.microsoft.com/office/word/2020/wordml/sdtdatahash" xmlns:w16se="http://schemas.microsoft.com/office/word/2015/wordml/symex" xmlns:wpg="http://schemas.microsoft.com/office/word/2010/wordprocessingGroup" xmlns:wpi="http://schemas.microsoft.com/office/word/2010/wordprocessingInk" xmlns:wne="http://schemas.microsoft.com/office/word/2006/wordml" xmlns:wps="http://schemas.microsoft.com/office/word/2010/wordprocessingShape" mc:Ignorable="w14 w15 w16se w16cid w16 w16cex w16sdtdh wp14">
   <w:p>
     <w:pPr>
       <w:jc w:val="center"/>
@@ -3358,7 +3688,7 @@
 </file>
 
 <file path=word/numbering.xml><?xml version="1.0" encoding="utf-8"?>
-<w:numbering xmlns:wpc="http://schemas.microsoft.com/office/word/2010/wordprocessingCanvas" xmlns:cx="http://schemas.microsoft.com/office/drawing/2014/chartex" xmlns:cx1="http://schemas.microsoft.com/office/drawing/2015/9/8/chartex" xmlns:cx2="http://schemas.microsoft.com/office/drawing/2015/10/21/chartex" xmlns:cx3="http://schemas.microsoft.com/office/drawing/2016/5/9/chartex" xmlns:cx4="http://schemas.microsoft.com/office/drawing/2016/5/10/chartex" xmlns:cx5="http://schemas.microsoft.com/office/drawing/2016/5/11/chartex" xmlns:cx6="http://schemas.microsoft.com/office/drawing/2016/5/12/chartex" xmlns:cx7="http://schemas.microsoft.com/office/drawing/2016/5/13/chartex" xmlns:cx8="http://schemas.microsoft.com/office/drawing/2016/5/14/chartex" xmlns:mc="http://schemas.openxmlformats.org/markup-compatibility/2006" xmlns:aink="http://schemas.microsoft.com/office/drawing/2016/ink" xmlns:am3d="http://schemas.microsoft.com/office/drawing/2017/model3d" xmlns:o="urn:schemas-microsoft-com:office:office" xmlns:r="http://schemas.openxmlformats.org/officeDocument/2006/relationships" xmlns:m="http://schemas.openxmlformats.org/officeDocument/2006/math" xmlns:v="urn:schemas-microsoft-com:vml" xmlns:wp14="http://schemas.microsoft.com/office/word/2010/wordprocessingDrawing" xmlns:wp="http://schemas.openxmlformats.org/drawingml/2006/wordprocessingDrawing" xmlns:w10="urn:schemas-microsoft-com:office:word" xmlns:w="http://schemas.openxmlformats.org/wordprocessingml/2006/main" xmlns:w14="http://schemas.microsoft.com/office/word/2010/wordml" xmlns:w15="http://schemas.microsoft.com/office/word/2012/wordml" xmlns:w16cid="http://schemas.microsoft.com/office/word/2016/wordml/cid" xmlns:w16se="http://schemas.microsoft.com/office/word/2015/wordml/symex" xmlns:wpg="http://schemas.microsoft.com/office/word/2010/wordprocessingGroup" xmlns:wpi="http://schemas.microsoft.com/office/word/2010/wordprocessingInk" xmlns:wne="http://schemas.microsoft.com/office/word/2006/wordml" xmlns:wps="http://schemas.microsoft.com/office/word/2010/wordprocessingShape" mc:Ignorable="w14 w15 w16se w16cid wp14">
+<w:numbering xmlns:wpc="http://schemas.microsoft.com/office/word/2010/wordprocessingCanvas" xmlns:cx="http://schemas.microsoft.com/office/drawing/2014/chartex" xmlns:cx1="http://schemas.microsoft.com/office/drawing/2015/9/8/chartex" xmlns:cx2="http://schemas.microsoft.com/office/drawing/2015/10/21/chartex" xmlns:cx3="http://schemas.microsoft.com/office/drawing/2016/5/9/chartex" xmlns:cx4="http://schemas.microsoft.com/office/drawing/2016/5/10/chartex" xmlns:cx5="http://schemas.microsoft.com/office/drawing/2016/5/11/chartex" xmlns:cx6="http://schemas.microsoft.com/office/drawing/2016/5/12/chartex" xmlns:cx7="http://schemas.microsoft.com/office/drawing/2016/5/13/chartex" xmlns:cx8="http://schemas.microsoft.com/office/drawing/2016/5/14/chartex" xmlns:mc="http://schemas.openxmlformats.org/markup-compatibility/2006" xmlns:aink="http://schemas.microsoft.com/office/drawing/2016/ink" xmlns:am3d="http://schemas.microsoft.com/office/drawing/2017/model3d" xmlns:o="urn:schemas-microsoft-com:office:office" xmlns:oel="http://schemas.microsoft.com/office/2019/extlst" xmlns:r="http://schemas.openxmlformats.org/officeDocument/2006/relationships" xmlns:m="http://schemas.openxmlformats.org/officeDocument/2006/math" xmlns:v="urn:schemas-microsoft-com:vml" xmlns:wp14="http://schemas.microsoft.com/office/word/2010/wordprocessingDrawing" xmlns:wp="http://schemas.openxmlformats.org/drawingml/2006/wordprocessingDrawing" xmlns:w10="urn:schemas-microsoft-com:office:word" xmlns:w="http://schemas.openxmlformats.org/wordprocessingml/2006/main" xmlns:w14="http://schemas.microsoft.com/office/word/2010/wordml" xmlns:w15="http://schemas.microsoft.com/office/word/2012/wordml" xmlns:w16cex="http://schemas.microsoft.com/office/word/2018/wordml/cex" xmlns:w16cid="http://schemas.microsoft.com/office/word/2016/wordml/cid" xmlns:w16="http://schemas.microsoft.com/office/word/2018/wordml" xmlns:w16sdtdh="http://schemas.microsoft.com/office/word/2020/wordml/sdtdatahash" xmlns:w16se="http://schemas.microsoft.com/office/word/2015/wordml/symex" xmlns:wpg="http://schemas.microsoft.com/office/word/2010/wordprocessingGroup" xmlns:wpi="http://schemas.microsoft.com/office/word/2010/wordprocessingInk" xmlns:wne="http://schemas.microsoft.com/office/word/2006/wordml" xmlns:wps="http://schemas.microsoft.com/office/word/2010/wordprocessingShape" mc:Ignorable="w14 w15 w16se w16cid w16 w16cex w16sdtdh wp14">
   <w:abstractNum w:abstractNumId="0" w15:restartNumberingAfterBreak="0">
     <w:nsid w:val="07766D94"/>
     <w:multiLevelType w:val="hybridMultilevel"/>
@@ -3532,6 +3862,93 @@
     </w:lvl>
   </w:abstractNum>
   <w:abstractNum w:abstractNumId="2" w15:restartNumberingAfterBreak="0">
+    <w:nsid w:val="09ED0240"/>
+    <w:multiLevelType w:val="multilevel"/>
+    <w:tmpl w:val="24FA10E8"/>
+    <w:styleLink w:val="CurrentList1"/>
+    <w:lvl w:ilvl="0">
+      <w:start w:val="1"/>
+      <w:numFmt w:val="decimal"/>
+      <w:lvlText w:val="%1."/>
+      <w:lvlJc w:val="left"/>
+      <w:pPr>
+        <w:ind w:left="360" w:hanging="360"/>
+      </w:pPr>
+    </w:lvl>
+    <w:lvl w:ilvl="1">
+      <w:start w:val="1"/>
+      <w:numFmt w:val="lowerLetter"/>
+      <w:lvlText w:val="%2."/>
+      <w:lvlJc w:val="left"/>
+      <w:pPr>
+        <w:ind w:left="1080" w:hanging="360"/>
+      </w:pPr>
+    </w:lvl>
+    <w:lvl w:ilvl="2">
+      <w:start w:val="1"/>
+      <w:numFmt w:val="lowerRoman"/>
+      <w:lvlText w:val="%3."/>
+      <w:lvlJc w:val="right"/>
+      <w:pPr>
+        <w:ind w:left="1980" w:hanging="360"/>
+      </w:pPr>
+    </w:lvl>
+    <w:lvl w:ilvl="3">
+      <w:start w:val="1"/>
+      <w:numFmt w:val="decimal"/>
+      <w:lvlText w:val="%4."/>
+      <w:lvlJc w:val="left"/>
+      <w:pPr>
+        <w:ind w:left="2520" w:hanging="360"/>
+      </w:pPr>
+    </w:lvl>
+    <w:lvl w:ilvl="4">
+      <w:start w:val="1"/>
+      <w:numFmt w:val="lowerLetter"/>
+      <w:lvlText w:val="%5."/>
+      <w:lvlJc w:val="left"/>
+      <w:pPr>
+        <w:ind w:left="3240" w:hanging="360"/>
+      </w:pPr>
+    </w:lvl>
+    <w:lvl w:ilvl="5">
+      <w:start w:val="1"/>
+      <w:numFmt w:val="lowerRoman"/>
+      <w:lvlText w:val="%6."/>
+      <w:lvlJc w:val="right"/>
+      <w:pPr>
+        <w:ind w:left="3960" w:hanging="180"/>
+      </w:pPr>
+    </w:lvl>
+    <w:lvl w:ilvl="6">
+      <w:start w:val="1"/>
+      <w:numFmt w:val="decimal"/>
+      <w:lvlText w:val="%7."/>
+      <w:lvlJc w:val="left"/>
+      <w:pPr>
+        <w:ind w:left="4680" w:hanging="360"/>
+      </w:pPr>
+    </w:lvl>
+    <w:lvl w:ilvl="7">
+      <w:start w:val="1"/>
+      <w:numFmt w:val="lowerLetter"/>
+      <w:lvlText w:val="%8."/>
+      <w:lvlJc w:val="left"/>
+      <w:pPr>
+        <w:ind w:left="5400" w:hanging="360"/>
+      </w:pPr>
+    </w:lvl>
+    <w:lvl w:ilvl="8">
+      <w:start w:val="1"/>
+      <w:numFmt w:val="lowerRoman"/>
+      <w:lvlText w:val="%9."/>
+      <w:lvlJc w:val="right"/>
+      <w:pPr>
+        <w:ind w:left="6120" w:hanging="180"/>
+      </w:pPr>
+    </w:lvl>
+  </w:abstractNum>
+  <w:abstractNum w:abstractNumId="3" w15:restartNumberingAfterBreak="0">
     <w:nsid w:val="10732FF5"/>
     <w:multiLevelType w:val="multilevel"/>
     <w:tmpl w:val="E90AAD06"/>
@@ -3617,7 +4034,7 @@
       </w:pPr>
     </w:lvl>
   </w:abstractNum>
-  <w:abstractNum w:abstractNumId="3" w15:restartNumberingAfterBreak="0">
+  <w:abstractNum w:abstractNumId="4" w15:restartNumberingAfterBreak="0">
     <w:nsid w:val="12340D39"/>
     <w:multiLevelType w:val="hybridMultilevel"/>
     <w:tmpl w:val="EDE8A068"/>
@@ -3730,7 +4147,7 @@
       </w:rPr>
     </w:lvl>
   </w:abstractNum>
-  <w:abstractNum w:abstractNumId="4" w15:restartNumberingAfterBreak="0">
+  <w:abstractNum w:abstractNumId="5" w15:restartNumberingAfterBreak="0">
     <w:nsid w:val="33B43AB0"/>
     <w:multiLevelType w:val="hybridMultilevel"/>
     <w:tmpl w:val="86F0489E"/>
@@ -3843,7 +4260,7 @@
       </w:rPr>
     </w:lvl>
   </w:abstractNum>
-  <w:abstractNum w:abstractNumId="5" w15:restartNumberingAfterBreak="0">
+  <w:abstractNum w:abstractNumId="6" w15:restartNumberingAfterBreak="0">
     <w:nsid w:val="419C2F96"/>
     <w:multiLevelType w:val="hybridMultilevel"/>
     <w:tmpl w:val="A2E82C58"/>
@@ -3929,7 +4346,7 @@
       </w:pPr>
     </w:lvl>
   </w:abstractNum>
-  <w:abstractNum w:abstractNumId="6" w15:restartNumberingAfterBreak="0">
+  <w:abstractNum w:abstractNumId="7" w15:restartNumberingAfterBreak="0">
     <w:nsid w:val="47153211"/>
     <w:multiLevelType w:val="hybridMultilevel"/>
     <w:tmpl w:val="EFF67752"/>
@@ -4042,7 +4459,7 @@
       </w:rPr>
     </w:lvl>
   </w:abstractNum>
-  <w:abstractNum w:abstractNumId="7" w15:restartNumberingAfterBreak="0">
+  <w:abstractNum w:abstractNumId="8" w15:restartNumberingAfterBreak="0">
     <w:nsid w:val="4BE01F97"/>
     <w:multiLevelType w:val="hybridMultilevel"/>
     <w:tmpl w:val="38EE5C5A"/>
@@ -4128,7 +4545,7 @@
       </w:pPr>
     </w:lvl>
   </w:abstractNum>
-  <w:abstractNum w:abstractNumId="8" w15:restartNumberingAfterBreak="0">
+  <w:abstractNum w:abstractNumId="9" w15:restartNumberingAfterBreak="0">
     <w:nsid w:val="561D6B09"/>
     <w:multiLevelType w:val="hybridMultilevel"/>
     <w:tmpl w:val="0CC2BF9E"/>
@@ -4214,7 +4631,7 @@
       </w:pPr>
     </w:lvl>
   </w:abstractNum>
-  <w:abstractNum w:abstractNumId="9" w15:restartNumberingAfterBreak="0">
+  <w:abstractNum w:abstractNumId="10" w15:restartNumberingAfterBreak="0">
     <w:nsid w:val="59DB6093"/>
     <w:multiLevelType w:val="hybridMultilevel"/>
     <w:tmpl w:val="6EB6AD1E"/>
@@ -4227,7 +4644,7 @@
         <w:ind w:left="1980" w:hanging="360"/>
       </w:pPr>
     </w:lvl>
-    <w:lvl w:ilvl="1" w:tplc="04090019" w:tentative="1">
+    <w:lvl w:ilvl="1" w:tplc="04090019">
       <w:start w:val="1"/>
       <w:numFmt w:val="lowerLetter"/>
       <w:lvlText w:val="%2."/>
@@ -4300,7 +4717,7 @@
       </w:pPr>
     </w:lvl>
   </w:abstractNum>
-  <w:abstractNum w:abstractNumId="10" w15:restartNumberingAfterBreak="0">
+  <w:abstractNum w:abstractNumId="11" w15:restartNumberingAfterBreak="0">
     <w:nsid w:val="5CE63579"/>
     <w:multiLevelType w:val="multilevel"/>
     <w:tmpl w:val="A2E82C58"/>
@@ -4386,10 +4803,10 @@
       </w:pPr>
     </w:lvl>
   </w:abstractNum>
-  <w:abstractNum w:abstractNumId="11" w15:restartNumberingAfterBreak="0">
+  <w:abstractNum w:abstractNumId="12" w15:restartNumberingAfterBreak="0">
     <w:nsid w:val="71A403AC"/>
     <w:multiLevelType w:val="hybridMultilevel"/>
-    <w:tmpl w:val="24FA10E8"/>
+    <w:tmpl w:val="54025C60"/>
     <w:lvl w:ilvl="0" w:tplc="0409000F">
       <w:start w:val="1"/>
       <w:numFmt w:val="decimal"/>
@@ -4417,16 +4834,16 @@
         <w:ind w:left="1980" w:hanging="360"/>
       </w:pPr>
     </w:lvl>
-    <w:lvl w:ilvl="3" w:tplc="0409000F" w:tentative="1">
-      <w:start w:val="1"/>
-      <w:numFmt w:val="decimal"/>
+    <w:lvl w:ilvl="3" w:tplc="04090019">
+      <w:start w:val="1"/>
+      <w:numFmt w:val="lowerLetter"/>
       <w:lvlText w:val="%4."/>
       <w:lvlJc w:val="left"/>
       <w:pPr>
         <w:ind w:left="2520" w:hanging="360"/>
       </w:pPr>
     </w:lvl>
-    <w:lvl w:ilvl="4" w:tplc="04090019" w:tentative="1">
+    <w:lvl w:ilvl="4" w:tplc="04090019">
       <w:start w:val="1"/>
       <w:numFmt w:val="lowerLetter"/>
       <w:lvlText w:val="%5."/>
@@ -4472,7 +4889,7 @@
       </w:pPr>
     </w:lvl>
   </w:abstractNum>
-  <w:abstractNum w:abstractNumId="12" w15:restartNumberingAfterBreak="0">
+  <w:abstractNum w:abstractNumId="13" w15:restartNumberingAfterBreak="0">
     <w:nsid w:val="77431695"/>
     <w:multiLevelType w:val="hybridMultilevel"/>
     <w:tmpl w:val="F7529924"/>
@@ -4558,7 +4975,7 @@
       </w:pPr>
     </w:lvl>
   </w:abstractNum>
-  <w:abstractNum w:abstractNumId="13" w15:restartNumberingAfterBreak="0">
+  <w:abstractNum w:abstractNumId="14" w15:restartNumberingAfterBreak="0">
     <w:nsid w:val="79CC4B81"/>
     <w:multiLevelType w:val="hybridMultilevel"/>
     <w:tmpl w:val="CE901E6E"/>
@@ -4644,7 +5061,7 @@
       </w:pPr>
     </w:lvl>
   </w:abstractNum>
-  <w:abstractNum w:abstractNumId="14" w15:restartNumberingAfterBreak="0">
+  <w:abstractNum w:abstractNumId="15" w15:restartNumberingAfterBreak="0">
     <w:nsid w:val="7FA107F7"/>
     <w:multiLevelType w:val="hybridMultilevel"/>
     <w:tmpl w:val="70D65998"/>
@@ -4730,56 +5147,59 @@
       </w:pPr>
     </w:lvl>
   </w:abstractNum>
-  <w:num w:numId="1">
+  <w:num w:numId="1" w16cid:durableId="853114120">
     <w:abstractNumId w:val="1"/>
   </w:num>
-  <w:num w:numId="2">
+  <w:num w:numId="2" w16cid:durableId="450130960">
     <w:abstractNumId w:val="0"/>
   </w:num>
-  <w:num w:numId="3">
+  <w:num w:numId="3" w16cid:durableId="270018677">
+    <w:abstractNumId w:val="9"/>
+  </w:num>
+  <w:num w:numId="4" w16cid:durableId="340010330">
+    <w:abstractNumId w:val="14"/>
+  </w:num>
+  <w:num w:numId="5" w16cid:durableId="156389223">
+    <w:abstractNumId w:val="12"/>
+  </w:num>
+  <w:num w:numId="6" w16cid:durableId="2089838614">
+    <w:abstractNumId w:val="6"/>
+  </w:num>
+  <w:num w:numId="7" w16cid:durableId="542408440">
+    <w:abstractNumId w:val="11"/>
+  </w:num>
+  <w:num w:numId="8" w16cid:durableId="1962639351">
+    <w:abstractNumId w:val="3"/>
+  </w:num>
+  <w:num w:numId="9" w16cid:durableId="2098165741">
+    <w:abstractNumId w:val="10"/>
+  </w:num>
+  <w:num w:numId="10" w16cid:durableId="218593156">
+    <w:abstractNumId w:val="13"/>
+  </w:num>
+  <w:num w:numId="11" w16cid:durableId="1208226937">
     <w:abstractNumId w:val="8"/>
   </w:num>
-  <w:num w:numId="4">
-    <w:abstractNumId w:val="13"/>
+  <w:num w:numId="12" w16cid:durableId="1074159305">
+    <w:abstractNumId w:val="15"/>
   </w:num>
-  <w:num w:numId="5">
-    <w:abstractNumId w:val="11"/>
+  <w:num w:numId="13" w16cid:durableId="967513008">
+    <w:abstractNumId w:val="7"/>
   </w:num>
-  <w:num w:numId="6">
+  <w:num w:numId="14" w16cid:durableId="276955487">
+    <w:abstractNumId w:val="4"/>
+  </w:num>
+  <w:num w:numId="15" w16cid:durableId="1016998784">
     <w:abstractNumId w:val="5"/>
   </w:num>
-  <w:num w:numId="7">
-    <w:abstractNumId w:val="10"/>
-  </w:num>
-  <w:num w:numId="8">
+  <w:num w:numId="16" w16cid:durableId="73406632">
     <w:abstractNumId w:val="2"/>
-  </w:num>
-  <w:num w:numId="9">
-    <w:abstractNumId w:val="9"/>
-  </w:num>
-  <w:num w:numId="10">
-    <w:abstractNumId w:val="12"/>
-  </w:num>
-  <w:num w:numId="11">
-    <w:abstractNumId w:val="7"/>
-  </w:num>
-  <w:num w:numId="12">
-    <w:abstractNumId w:val="14"/>
-  </w:num>
-  <w:num w:numId="13">
-    <w:abstractNumId w:val="6"/>
-  </w:num>
-  <w:num w:numId="14">
-    <w:abstractNumId w:val="3"/>
-  </w:num>
-  <w:num w:numId="15">
-    <w:abstractNumId w:val="4"/>
   </w:num>
 </w:numbering>
 </file>
 
 <file path=word/styles.xml><?xml version="1.0" encoding="utf-8"?>
-<w:styles xmlns:mc="http://schemas.openxmlformats.org/markup-compatibility/2006" xmlns:r="http://schemas.openxmlformats.org/officeDocument/2006/relationships" xmlns:w="http://schemas.openxmlformats.org/wordprocessingml/2006/main" xmlns:w14="http://schemas.microsoft.com/office/word/2010/wordml" xmlns:w15="http://schemas.microsoft.com/office/word/2012/wordml" xmlns:w16cid="http://schemas.microsoft.com/office/word/2016/wordml/cid" xmlns:w16se="http://schemas.microsoft.com/office/word/2015/wordml/symex" mc:Ignorable="w14 w15 w16se w16cid">
+<w:styles xmlns:mc="http://schemas.openxmlformats.org/markup-compatibility/2006" xmlns:r="http://schemas.openxmlformats.org/officeDocument/2006/relationships" xmlns:w="http://schemas.openxmlformats.org/wordprocessingml/2006/main" xmlns:w14="http://schemas.microsoft.com/office/word/2010/wordml" xmlns:w15="http://schemas.microsoft.com/office/word/2012/wordml" xmlns:w16cex="http://schemas.microsoft.com/office/word/2018/wordml/cex" xmlns:w16cid="http://schemas.microsoft.com/office/word/2016/wordml/cid" xmlns:w16="http://schemas.microsoft.com/office/word/2018/wordml" xmlns:w16sdtdh="http://schemas.microsoft.com/office/word/2020/wordml/sdtdatahash" xmlns:w16se="http://schemas.microsoft.com/office/word/2015/wordml/symex" mc:Ignorable="w14 w15 w16se w16cid w16 w16cex w16sdtdh">
   <w:docDefaults>
     <w:rPrDefault>
       <w:rPr>
@@ -4791,7 +5211,7 @@
     </w:rPrDefault>
     <w:pPrDefault/>
   </w:docDefaults>
-  <w:latentStyles w:defLockedState="0" w:defUIPriority="99" w:defSemiHidden="0" w:defUnhideWhenUsed="0" w:defQFormat="0" w:count="375">
+  <w:latentStyles w:defLockedState="0" w:defUIPriority="99" w:defSemiHidden="0" w:defUnhideWhenUsed="0" w:defQFormat="0" w:count="376">
     <w:lsdException w:name="Normal" w:uiPriority="0" w:qFormat="1"/>
     <w:lsdException w:name="heading 1" w:uiPriority="9" w:qFormat="1"/>
     <w:lsdException w:name="heading 2" w:semiHidden="1" w:uiPriority="9" w:unhideWhenUsed="1" w:qFormat="1"/>
@@ -5165,6 +5585,7 @@
     <w:lsdException w:name="List Table 7 Colorful Accent 6" w:uiPriority="52"/>
     <w:lsdException w:name="Mention" w:semiHidden="1" w:unhideWhenUsed="1"/>
     <w:lsdException w:name="Smart Hyperlink" w:semiHidden="1" w:unhideWhenUsed="1"/>
+    <w:lsdException w:name="Smart Link" w:semiHidden="1" w:unhideWhenUsed="1"/>
   </w:latentStyles>
   <w:style w:type="paragraph" w:default="1" w:styleId="Normal">
     <w:name w:val="Normal"/>
@@ -5323,6 +5744,16 @@
       <w:color w:val="800080" w:themeColor="followedHyperlink"/>
       <w:u w:val="single"/>
     </w:rPr>
+  </w:style>
+  <w:style w:type="numbering" w:customStyle="1" w:styleId="CurrentList1">
+    <w:name w:val="Current List1"/>
+    <w:uiPriority w:val="99"/>
+    <w:rsid w:val="00967896"/>
+    <w:pPr>
+      <w:numPr>
+        <w:numId w:val="16"/>
+      </w:numPr>
+    </w:pPr>
   </w:style>
 </w:styles>
 </file>

</xml_diff>

<commit_message>
Updates for next year
</commit_message>
<xml_diff>
--- a/LectureNotes/CS246-ProjectProposalExample-ConferenceApp.docx
+++ b/LectureNotes/CS246-ProjectProposalExample-ConferenceApp.docx
@@ -1,6 +1,6 @@
 
 <file path=word/document.xml><?xml version="1.0" encoding="utf-8"?>
-<w:document xmlns:wpc="http://schemas.microsoft.com/office/word/2010/wordprocessingCanvas" xmlns:cx="http://schemas.microsoft.com/office/drawing/2014/chartex" xmlns:cx1="http://schemas.microsoft.com/office/drawing/2015/9/8/chartex" xmlns:cx2="http://schemas.microsoft.com/office/drawing/2015/10/21/chartex" xmlns:cx3="http://schemas.microsoft.com/office/drawing/2016/5/9/chartex" xmlns:cx4="http://schemas.microsoft.com/office/drawing/2016/5/10/chartex" xmlns:cx5="http://schemas.microsoft.com/office/drawing/2016/5/11/chartex" xmlns:cx6="http://schemas.microsoft.com/office/drawing/2016/5/12/chartex" xmlns:cx7="http://schemas.microsoft.com/office/drawing/2016/5/13/chartex" xmlns:cx8="http://schemas.microsoft.com/office/drawing/2016/5/14/chartex" xmlns:mc="http://schemas.openxmlformats.org/markup-compatibility/2006" xmlns:aink="http://schemas.microsoft.com/office/drawing/2016/ink" xmlns:am3d="http://schemas.microsoft.com/office/drawing/2017/model3d" xmlns:o="urn:schemas-microsoft-com:office:office" xmlns:r="http://schemas.openxmlformats.org/officeDocument/2006/relationships" xmlns:m="http://schemas.openxmlformats.org/officeDocument/2006/math" xmlns:v="urn:schemas-microsoft-com:vml" xmlns:wp14="http://schemas.microsoft.com/office/word/2010/wordprocessingDrawing" xmlns:wp="http://schemas.openxmlformats.org/drawingml/2006/wordprocessingDrawing" xmlns:w10="urn:schemas-microsoft-com:office:word" xmlns:w="http://schemas.openxmlformats.org/wordprocessingml/2006/main" xmlns:w14="http://schemas.microsoft.com/office/word/2010/wordml" xmlns:w15="http://schemas.microsoft.com/office/word/2012/wordml" xmlns:w16cid="http://schemas.microsoft.com/office/word/2016/wordml/cid" xmlns:w16se="http://schemas.microsoft.com/office/word/2015/wordml/symex" xmlns:wpg="http://schemas.microsoft.com/office/word/2010/wordprocessingGroup" xmlns:wpi="http://schemas.microsoft.com/office/word/2010/wordprocessingInk" xmlns:wne="http://schemas.microsoft.com/office/word/2006/wordml" xmlns:wps="http://schemas.microsoft.com/office/word/2010/wordprocessingShape" mc:Ignorable="w14 w15 w16se w16cid wp14">
+<w:document xmlns:wpc="http://schemas.microsoft.com/office/word/2010/wordprocessingCanvas" xmlns:cx="http://schemas.microsoft.com/office/drawing/2014/chartex" xmlns:cx1="http://schemas.microsoft.com/office/drawing/2015/9/8/chartex" xmlns:cx2="http://schemas.microsoft.com/office/drawing/2015/10/21/chartex" xmlns:cx3="http://schemas.microsoft.com/office/drawing/2016/5/9/chartex" xmlns:cx4="http://schemas.microsoft.com/office/drawing/2016/5/10/chartex" xmlns:cx5="http://schemas.microsoft.com/office/drawing/2016/5/11/chartex" xmlns:cx6="http://schemas.microsoft.com/office/drawing/2016/5/12/chartex" xmlns:cx7="http://schemas.microsoft.com/office/drawing/2016/5/13/chartex" xmlns:cx8="http://schemas.microsoft.com/office/drawing/2016/5/14/chartex" xmlns:mc="http://schemas.openxmlformats.org/markup-compatibility/2006" xmlns:aink="http://schemas.microsoft.com/office/drawing/2016/ink" xmlns:am3d="http://schemas.microsoft.com/office/drawing/2017/model3d" xmlns:o="urn:schemas-microsoft-com:office:office" xmlns:oel="http://schemas.microsoft.com/office/2019/extlst" xmlns:r="http://schemas.openxmlformats.org/officeDocument/2006/relationships" xmlns:m="http://schemas.openxmlformats.org/officeDocument/2006/math" xmlns:v="urn:schemas-microsoft-com:vml" xmlns:wp14="http://schemas.microsoft.com/office/word/2010/wordprocessingDrawing" xmlns:wp="http://schemas.openxmlformats.org/drawingml/2006/wordprocessingDrawing" xmlns:w10="urn:schemas-microsoft-com:office:word" xmlns:w="http://schemas.openxmlformats.org/wordprocessingml/2006/main" xmlns:w14="http://schemas.microsoft.com/office/word/2010/wordml" xmlns:w15="http://schemas.microsoft.com/office/word/2012/wordml" xmlns:w16cex="http://schemas.microsoft.com/office/word/2018/wordml/cex" xmlns:w16cid="http://schemas.microsoft.com/office/word/2016/wordml/cid" xmlns:w16="http://schemas.microsoft.com/office/word/2018/wordml" xmlns:w16sdtdh="http://schemas.microsoft.com/office/word/2020/wordml/sdtdatahash" xmlns:w16se="http://schemas.microsoft.com/office/word/2015/wordml/symex" xmlns:wpg="http://schemas.microsoft.com/office/word/2010/wordprocessingGroup" xmlns:wpi="http://schemas.microsoft.com/office/word/2010/wordprocessingInk" xmlns:wne="http://schemas.microsoft.com/office/word/2006/wordml" xmlns:wps="http://schemas.microsoft.com/office/word/2010/wordprocessingShape" mc:Ignorable="w14 w15 w16se w16cid w16 w16cex w16sdtdh wp14">
   <w:body>
     <w:p>
       <w:pPr>
@@ -346,21 +346,7 @@
         <w:rPr>
           <w:rFonts w:ascii="Lucida Bright" w:hAnsi="Lucida Bright"/>
         </w:rPr>
-        <w:t xml:space="preserve"> and giving you </w:t>
-      </w:r>
-      <w:proofErr w:type="gramStart"/>
-      <w:r>
-        <w:rPr>
-          <w:rFonts w:ascii="Lucida Bright" w:hAnsi="Lucida Bright"/>
-        </w:rPr>
-        <w:t>a product</w:t>
-      </w:r>
-      <w:proofErr w:type="gramEnd"/>
-      <w:r>
-        <w:rPr>
-          <w:rFonts w:ascii="Lucida Bright" w:hAnsi="Lucida Bright"/>
-        </w:rPr>
-        <w:t xml:space="preserve"> you can easily maintain</w:t>
+        <w:t xml:space="preserve"> and giving you a product you can easily maintain</w:t>
       </w:r>
       <w:r>
         <w:rPr>
@@ -399,7 +385,19 @@
         <w:rPr>
           <w:rFonts w:ascii="Lucida Bright" w:hAnsi="Lucida Bright"/>
         </w:rPr>
-        <w:t xml:space="preserve">consisting of John </w:t>
+        <w:t xml:space="preserve">consisting of </w:t>
+      </w:r>
+      <w:r>
+        <w:rPr>
+          <w:rFonts w:ascii="Lucida Bright" w:hAnsi="Lucida Bright"/>
+        </w:rPr>
+        <w:t>Jordan</w:t>
+      </w:r>
+      <w:r>
+        <w:rPr>
+          <w:rFonts w:ascii="Lucida Bright" w:hAnsi="Lucida Bright"/>
+        </w:rPr>
+        <w:t xml:space="preserve"> </w:t>
       </w:r>
       <w:r>
         <w:rPr>
@@ -417,13 +415,13 @@
         <w:rPr>
           <w:rFonts w:ascii="Lucida Bright" w:hAnsi="Lucida Bright"/>
         </w:rPr>
-        <w:t>Jane</w:t>
-      </w:r>
-      <w:r>
-        <w:rPr>
-          <w:rFonts w:ascii="Lucida Bright" w:hAnsi="Lucida Bright"/>
-        </w:rPr>
-        <w:t xml:space="preserve"> Doe </w:t>
+        <w:t>James Jetson</w:t>
+      </w:r>
+      <w:r>
+        <w:rPr>
+          <w:rFonts w:ascii="Lucida Bright" w:hAnsi="Lucida Bright"/>
+        </w:rPr>
+        <w:t xml:space="preserve"> </w:t>
       </w:r>
       <w:r>
         <w:rPr>
@@ -441,13 +439,31 @@
         <w:rPr>
           <w:rFonts w:ascii="Lucida Bright" w:hAnsi="Lucida Bright"/>
         </w:rPr>
-        <w:t>learned to write</w:t>
-      </w:r>
-      <w:r>
-        <w:rPr>
-          <w:rFonts w:ascii="Lucida Bright" w:hAnsi="Lucida Bright"/>
-        </w:rPr>
-        <w:t xml:space="preserve"> a variety of different web apps and desktop apps</w:t>
+        <w:t xml:space="preserve">learned to </w:t>
+      </w:r>
+      <w:r>
+        <w:rPr>
+          <w:rFonts w:ascii="Lucida Bright" w:hAnsi="Lucida Bright"/>
+        </w:rPr>
+        <w:t>develop</w:t>
+      </w:r>
+      <w:r>
+        <w:rPr>
+          <w:rFonts w:ascii="Lucida Bright" w:hAnsi="Lucida Bright"/>
+        </w:rPr>
+        <w:t xml:space="preserve"> web</w:t>
+      </w:r>
+      <w:r>
+        <w:rPr>
+          <w:rFonts w:ascii="Lucida Bright" w:hAnsi="Lucida Bright"/>
+        </w:rPr>
+        <w:t xml:space="preserve">, mobile </w:t>
+      </w:r>
+      <w:r>
+        <w:rPr>
+          <w:rFonts w:ascii="Lucida Bright" w:hAnsi="Lucida Bright"/>
+        </w:rPr>
+        <w:t>and desktop apps</w:t>
       </w:r>
       <w:r>
         <w:rPr>
@@ -501,7 +517,7 @@
         <w:rPr>
           <w:rFonts w:ascii="Lucida Bright" w:hAnsi="Lucida Bright"/>
         </w:rPr>
-        <w:t>the end users</w:t>
+        <w:t>you</w:t>
       </w:r>
       <w:r>
         <w:rPr>
@@ -610,26 +626,46 @@
         <w:rPr>
           <w:rFonts w:ascii="Lucida Bright" w:hAnsi="Lucida Bright" w:cs="Arial"/>
         </w:rPr>
-        <w:t>Team Lea</w:t>
-      </w:r>
-      <w:r>
-        <w:rPr>
-          <w:rFonts w:ascii="Lucida Bright" w:hAnsi="Lucida Bright" w:cs="Arial"/>
-        </w:rPr>
-        <w:t>d</w:t>
-      </w:r>
-    </w:p>
-    <w:p>
-      <w:pPr>
-        <w:rPr>
-          <w:rFonts w:ascii="Lucida Bright" w:hAnsi="Lucida Bright" w:cs="Arial"/>
-        </w:rPr>
-      </w:pPr>
+        <w:t xml:space="preserve">Jordan </w:t>
+      </w:r>
+      <w:proofErr w:type="gramStart"/>
+      <w:r>
+        <w:rPr>
+          <w:rFonts w:ascii="Lucida Bright" w:hAnsi="Lucida Bright" w:cs="Arial"/>
+        </w:rPr>
+        <w:t>Jones</w:t>
+      </w:r>
+      <w:proofErr w:type="gramEnd"/>
+      <w:r>
+        <w:rPr>
+          <w:rFonts w:ascii="Lucida Bright" w:hAnsi="Lucida Bright" w:cs="Arial"/>
+        </w:rPr>
+        <w:t xml:space="preserve"> and James Jetson</w:t>
+      </w:r>
+    </w:p>
+    <w:p>
+      <w:pPr>
+        <w:rPr>
+          <w:rFonts w:ascii="Lucida Bright" w:hAnsi="Lucida Bright" w:cs="Arial"/>
+        </w:rPr>
+      </w:pPr>
+      <w:r>
+        <w:rPr>
+          <w:rFonts w:ascii="Lucida Bright" w:hAnsi="Lucida Bright" w:cs="Arial"/>
+        </w:rPr>
+        <w:t xml:space="preserve">The </w:t>
+      </w:r>
       <w:r>
         <w:rPr>
           <w:rFonts w:ascii="Lucida Bright" w:hAnsi="Lucida Bright" w:cs="Arial"/>
         </w:rPr>
         <w:t>CIT Capstone Project</w:t>
+      </w:r>
+      <w:r>
+        <w:rPr>
+          <w:rFonts w:ascii="Lucida Bright" w:hAnsi="Lucida Bright" w:cs="Arial"/>
+        </w:rPr>
+        <w:t xml:space="preserve"> Team</w:t>
       </w:r>
     </w:p>
     <w:p>
@@ -1349,6 +1385,14 @@
     </w:p>
     <w:p>
       <w:pPr>
+        <w:ind w:left="360"/>
+        <w:rPr>
+          <w:rFonts w:ascii="Lucida Bright" w:hAnsi="Lucida Bright" w:cs="Arial"/>
+        </w:rPr>
+      </w:pPr>
+    </w:p>
+    <w:p>
+      <w:pPr>
         <w:pStyle w:val="ListParagraph"/>
         <w:numPr>
           <w:ilvl w:val="1"/>
@@ -1367,6 +1411,15 @@
     </w:p>
     <w:p>
       <w:pPr>
+        <w:pStyle w:val="ListParagraph"/>
+        <w:ind w:left="1080"/>
+        <w:rPr>
+          <w:rFonts w:ascii="Lucida Bright" w:hAnsi="Lucida Bright" w:cs="Arial"/>
+        </w:rPr>
+      </w:pPr>
+    </w:p>
+    <w:p>
+      <w:pPr>
         <w:ind w:left="1080"/>
         <w:rPr>
           <w:rFonts w:ascii="Lucida Bright" w:hAnsi="Lucida Bright" w:cs="Arial"/>
@@ -1489,19 +1542,6 @@
     </w:p>
     <w:p>
       <w:pPr>
-        <w:rPr>
-          <w:rFonts w:ascii="Lucida Bright" w:hAnsi="Lucida Bright" w:cs="Arial"/>
-        </w:rPr>
-      </w:pPr>
-      <w:r>
-        <w:rPr>
-          <w:rFonts w:ascii="Lucida Bright" w:hAnsi="Lucida Bright" w:cs="Arial"/>
-        </w:rPr>
-        <w:br w:type="page"/>
-      </w:r>
-    </w:p>
-    <w:p>
-      <w:pPr>
         <w:pStyle w:val="ListParagraph"/>
         <w:numPr>
           <w:ilvl w:val="2"/>
@@ -1553,13 +1593,120 @@
         <w:rPr>
           <w:rFonts w:ascii="Lucida Bright" w:hAnsi="Lucida Bright" w:cs="Arial"/>
         </w:rPr>
-        <w:t>Main Schedule &amp; Personal Schedule: Displays all events in the conference, and events that the user has added to their schedule, respectively.  Lists are organized by day.  Items can be added to the device's calendar, and</w:t>
-      </w:r>
-      <w:r>
-        <w:rPr>
-          <w:rFonts w:ascii="Lucida Bright" w:hAnsi="Lucida Bright" w:cs="Arial"/>
-        </w:rPr>
-        <w:t xml:space="preserve"> can be located using the map. </w:t>
+        <w:t>Schedules:</w:t>
+      </w:r>
+    </w:p>
+    <w:p>
+      <w:pPr>
+        <w:pStyle w:val="ListParagraph"/>
+        <w:numPr>
+          <w:ilvl w:val="3"/>
+          <w:numId w:val="5"/>
+        </w:numPr>
+        <w:rPr>
+          <w:rFonts w:ascii="Lucida Bright" w:hAnsi="Lucida Bright" w:cs="Arial"/>
+        </w:rPr>
+      </w:pPr>
+      <w:r>
+        <w:rPr>
+          <w:rFonts w:ascii="Lucida Bright" w:hAnsi="Lucida Bright" w:cs="Arial"/>
+        </w:rPr>
+        <w:t>M</w:t>
+      </w:r>
+      <w:r>
+        <w:rPr>
+          <w:rFonts w:ascii="Lucida Bright" w:hAnsi="Lucida Bright" w:cs="Arial"/>
+        </w:rPr>
+        <w:t xml:space="preserve">ain </w:t>
+      </w:r>
+      <w:r>
+        <w:rPr>
+          <w:rFonts w:ascii="Lucida Bright" w:hAnsi="Lucida Bright" w:cs="Arial"/>
+        </w:rPr>
+        <w:t>Schedule: d</w:t>
+      </w:r>
+      <w:r>
+        <w:rPr>
+          <w:rFonts w:ascii="Lucida Bright" w:hAnsi="Lucida Bright" w:cs="Arial"/>
+        </w:rPr>
+        <w:t>isplays all events in the conference, Lists are organized by day. </w:t>
+      </w:r>
+      <w:r>
+        <w:rPr>
+          <w:rFonts w:ascii="Lucida Bright" w:hAnsi="Lucida Bright" w:cs="Arial"/>
+        </w:rPr>
+        <w:t xml:space="preserve">Events </w:t>
+      </w:r>
+      <w:r>
+        <w:rPr>
+          <w:rFonts w:ascii="Lucida Bright" w:hAnsi="Lucida Bright" w:cs="Arial"/>
+        </w:rPr>
+        <w:t xml:space="preserve">can be located using the map. </w:t>
+      </w:r>
+    </w:p>
+    <w:p>
+      <w:pPr>
+        <w:pStyle w:val="ListParagraph"/>
+        <w:ind w:left="2520"/>
+        <w:rPr>
+          <w:rFonts w:ascii="Lucida Bright" w:hAnsi="Lucida Bright" w:cs="Arial"/>
+        </w:rPr>
+      </w:pPr>
+      <w:r>
+        <w:rPr>
+          <w:rFonts w:ascii="Lucida Bright" w:hAnsi="Lucida Bright" w:cs="Arial"/>
+          <w:i/>
+        </w:rPr>
+        <w:t>8</w:t>
+      </w:r>
+      <w:r>
+        <w:rPr>
+          <w:rFonts w:ascii="Lucida Bright" w:hAnsi="Lucida Bright" w:cs="Arial"/>
+          <w:i/>
+        </w:rPr>
+        <w:t xml:space="preserve"> hours</w:t>
+      </w:r>
+    </w:p>
+    <w:p>
+      <w:pPr>
+        <w:pStyle w:val="ListParagraph"/>
+        <w:numPr>
+          <w:ilvl w:val="3"/>
+          <w:numId w:val="5"/>
+        </w:numPr>
+        <w:rPr>
+          <w:rFonts w:ascii="Lucida Bright" w:hAnsi="Lucida Bright" w:cs="Arial"/>
+        </w:rPr>
+      </w:pPr>
+      <w:r>
+        <w:rPr>
+          <w:rFonts w:ascii="Lucida Bright" w:hAnsi="Lucida Bright" w:cs="Arial"/>
+        </w:rPr>
+        <w:t>Personal Schedule: Displays all events that the user has added to their schedule</w:t>
+      </w:r>
+      <w:r>
+        <w:rPr>
+          <w:rFonts w:ascii="Lucida Bright" w:hAnsi="Lucida Bright" w:cs="Arial"/>
+        </w:rPr>
+        <w:t>. As with the main schedule, l</w:t>
+      </w:r>
+      <w:r>
+        <w:rPr>
+          <w:rFonts w:ascii="Lucida Bright" w:hAnsi="Lucida Bright" w:cs="Arial"/>
+        </w:rPr>
+        <w:t xml:space="preserve">ists are organized by day.  Items can be added to the device's </w:t>
+      </w:r>
+      <w:r>
+        <w:rPr>
+          <w:rFonts w:ascii="Lucida Bright" w:hAnsi="Lucida Bright" w:cs="Arial"/>
+        </w:rPr>
+        <w:t>calendar and</w:t>
+      </w:r>
+      <w:r>
+        <w:rPr>
+          <w:rFonts w:ascii="Lucida Bright" w:hAnsi="Lucida Bright" w:cs="Arial"/>
+        </w:rPr>
+        <w:t xml:space="preserve"> can be located using the map.</w:t>
       </w:r>
       <w:r>
         <w:rPr>
@@ -1572,8 +1719,24 @@
           <w:rFonts w:ascii="Lucida Bright" w:hAnsi="Lucida Bright" w:cs="Arial"/>
           <w:i/>
         </w:rPr>
-        <w:t>16 hours</w:t>
-      </w:r>
+        <w:t>8</w:t>
+      </w:r>
+      <w:r>
+        <w:rPr>
+          <w:rFonts w:ascii="Lucida Bright" w:hAnsi="Lucida Bright" w:cs="Arial"/>
+          <w:i/>
+        </w:rPr>
+        <w:t xml:space="preserve"> </w:t>
+      </w:r>
+      <w:proofErr w:type="gramStart"/>
+      <w:r>
+        <w:rPr>
+          <w:rFonts w:ascii="Lucida Bright" w:hAnsi="Lucida Bright" w:cs="Arial"/>
+          <w:i/>
+        </w:rPr>
+        <w:t>hours</w:t>
+      </w:r>
+      <w:proofErr w:type="gramEnd"/>
     </w:p>
     <w:p>
       <w:pPr>
@@ -1603,6 +1766,13 @@
           <w:rFonts w:ascii="Lucida Bright" w:hAnsi="Lucida Bright" w:cs="Arial"/>
         </w:rPr>
         <w:br/>
+      </w:r>
+      <w:r>
+        <w:rPr>
+          <w:rFonts w:ascii="Lucida Bright" w:hAnsi="Lucida Bright" w:cs="Arial"/>
+          <w:i/>
+          <w:iCs/>
+        </w:rPr>
         <w:t>6 hours</w:t>
       </w:r>
     </w:p>
@@ -1682,6 +1852,15 @@
     </w:p>
     <w:p>
       <w:pPr>
+        <w:pStyle w:val="ListParagraph"/>
+        <w:ind w:left="1980"/>
+        <w:rPr>
+          <w:rFonts w:ascii="Lucida Bright" w:hAnsi="Lucida Bright" w:cs="Arial"/>
+        </w:rPr>
+      </w:pPr>
+    </w:p>
+    <w:p>
+      <w:pPr>
         <w:ind w:left="720"/>
         <w:rPr>
           <w:rFonts w:ascii="Lucida Bright" w:hAnsi="Lucida Bright" w:cs="Arial"/>
@@ -1883,7 +2062,19 @@
         <w:rPr>
           <w:rFonts w:ascii="Lucida Bright" w:hAnsi="Lucida Bright" w:cs="Arial"/>
         </w:rPr>
-        <w:t>Data entry: Create web-app</w:t>
+        <w:t>Data entry</w:t>
+      </w:r>
+      <w:r>
+        <w:rPr>
+          <w:rFonts w:ascii="Lucida Bright" w:hAnsi="Lucida Bright" w:cs="Arial"/>
+        </w:rPr>
+        <w:t xml:space="preserve"> </w:t>
+      </w:r>
+      <w:r>
+        <w:rPr>
+          <w:rFonts w:ascii="Lucida Bright" w:hAnsi="Lucida Bright" w:cs="Arial"/>
+        </w:rPr>
+        <w:t>web-app</w:t>
       </w:r>
       <w:r>
         <w:rPr>
@@ -1891,6 +2082,24 @@
         </w:rPr>
         <w:t xml:space="preserve"> for user-friendly data entry.</w:t>
       </w:r>
+    </w:p>
+    <w:p>
+      <w:pPr>
+        <w:pStyle w:val="ListParagraph"/>
+        <w:numPr>
+          <w:ilvl w:val="1"/>
+          <w:numId w:val="9"/>
+        </w:numPr>
+        <w:rPr>
+          <w:rFonts w:ascii="Lucida Bright" w:hAnsi="Lucida Bright" w:cs="Arial"/>
+        </w:rPr>
+      </w:pPr>
+      <w:r>
+        <w:rPr>
+          <w:rFonts w:ascii="Lucida Bright" w:hAnsi="Lucida Bright" w:cs="Arial"/>
+        </w:rPr>
+        <w:t>Admin login page</w:t>
+      </w:r>
       <w:r>
         <w:rPr>
           <w:rFonts w:ascii="Lucida Bright" w:hAnsi="Lucida Bright" w:cs="Arial"/>
@@ -1902,7 +2111,106 @@
           <w:rFonts w:ascii="Lucida Bright" w:hAnsi="Lucida Bright" w:cs="Arial"/>
           <w:i/>
         </w:rPr>
-        <w:t>30 hours</w:t>
+        <w:t>1</w:t>
+      </w:r>
+      <w:r>
+        <w:rPr>
+          <w:rFonts w:ascii="Lucida Bright" w:hAnsi="Lucida Bright" w:cs="Arial"/>
+          <w:i/>
+        </w:rPr>
+        <w:t>0 hours</w:t>
+      </w:r>
+    </w:p>
+    <w:p>
+      <w:pPr>
+        <w:pStyle w:val="ListParagraph"/>
+        <w:numPr>
+          <w:ilvl w:val="1"/>
+          <w:numId w:val="9"/>
+        </w:numPr>
+        <w:rPr>
+          <w:rFonts w:ascii="Lucida Bright" w:hAnsi="Lucida Bright" w:cs="Arial"/>
+        </w:rPr>
+      </w:pPr>
+      <w:r>
+        <w:rPr>
+          <w:rFonts w:ascii="Lucida Bright" w:hAnsi="Lucida Bright" w:cs="Arial"/>
+        </w:rPr>
+        <w:t>Event setup page</w:t>
+      </w:r>
+      <w:r>
+        <w:rPr>
+          <w:rFonts w:ascii="Lucida Bright" w:hAnsi="Lucida Bright" w:cs="Arial"/>
+        </w:rPr>
+        <w:br/>
+      </w:r>
+      <w:r>
+        <w:rPr>
+          <w:rFonts w:ascii="Lucida Bright" w:hAnsi="Lucida Bright" w:cs="Arial"/>
+          <w:i/>
+        </w:rPr>
+        <w:t>10 hours</w:t>
+      </w:r>
+    </w:p>
+    <w:p>
+      <w:pPr>
+        <w:pStyle w:val="ListParagraph"/>
+        <w:numPr>
+          <w:ilvl w:val="1"/>
+          <w:numId w:val="9"/>
+        </w:numPr>
+        <w:rPr>
+          <w:rFonts w:ascii="Lucida Bright" w:hAnsi="Lucida Bright" w:cs="Arial"/>
+        </w:rPr>
+      </w:pPr>
+      <w:r>
+        <w:rPr>
+          <w:rFonts w:ascii="Lucida Bright" w:hAnsi="Lucida Bright" w:cs="Arial"/>
+        </w:rPr>
+        <w:t>User admin page</w:t>
+      </w:r>
+      <w:r>
+        <w:rPr>
+          <w:rFonts w:ascii="Lucida Bright" w:hAnsi="Lucida Bright" w:cs="Arial"/>
+        </w:rPr>
+        <w:br/>
+      </w:r>
+      <w:r>
+        <w:rPr>
+          <w:rFonts w:ascii="Lucida Bright" w:hAnsi="Lucida Bright" w:cs="Arial"/>
+          <w:i/>
+        </w:rPr>
+        <w:t>10 hours</w:t>
+      </w:r>
+    </w:p>
+    <w:p>
+      <w:pPr>
+        <w:pStyle w:val="ListParagraph"/>
+        <w:ind w:left="2700"/>
+        <w:rPr>
+          <w:rFonts w:ascii="Lucida Bright" w:hAnsi="Lucida Bright" w:cs="Arial"/>
+        </w:rPr>
+      </w:pPr>
+      <w:r>
+        <w:rPr>
+          <w:rFonts w:ascii="Lucida Bright" w:hAnsi="Lucida Bright" w:cs="Arial"/>
+        </w:rPr>
+        <w:br/>
+      </w:r>
+    </w:p>
+    <w:p>
+      <w:pPr>
+        <w:rPr>
+          <w:rFonts w:ascii="Lucida Bright" w:hAnsi="Lucida Bright" w:cs="Arial"/>
+          <w:u w:val="single"/>
+        </w:rPr>
+      </w:pPr>
+      <w:r>
+        <w:rPr>
+          <w:rFonts w:ascii="Lucida Bright" w:hAnsi="Lucida Bright" w:cs="Arial"/>
+          <w:u w:val="single"/>
+        </w:rPr>
+        <w:br w:type="page"/>
       </w:r>
     </w:p>
     <w:p>
@@ -1918,6 +2226,7 @@
           <w:rFonts w:ascii="Lucida Bright" w:hAnsi="Lucida Bright" w:cs="Arial"/>
           <w:u w:val="single"/>
         </w:rPr>
+        <w:lastRenderedPageBreak/>
         <w:t>Project Management</w:t>
       </w:r>
     </w:p>
@@ -2130,30 +2439,6 @@
     </w:p>
     <w:p>
       <w:pPr>
-        <w:rPr>
-          <w:rFonts w:ascii="Lucida Bright" w:hAnsi="Lucida Bright" w:cs="Arial"/>
-          <w:i/>
-        </w:rPr>
-      </w:pPr>
-      <w:r>
-        <w:rPr>
-          <w:rFonts w:ascii="Lucida Bright" w:hAnsi="Lucida Bright" w:cs="Arial"/>
-          <w:i/>
-        </w:rPr>
-        <w:br w:type="page"/>
-      </w:r>
-    </w:p>
-    <w:p>
-      <w:pPr>
-        <w:pStyle w:val="ListParagraph"/>
-        <w:ind w:left="1980"/>
-        <w:rPr>
-          <w:rFonts w:ascii="Lucida Bright" w:hAnsi="Lucida Bright" w:cs="Arial"/>
-        </w:rPr>
-      </w:pPr>
-    </w:p>
-    <w:p>
-      <w:pPr>
         <w:pStyle w:val="ListParagraph"/>
         <w:numPr>
           <w:ilvl w:val="2"/>
@@ -2562,7 +2847,32 @@
         <w:rPr>
           <w:rFonts w:ascii="Lucida Bright" w:hAnsi="Lucida Bright" w:cs="Arial"/>
         </w:rPr>
-        <w:t xml:space="preserve">We have carefully estimated the time required to implement each part of the system, but estimation is never exact. The actual time required may be </w:t>
+        <w:lastRenderedPageBreak/>
+        <w:t xml:space="preserve">We have </w:t>
+      </w:r>
+      <w:r>
+        <w:rPr>
+          <w:rFonts w:ascii="Lucida Bright" w:hAnsi="Lucida Bright" w:cs="Arial"/>
+        </w:rPr>
+        <w:t>made a good faith</w:t>
+      </w:r>
+      <w:r>
+        <w:rPr>
+          <w:rFonts w:ascii="Lucida Bright" w:hAnsi="Lucida Bright" w:cs="Arial"/>
+        </w:rPr>
+        <w:t xml:space="preserve"> estimate</w:t>
+      </w:r>
+      <w:r>
+        <w:rPr>
+          <w:rFonts w:ascii="Lucida Bright" w:hAnsi="Lucida Bright" w:cs="Arial"/>
+        </w:rPr>
+        <w:t xml:space="preserve"> of</w:t>
+      </w:r>
+      <w:r>
+        <w:rPr>
+          <w:rFonts w:ascii="Lucida Bright" w:hAnsi="Lucida Bright" w:cs="Arial"/>
+        </w:rPr>
+        <w:t xml:space="preserve"> the time required to implement each part of the system, but estimation is never exact. The actual time required may be </w:t>
       </w:r>
       <w:r>
         <w:rPr>
@@ -2796,7 +3106,6 @@
         <w:rPr>
           <w:rFonts w:ascii="Lucida Bright" w:hAnsi="Lucida Bright" w:cs="Arial"/>
         </w:rPr>
-        <w:lastRenderedPageBreak/>
         <w:t>Demonstrate the features we’ve added to the app.</w:t>
       </w:r>
     </w:p>
@@ -2891,7 +3200,8 @@
         </w:numPr>
         <w:rPr>
           <w:rFonts w:ascii="Lucida Bright" w:hAnsi="Lucida Bright" w:cs="Arial"/>
-          <w:i/>
+          <w:bCs/>
+          <w:iCs/>
         </w:rPr>
       </w:pPr>
       <w:r>
@@ -2915,21 +3225,64 @@
           <w:b/>
           <w:i/>
         </w:rPr>
-        <w:t>one</w:t>
+        <w:t>four and a half weeks</w:t>
       </w:r>
       <w:r>
         <w:rPr>
           <w:rFonts w:ascii="Lucida Bright" w:hAnsi="Lucida Bright" w:cs="Arial"/>
           <w:b/>
+          <w:iCs/>
+        </w:rPr>
+        <w:t>.</w:t>
+      </w:r>
+      <w:r>
+        <w:rPr>
+          <w:rFonts w:ascii="Lucida Bright" w:hAnsi="Lucida Bright" w:cs="Arial"/>
+          <w:bCs/>
           <w:i/>
         </w:rPr>
-        <w:t xml:space="preserve"> month</w:t>
-      </w:r>
-      <w:r>
-        <w:rPr>
-          <w:rFonts w:ascii="Lucida Bright" w:hAnsi="Lucida Bright" w:cs="Arial"/>
-          <w:b/>
-          <w:i/>
+        <w:br/>
+      </w:r>
+      <w:r>
+        <w:rPr>
+          <w:rFonts w:ascii="Lucida Bright" w:hAnsi="Lucida Bright" w:cs="Arial"/>
+          <w:bCs/>
+          <w:iCs/>
+        </w:rPr>
+        <w:t xml:space="preserve">If the project starts on April 2nd, we estimate it will finish </w:t>
+      </w:r>
+      <w:proofErr w:type="gramStart"/>
+      <w:r>
+        <w:rPr>
+          <w:rFonts w:ascii="Lucida Bright" w:hAnsi="Lucida Bright" w:cs="Arial"/>
+          <w:bCs/>
+          <w:iCs/>
+        </w:rPr>
+        <w:t>on</w:t>
+      </w:r>
+      <w:proofErr w:type="gramEnd"/>
+      <w:r>
+        <w:rPr>
+          <w:rFonts w:ascii="Lucida Bright" w:hAnsi="Lucida Bright" w:cs="Arial"/>
+          <w:bCs/>
+          <w:iCs/>
+        </w:rPr>
+        <w:t xml:space="preserve"> May 5th</w:t>
+      </w:r>
+      <w:r>
+        <w:rPr>
+          <w:rFonts w:ascii="Lucida Bright" w:hAnsi="Lucida Bright" w:cs="Arial"/>
+          <w:bCs/>
+          <w:iCs/>
+          <w:vertAlign w:val="superscript"/>
+        </w:rPr>
+        <w:t>t</w:t>
+      </w:r>
+      <w:r>
+        <w:rPr>
+          <w:rFonts w:ascii="Lucida Bright" w:hAnsi="Lucida Bright" w:cs="Arial"/>
+          <w:bCs/>
+          <w:iCs/>
         </w:rPr>
         <w:t>.</w:t>
       </w:r>
@@ -2943,31 +3296,17 @@
         </w:numPr>
         <w:rPr>
           <w:rFonts w:ascii="Lucida Bright" w:hAnsi="Lucida Bright" w:cs="Arial"/>
-          <w:i/>
-        </w:rPr>
-      </w:pPr>
-      <w:r>
-        <w:rPr>
-          <w:rFonts w:ascii="Lucida Bright" w:hAnsi="Lucida Bright" w:cs="Arial"/>
           <w:b/>
           <w:i/>
         </w:rPr>
-        <w:t>Reduced feature app and back-end:</w:t>
-      </w:r>
-      <w:r>
-        <w:rPr>
-          <w:rFonts w:ascii="Lucida Bright" w:hAnsi="Lucida Bright" w:cs="Arial"/>
-          <w:i/>
-        </w:rPr>
-        <w:t xml:space="preserve"> </w:t>
-      </w:r>
+      </w:pPr>
       <w:r>
         <w:rPr>
           <w:rFonts w:ascii="Lucida Bright" w:hAnsi="Lucida Bright" w:cs="Arial"/>
           <w:b/>
           <w:i/>
         </w:rPr>
-        <w:t>three weeks</w:t>
+        <w:t xml:space="preserve">Reduced feature app and back-end: </w:t>
       </w:r>
       <w:r>
         <w:rPr>
@@ -2975,6 +3314,14 @@
           <w:b/>
           <w:i/>
         </w:rPr>
+        <w:t>three weeks</w:t>
+      </w:r>
+      <w:r>
+        <w:rPr>
+          <w:rFonts w:ascii="Lucida Bright" w:hAnsi="Lucida Bright" w:cs="Arial"/>
+          <w:b/>
+          <w:i/>
+        </w:rPr>
         <w:t>.</w:t>
       </w:r>
     </w:p>
@@ -2983,6 +3330,8 @@
         <w:ind w:left="360"/>
         <w:rPr>
           <w:rFonts w:ascii="Lucida Bright" w:hAnsi="Lucida Bright" w:cs="Arial"/>
+          <w:b/>
+          <w:iCs/>
         </w:rPr>
       </w:pPr>
     </w:p>
@@ -3185,8 +3534,6 @@
           <w:rFonts w:ascii="Lucida Bright" w:hAnsi="Lucida Bright" w:cs="Arial"/>
         </w:rPr>
       </w:pPr>
-      <w:bookmarkStart w:id="0" w:name="_GoBack"/>
-      <w:bookmarkEnd w:id="0"/>
       <w:r>
         <w:rPr>
           <w:rFonts w:ascii="Lucida Bright" w:hAnsi="Lucida Bright" w:cs="Arial"/>
@@ -3196,9 +3543,8 @@
     </w:p>
     <w:sectPr>
       <w:headerReference w:type="default" r:id="rId7"/>
-      <w:footerReference w:type="default" r:id="rId8"/>
-      <w:headerReference w:type="first" r:id="rId9"/>
-      <w:footerReference w:type="first" r:id="rId10"/>
+      <w:headerReference w:type="first" r:id="rId8"/>
+      <w:footerReference w:type="first" r:id="rId9"/>
       <w:pgSz w:w="12240" w:h="15840"/>
       <w:pgMar w:top="1440" w:right="1080" w:bottom="1440" w:left="1080" w:header="720" w:footer="720" w:gutter="0"/>
       <w:cols w:space="720"/>
@@ -3210,7 +3556,7 @@
 </file>
 
 <file path=word/endnotes.xml><?xml version="1.0" encoding="utf-8"?>
-<w:endnotes xmlns:wpc="http://schemas.microsoft.com/office/word/2010/wordprocessingCanvas" xmlns:cx="http://schemas.microsoft.com/office/drawing/2014/chartex" xmlns:cx1="http://schemas.microsoft.com/office/drawing/2015/9/8/chartex" xmlns:cx2="http://schemas.microsoft.com/office/drawing/2015/10/21/chartex" xmlns:cx3="http://schemas.microsoft.com/office/drawing/2016/5/9/chartex" xmlns:cx4="http://schemas.microsoft.com/office/drawing/2016/5/10/chartex" xmlns:cx5="http://schemas.microsoft.com/office/drawing/2016/5/11/chartex" xmlns:cx6="http://schemas.microsoft.com/office/drawing/2016/5/12/chartex" xmlns:cx7="http://schemas.microsoft.com/office/drawing/2016/5/13/chartex" xmlns:cx8="http://schemas.microsoft.com/office/drawing/2016/5/14/chartex" xmlns:mc="http://schemas.openxmlformats.org/markup-compatibility/2006" xmlns:aink="http://schemas.microsoft.com/office/drawing/2016/ink" xmlns:am3d="http://schemas.microsoft.com/office/drawing/2017/model3d" xmlns:o="urn:schemas-microsoft-com:office:office" xmlns:r="http://schemas.openxmlformats.org/officeDocument/2006/relationships" xmlns:m="http://schemas.openxmlformats.org/officeDocument/2006/math" xmlns:v="urn:schemas-microsoft-com:vml" xmlns:wp14="http://schemas.microsoft.com/office/word/2010/wordprocessingDrawing" xmlns:wp="http://schemas.openxmlformats.org/drawingml/2006/wordprocessingDrawing" xmlns:w10="urn:schemas-microsoft-com:office:word" xmlns:w="http://schemas.openxmlformats.org/wordprocessingml/2006/main" xmlns:w14="http://schemas.microsoft.com/office/word/2010/wordml" xmlns:w15="http://schemas.microsoft.com/office/word/2012/wordml" xmlns:w16cid="http://schemas.microsoft.com/office/word/2016/wordml/cid" xmlns:w16se="http://schemas.microsoft.com/office/word/2015/wordml/symex" xmlns:wpg="http://schemas.microsoft.com/office/word/2010/wordprocessingGroup" xmlns:wpi="http://schemas.microsoft.com/office/word/2010/wordprocessingInk" xmlns:wne="http://schemas.microsoft.com/office/word/2006/wordml" xmlns:wps="http://schemas.microsoft.com/office/word/2010/wordprocessingShape" mc:Ignorable="w14 w15 w16se w16cid wp14">
+<w:endnotes xmlns:wpc="http://schemas.microsoft.com/office/word/2010/wordprocessingCanvas" xmlns:cx="http://schemas.microsoft.com/office/drawing/2014/chartex" xmlns:cx1="http://schemas.microsoft.com/office/drawing/2015/9/8/chartex" xmlns:cx2="http://schemas.microsoft.com/office/drawing/2015/10/21/chartex" xmlns:cx3="http://schemas.microsoft.com/office/drawing/2016/5/9/chartex" xmlns:cx4="http://schemas.microsoft.com/office/drawing/2016/5/10/chartex" xmlns:cx5="http://schemas.microsoft.com/office/drawing/2016/5/11/chartex" xmlns:cx6="http://schemas.microsoft.com/office/drawing/2016/5/12/chartex" xmlns:cx7="http://schemas.microsoft.com/office/drawing/2016/5/13/chartex" xmlns:cx8="http://schemas.microsoft.com/office/drawing/2016/5/14/chartex" xmlns:mc="http://schemas.openxmlformats.org/markup-compatibility/2006" xmlns:aink="http://schemas.microsoft.com/office/drawing/2016/ink" xmlns:am3d="http://schemas.microsoft.com/office/drawing/2017/model3d" xmlns:o="urn:schemas-microsoft-com:office:office" xmlns:oel="http://schemas.microsoft.com/office/2019/extlst" xmlns:r="http://schemas.openxmlformats.org/officeDocument/2006/relationships" xmlns:m="http://schemas.openxmlformats.org/officeDocument/2006/math" xmlns:v="urn:schemas-microsoft-com:vml" xmlns:wp14="http://schemas.microsoft.com/office/word/2010/wordprocessingDrawing" xmlns:wp="http://schemas.openxmlformats.org/drawingml/2006/wordprocessingDrawing" xmlns:w10="urn:schemas-microsoft-com:office:word" xmlns:w="http://schemas.openxmlformats.org/wordprocessingml/2006/main" xmlns:w14="http://schemas.microsoft.com/office/word/2010/wordml" xmlns:w15="http://schemas.microsoft.com/office/word/2012/wordml" xmlns:w16cex="http://schemas.microsoft.com/office/word/2018/wordml/cex" xmlns:w16cid="http://schemas.microsoft.com/office/word/2016/wordml/cid" xmlns:w16="http://schemas.microsoft.com/office/word/2018/wordml" xmlns:w16sdtdh="http://schemas.microsoft.com/office/word/2020/wordml/sdtdatahash" xmlns:w16se="http://schemas.microsoft.com/office/word/2015/wordml/symex" xmlns:wpg="http://schemas.microsoft.com/office/word/2010/wordprocessingGroup" xmlns:wpi="http://schemas.microsoft.com/office/word/2010/wordprocessingInk" xmlns:wne="http://schemas.microsoft.com/office/word/2006/wordml" xmlns:wps="http://schemas.microsoft.com/office/word/2010/wordprocessingShape" mc:Ignorable="w14 w15 w16se w16cid w16 w16cex w16sdtdh wp14">
   <w:endnote w:type="separator" w:id="-1">
     <w:p>
       <w:r>
@@ -3229,23 +3575,7 @@
 </file>
 
 <file path=word/footer1.xml><?xml version="1.0" encoding="utf-8"?>
-<w:ftr xmlns:wpc="http://schemas.microsoft.com/office/word/2010/wordprocessingCanvas" xmlns:cx="http://schemas.microsoft.com/office/drawing/2014/chartex" xmlns:cx1="http://schemas.microsoft.com/office/drawing/2015/9/8/chartex" xmlns:cx2="http://schemas.microsoft.com/office/drawing/2015/10/21/chartex" xmlns:cx3="http://schemas.microsoft.com/office/drawing/2016/5/9/chartex" xmlns:cx4="http://schemas.microsoft.com/office/drawing/2016/5/10/chartex" xmlns:cx5="http://schemas.microsoft.com/office/drawing/2016/5/11/chartex" xmlns:cx6="http://schemas.microsoft.com/office/drawing/2016/5/12/chartex" xmlns:cx7="http://schemas.microsoft.com/office/drawing/2016/5/13/chartex" xmlns:cx8="http://schemas.microsoft.com/office/drawing/2016/5/14/chartex" xmlns:mc="http://schemas.openxmlformats.org/markup-compatibility/2006" xmlns:aink="http://schemas.microsoft.com/office/drawing/2016/ink" xmlns:am3d="http://schemas.microsoft.com/office/drawing/2017/model3d" xmlns:o="urn:schemas-microsoft-com:office:office" xmlns:r="http://schemas.openxmlformats.org/officeDocument/2006/relationships" xmlns:m="http://schemas.openxmlformats.org/officeDocument/2006/math" xmlns:v="urn:schemas-microsoft-com:vml" xmlns:wp14="http://schemas.microsoft.com/office/word/2010/wordprocessingDrawing" xmlns:wp="http://schemas.openxmlformats.org/drawingml/2006/wordprocessingDrawing" xmlns:w10="urn:schemas-microsoft-com:office:word" xmlns:w="http://schemas.openxmlformats.org/wordprocessingml/2006/main" xmlns:w14="http://schemas.microsoft.com/office/word/2010/wordml" xmlns:w15="http://schemas.microsoft.com/office/word/2012/wordml" xmlns:w16cid="http://schemas.microsoft.com/office/word/2016/wordml/cid" xmlns:w16se="http://schemas.microsoft.com/office/word/2015/wordml/symex" xmlns:wpg="http://schemas.microsoft.com/office/word/2010/wordprocessingGroup" xmlns:wpi="http://schemas.microsoft.com/office/word/2010/wordprocessingInk" xmlns:wne="http://schemas.microsoft.com/office/word/2006/wordml" xmlns:wps="http://schemas.microsoft.com/office/word/2010/wordprocessingShape" mc:Ignorable="w14 w15 w16se w16cid wp14">
-  <w:p>
-    <w:pPr>
-      <w:pStyle w:val="Footer"/>
-      <w:jc w:val="center"/>
-      <w:rPr>
-        <w:rFonts w:ascii="Trebuchet MS" w:hAnsi="Trebuchet MS"/>
-        <w:sz w:val="28"/>
-        <w:szCs w:val="28"/>
-      </w:rPr>
-    </w:pPr>
-  </w:p>
-</w:ftr>
-</file>
-
-<file path=word/footer2.xml><?xml version="1.0" encoding="utf-8"?>
-<w:ftr xmlns:wpc="http://schemas.microsoft.com/office/word/2010/wordprocessingCanvas" xmlns:cx="http://schemas.microsoft.com/office/drawing/2014/chartex" xmlns:cx1="http://schemas.microsoft.com/office/drawing/2015/9/8/chartex" xmlns:cx2="http://schemas.microsoft.com/office/drawing/2015/10/21/chartex" xmlns:cx3="http://schemas.microsoft.com/office/drawing/2016/5/9/chartex" xmlns:cx4="http://schemas.microsoft.com/office/drawing/2016/5/10/chartex" xmlns:cx5="http://schemas.microsoft.com/office/drawing/2016/5/11/chartex" xmlns:cx6="http://schemas.microsoft.com/office/drawing/2016/5/12/chartex" xmlns:cx7="http://schemas.microsoft.com/office/drawing/2016/5/13/chartex" xmlns:cx8="http://schemas.microsoft.com/office/drawing/2016/5/14/chartex" xmlns:mc="http://schemas.openxmlformats.org/markup-compatibility/2006" xmlns:aink="http://schemas.microsoft.com/office/drawing/2016/ink" xmlns:am3d="http://schemas.microsoft.com/office/drawing/2017/model3d" xmlns:o="urn:schemas-microsoft-com:office:office" xmlns:r="http://schemas.openxmlformats.org/officeDocument/2006/relationships" xmlns:m="http://schemas.openxmlformats.org/officeDocument/2006/math" xmlns:v="urn:schemas-microsoft-com:vml" xmlns:wp14="http://schemas.microsoft.com/office/word/2010/wordprocessingDrawing" xmlns:wp="http://schemas.openxmlformats.org/drawingml/2006/wordprocessingDrawing" xmlns:w10="urn:schemas-microsoft-com:office:word" xmlns:w="http://schemas.openxmlformats.org/wordprocessingml/2006/main" xmlns:w14="http://schemas.microsoft.com/office/word/2010/wordml" xmlns:w15="http://schemas.microsoft.com/office/word/2012/wordml" xmlns:w16cid="http://schemas.microsoft.com/office/word/2016/wordml/cid" xmlns:w16se="http://schemas.microsoft.com/office/word/2015/wordml/symex" xmlns:wpg="http://schemas.microsoft.com/office/word/2010/wordprocessingGroup" xmlns:wpi="http://schemas.microsoft.com/office/word/2010/wordprocessingInk" xmlns:wne="http://schemas.microsoft.com/office/word/2006/wordml" xmlns:wps="http://schemas.microsoft.com/office/word/2010/wordprocessingShape" mc:Ignorable="w14 w15 w16se w16cid wp14">
+<w:ftr xmlns:wpc="http://schemas.microsoft.com/office/word/2010/wordprocessingCanvas" xmlns:cx="http://schemas.microsoft.com/office/drawing/2014/chartex" xmlns:cx1="http://schemas.microsoft.com/office/drawing/2015/9/8/chartex" xmlns:cx2="http://schemas.microsoft.com/office/drawing/2015/10/21/chartex" xmlns:cx3="http://schemas.microsoft.com/office/drawing/2016/5/9/chartex" xmlns:cx4="http://schemas.microsoft.com/office/drawing/2016/5/10/chartex" xmlns:cx5="http://schemas.microsoft.com/office/drawing/2016/5/11/chartex" xmlns:cx6="http://schemas.microsoft.com/office/drawing/2016/5/12/chartex" xmlns:cx7="http://schemas.microsoft.com/office/drawing/2016/5/13/chartex" xmlns:cx8="http://schemas.microsoft.com/office/drawing/2016/5/14/chartex" xmlns:mc="http://schemas.openxmlformats.org/markup-compatibility/2006" xmlns:aink="http://schemas.microsoft.com/office/drawing/2016/ink" xmlns:am3d="http://schemas.microsoft.com/office/drawing/2017/model3d" xmlns:o="urn:schemas-microsoft-com:office:office" xmlns:oel="http://schemas.microsoft.com/office/2019/extlst" xmlns:r="http://schemas.openxmlformats.org/officeDocument/2006/relationships" xmlns:m="http://schemas.openxmlformats.org/officeDocument/2006/math" xmlns:v="urn:schemas-microsoft-com:vml" xmlns:wp14="http://schemas.microsoft.com/office/word/2010/wordprocessingDrawing" xmlns:wp="http://schemas.openxmlformats.org/drawingml/2006/wordprocessingDrawing" xmlns:w10="urn:schemas-microsoft-com:office:word" xmlns:w="http://schemas.openxmlformats.org/wordprocessingml/2006/main" xmlns:w14="http://schemas.microsoft.com/office/word/2010/wordml" xmlns:w15="http://schemas.microsoft.com/office/word/2012/wordml" xmlns:w16cex="http://schemas.microsoft.com/office/word/2018/wordml/cex" xmlns:w16cid="http://schemas.microsoft.com/office/word/2016/wordml/cid" xmlns:w16="http://schemas.microsoft.com/office/word/2018/wordml" xmlns:w16sdtdh="http://schemas.microsoft.com/office/word/2020/wordml/sdtdatahash" xmlns:w16se="http://schemas.microsoft.com/office/word/2015/wordml/symex" xmlns:wpg="http://schemas.microsoft.com/office/word/2010/wordprocessingGroup" xmlns:wpi="http://schemas.microsoft.com/office/word/2010/wordprocessingInk" xmlns:wne="http://schemas.microsoft.com/office/word/2006/wordml" xmlns:wps="http://schemas.microsoft.com/office/word/2010/wordprocessingShape" mc:Ignorable="w14 w15 w16se w16cid w16 w16cex w16sdtdh wp14">
   <w:p>
     <w:pPr>
       <w:pStyle w:val="Footer"/>
@@ -3261,7 +3591,7 @@
 </file>
 
 <file path=word/footnotes.xml><?xml version="1.0" encoding="utf-8"?>
-<w:footnotes xmlns:wpc="http://schemas.microsoft.com/office/word/2010/wordprocessingCanvas" xmlns:cx="http://schemas.microsoft.com/office/drawing/2014/chartex" xmlns:cx1="http://schemas.microsoft.com/office/drawing/2015/9/8/chartex" xmlns:cx2="http://schemas.microsoft.com/office/drawing/2015/10/21/chartex" xmlns:cx3="http://schemas.microsoft.com/office/drawing/2016/5/9/chartex" xmlns:cx4="http://schemas.microsoft.com/office/drawing/2016/5/10/chartex" xmlns:cx5="http://schemas.microsoft.com/office/drawing/2016/5/11/chartex" xmlns:cx6="http://schemas.microsoft.com/office/drawing/2016/5/12/chartex" xmlns:cx7="http://schemas.microsoft.com/office/drawing/2016/5/13/chartex" xmlns:cx8="http://schemas.microsoft.com/office/drawing/2016/5/14/chartex" xmlns:mc="http://schemas.openxmlformats.org/markup-compatibility/2006" xmlns:aink="http://schemas.microsoft.com/office/drawing/2016/ink" xmlns:am3d="http://schemas.microsoft.com/office/drawing/2017/model3d" xmlns:o="urn:schemas-microsoft-com:office:office" xmlns:r="http://schemas.openxmlformats.org/officeDocument/2006/relationships" xmlns:m="http://schemas.openxmlformats.org/officeDocument/2006/math" xmlns:v="urn:schemas-microsoft-com:vml" xmlns:wp14="http://schemas.microsoft.com/office/word/2010/wordprocessingDrawing" xmlns:wp="http://schemas.openxmlformats.org/drawingml/2006/wordprocessingDrawing" xmlns:w10="urn:schemas-microsoft-com:office:word" xmlns:w="http://schemas.openxmlformats.org/wordprocessingml/2006/main" xmlns:w14="http://schemas.microsoft.com/office/word/2010/wordml" xmlns:w15="http://schemas.microsoft.com/office/word/2012/wordml" xmlns:w16cid="http://schemas.microsoft.com/office/word/2016/wordml/cid" xmlns:w16se="http://schemas.microsoft.com/office/word/2015/wordml/symex" xmlns:wpg="http://schemas.microsoft.com/office/word/2010/wordprocessingGroup" xmlns:wpi="http://schemas.microsoft.com/office/word/2010/wordprocessingInk" xmlns:wne="http://schemas.microsoft.com/office/word/2006/wordml" xmlns:wps="http://schemas.microsoft.com/office/word/2010/wordprocessingShape" mc:Ignorable="w14 w15 w16se w16cid wp14">
+<w:footnotes xmlns:wpc="http://schemas.microsoft.com/office/word/2010/wordprocessingCanvas" xmlns:cx="http://schemas.microsoft.com/office/drawing/2014/chartex" xmlns:cx1="http://schemas.microsoft.com/office/drawing/2015/9/8/chartex" xmlns:cx2="http://schemas.microsoft.com/office/drawing/2015/10/21/chartex" xmlns:cx3="http://schemas.microsoft.com/office/drawing/2016/5/9/chartex" xmlns:cx4="http://schemas.microsoft.com/office/drawing/2016/5/10/chartex" xmlns:cx5="http://schemas.microsoft.com/office/drawing/2016/5/11/chartex" xmlns:cx6="http://schemas.microsoft.com/office/drawing/2016/5/12/chartex" xmlns:cx7="http://schemas.microsoft.com/office/drawing/2016/5/13/chartex" xmlns:cx8="http://schemas.microsoft.com/office/drawing/2016/5/14/chartex" xmlns:mc="http://schemas.openxmlformats.org/markup-compatibility/2006" xmlns:aink="http://schemas.microsoft.com/office/drawing/2016/ink" xmlns:am3d="http://schemas.microsoft.com/office/drawing/2017/model3d" xmlns:o="urn:schemas-microsoft-com:office:office" xmlns:oel="http://schemas.microsoft.com/office/2019/extlst" xmlns:r="http://schemas.openxmlformats.org/officeDocument/2006/relationships" xmlns:m="http://schemas.openxmlformats.org/officeDocument/2006/math" xmlns:v="urn:schemas-microsoft-com:vml" xmlns:wp14="http://schemas.microsoft.com/office/word/2010/wordprocessingDrawing" xmlns:wp="http://schemas.openxmlformats.org/drawingml/2006/wordprocessingDrawing" xmlns:w10="urn:schemas-microsoft-com:office:word" xmlns:w="http://schemas.openxmlformats.org/wordprocessingml/2006/main" xmlns:w14="http://schemas.microsoft.com/office/word/2010/wordml" xmlns:w15="http://schemas.microsoft.com/office/word/2012/wordml" xmlns:w16cex="http://schemas.microsoft.com/office/word/2018/wordml/cex" xmlns:w16cid="http://schemas.microsoft.com/office/word/2016/wordml/cid" xmlns:w16="http://schemas.microsoft.com/office/word/2018/wordml" xmlns:w16sdtdh="http://schemas.microsoft.com/office/word/2020/wordml/sdtdatahash" xmlns:w16se="http://schemas.microsoft.com/office/word/2015/wordml/symex" xmlns:wpg="http://schemas.microsoft.com/office/word/2010/wordprocessingGroup" xmlns:wpi="http://schemas.microsoft.com/office/word/2010/wordprocessingInk" xmlns:wne="http://schemas.microsoft.com/office/word/2006/wordml" xmlns:wps="http://schemas.microsoft.com/office/word/2010/wordprocessingShape" mc:Ignorable="w14 w15 w16se w16cid w16 w16cex w16sdtdh wp14">
   <w:footnote w:type="separator" w:id="-1">
     <w:p>
       <w:r>
@@ -3280,7 +3610,7 @@
 </file>
 
 <file path=word/header1.xml><?xml version="1.0" encoding="utf-8"?>
-<w:hdr xmlns:wpc="http://schemas.microsoft.com/office/word/2010/wordprocessingCanvas" xmlns:cx="http://schemas.microsoft.com/office/drawing/2014/chartex" xmlns:cx1="http://schemas.microsoft.com/office/drawing/2015/9/8/chartex" xmlns:cx2="http://schemas.microsoft.com/office/drawing/2015/10/21/chartex" xmlns:cx3="http://schemas.microsoft.com/office/drawing/2016/5/9/chartex" xmlns:cx4="http://schemas.microsoft.com/office/drawing/2016/5/10/chartex" xmlns:cx5="http://schemas.microsoft.com/office/drawing/2016/5/11/chartex" xmlns:cx6="http://schemas.microsoft.com/office/drawing/2016/5/12/chartex" xmlns:cx7="http://schemas.microsoft.com/office/drawing/2016/5/13/chartex" xmlns:cx8="http://schemas.microsoft.com/office/drawing/2016/5/14/chartex" xmlns:mc="http://schemas.openxmlformats.org/markup-compatibility/2006" xmlns:aink="http://schemas.microsoft.com/office/drawing/2016/ink" xmlns:am3d="http://schemas.microsoft.com/office/drawing/2017/model3d" xmlns:o="urn:schemas-microsoft-com:office:office" xmlns:r="http://schemas.openxmlformats.org/officeDocument/2006/relationships" xmlns:m="http://schemas.openxmlformats.org/officeDocument/2006/math" xmlns:v="urn:schemas-microsoft-com:vml" xmlns:wp14="http://schemas.microsoft.com/office/word/2010/wordprocessingDrawing" xmlns:wp="http://schemas.openxmlformats.org/drawingml/2006/wordprocessingDrawing" xmlns:w10="urn:schemas-microsoft-com:office:word" xmlns:w="http://schemas.openxmlformats.org/wordprocessingml/2006/main" xmlns:w14="http://schemas.microsoft.com/office/word/2010/wordml" xmlns:w15="http://schemas.microsoft.com/office/word/2012/wordml" xmlns:w16cid="http://schemas.microsoft.com/office/word/2016/wordml/cid" xmlns:w16se="http://schemas.microsoft.com/office/word/2015/wordml/symex" xmlns:wpg="http://schemas.microsoft.com/office/word/2010/wordprocessingGroup" xmlns:wpi="http://schemas.microsoft.com/office/word/2010/wordprocessingInk" xmlns:wne="http://schemas.microsoft.com/office/word/2006/wordml" xmlns:wps="http://schemas.microsoft.com/office/word/2010/wordprocessingShape" mc:Ignorable="w14 w15 w16se w16cid wp14">
+<w:hdr xmlns:wpc="http://schemas.microsoft.com/office/word/2010/wordprocessingCanvas" xmlns:cx="http://schemas.microsoft.com/office/drawing/2014/chartex" xmlns:cx1="http://schemas.microsoft.com/office/drawing/2015/9/8/chartex" xmlns:cx2="http://schemas.microsoft.com/office/drawing/2015/10/21/chartex" xmlns:cx3="http://schemas.microsoft.com/office/drawing/2016/5/9/chartex" xmlns:cx4="http://schemas.microsoft.com/office/drawing/2016/5/10/chartex" xmlns:cx5="http://schemas.microsoft.com/office/drawing/2016/5/11/chartex" xmlns:cx6="http://schemas.microsoft.com/office/drawing/2016/5/12/chartex" xmlns:cx7="http://schemas.microsoft.com/office/drawing/2016/5/13/chartex" xmlns:cx8="http://schemas.microsoft.com/office/drawing/2016/5/14/chartex" xmlns:mc="http://schemas.openxmlformats.org/markup-compatibility/2006" xmlns:aink="http://schemas.microsoft.com/office/drawing/2016/ink" xmlns:am3d="http://schemas.microsoft.com/office/drawing/2017/model3d" xmlns:o="urn:schemas-microsoft-com:office:office" xmlns:oel="http://schemas.microsoft.com/office/2019/extlst" xmlns:r="http://schemas.openxmlformats.org/officeDocument/2006/relationships" xmlns:m="http://schemas.openxmlformats.org/officeDocument/2006/math" xmlns:v="urn:schemas-microsoft-com:vml" xmlns:wp14="http://schemas.microsoft.com/office/word/2010/wordprocessingDrawing" xmlns:wp="http://schemas.openxmlformats.org/drawingml/2006/wordprocessingDrawing" xmlns:w10="urn:schemas-microsoft-com:office:word" xmlns:w="http://schemas.openxmlformats.org/wordprocessingml/2006/main" xmlns:w14="http://schemas.microsoft.com/office/word/2010/wordml" xmlns:w15="http://schemas.microsoft.com/office/word/2012/wordml" xmlns:w16cex="http://schemas.microsoft.com/office/word/2018/wordml/cex" xmlns:w16cid="http://schemas.microsoft.com/office/word/2016/wordml/cid" xmlns:w16="http://schemas.microsoft.com/office/word/2018/wordml" xmlns:w16sdtdh="http://schemas.microsoft.com/office/word/2020/wordml/sdtdatahash" xmlns:w16se="http://schemas.microsoft.com/office/word/2015/wordml/symex" xmlns:wpg="http://schemas.microsoft.com/office/word/2010/wordprocessingGroup" xmlns:wpi="http://schemas.microsoft.com/office/word/2010/wordprocessingInk" xmlns:wne="http://schemas.microsoft.com/office/word/2006/wordml" xmlns:wps="http://schemas.microsoft.com/office/word/2010/wordprocessingShape" mc:Ignorable="w14 w15 w16se w16cid w16 w16cex w16sdtdh wp14">
   <w:p>
     <w:pPr>
       <w:jc w:val="center"/>
@@ -3319,7 +3649,7 @@
 </file>
 
 <file path=word/header2.xml><?xml version="1.0" encoding="utf-8"?>
-<w:hdr xmlns:wpc="http://schemas.microsoft.com/office/word/2010/wordprocessingCanvas" xmlns:cx="http://schemas.microsoft.com/office/drawing/2014/chartex" xmlns:cx1="http://schemas.microsoft.com/office/drawing/2015/9/8/chartex" xmlns:cx2="http://schemas.microsoft.com/office/drawing/2015/10/21/chartex" xmlns:cx3="http://schemas.microsoft.com/office/drawing/2016/5/9/chartex" xmlns:cx4="http://schemas.microsoft.com/office/drawing/2016/5/10/chartex" xmlns:cx5="http://schemas.microsoft.com/office/drawing/2016/5/11/chartex" xmlns:cx6="http://schemas.microsoft.com/office/drawing/2016/5/12/chartex" xmlns:cx7="http://schemas.microsoft.com/office/drawing/2016/5/13/chartex" xmlns:cx8="http://schemas.microsoft.com/office/drawing/2016/5/14/chartex" xmlns:mc="http://schemas.openxmlformats.org/markup-compatibility/2006" xmlns:aink="http://schemas.microsoft.com/office/drawing/2016/ink" xmlns:am3d="http://schemas.microsoft.com/office/drawing/2017/model3d" xmlns:o="urn:schemas-microsoft-com:office:office" xmlns:r="http://schemas.openxmlformats.org/officeDocument/2006/relationships" xmlns:m="http://schemas.openxmlformats.org/officeDocument/2006/math" xmlns:v="urn:schemas-microsoft-com:vml" xmlns:wp14="http://schemas.microsoft.com/office/word/2010/wordprocessingDrawing" xmlns:wp="http://schemas.openxmlformats.org/drawingml/2006/wordprocessingDrawing" xmlns:w10="urn:schemas-microsoft-com:office:word" xmlns:w="http://schemas.openxmlformats.org/wordprocessingml/2006/main" xmlns:w14="http://schemas.microsoft.com/office/word/2010/wordml" xmlns:w15="http://schemas.microsoft.com/office/word/2012/wordml" xmlns:w16cid="http://schemas.microsoft.com/office/word/2016/wordml/cid" xmlns:w16se="http://schemas.microsoft.com/office/word/2015/wordml/symex" xmlns:wpg="http://schemas.microsoft.com/office/word/2010/wordprocessingGroup" xmlns:wpi="http://schemas.microsoft.com/office/word/2010/wordprocessingInk" xmlns:wne="http://schemas.microsoft.com/office/word/2006/wordml" xmlns:wps="http://schemas.microsoft.com/office/word/2010/wordprocessingShape" mc:Ignorable="w14 w15 w16se w16cid wp14">
+<w:hdr xmlns:wpc="http://schemas.microsoft.com/office/word/2010/wordprocessingCanvas" xmlns:cx="http://schemas.microsoft.com/office/drawing/2014/chartex" xmlns:cx1="http://schemas.microsoft.com/office/drawing/2015/9/8/chartex" xmlns:cx2="http://schemas.microsoft.com/office/drawing/2015/10/21/chartex" xmlns:cx3="http://schemas.microsoft.com/office/drawing/2016/5/9/chartex" xmlns:cx4="http://schemas.microsoft.com/office/drawing/2016/5/10/chartex" xmlns:cx5="http://schemas.microsoft.com/office/drawing/2016/5/11/chartex" xmlns:cx6="http://schemas.microsoft.com/office/drawing/2016/5/12/chartex" xmlns:cx7="http://schemas.microsoft.com/office/drawing/2016/5/13/chartex" xmlns:cx8="http://schemas.microsoft.com/office/drawing/2016/5/14/chartex" xmlns:mc="http://schemas.openxmlformats.org/markup-compatibility/2006" xmlns:aink="http://schemas.microsoft.com/office/drawing/2016/ink" xmlns:am3d="http://schemas.microsoft.com/office/drawing/2017/model3d" xmlns:o="urn:schemas-microsoft-com:office:office" xmlns:oel="http://schemas.microsoft.com/office/2019/extlst" xmlns:r="http://schemas.openxmlformats.org/officeDocument/2006/relationships" xmlns:m="http://schemas.openxmlformats.org/officeDocument/2006/math" xmlns:v="urn:schemas-microsoft-com:vml" xmlns:wp14="http://schemas.microsoft.com/office/word/2010/wordprocessingDrawing" xmlns:wp="http://schemas.openxmlformats.org/drawingml/2006/wordprocessingDrawing" xmlns:w10="urn:schemas-microsoft-com:office:word" xmlns:w="http://schemas.openxmlformats.org/wordprocessingml/2006/main" xmlns:w14="http://schemas.microsoft.com/office/word/2010/wordml" xmlns:w15="http://schemas.microsoft.com/office/word/2012/wordml" xmlns:w16cex="http://schemas.microsoft.com/office/word/2018/wordml/cex" xmlns:w16cid="http://schemas.microsoft.com/office/word/2016/wordml/cid" xmlns:w16="http://schemas.microsoft.com/office/word/2018/wordml" xmlns:w16sdtdh="http://schemas.microsoft.com/office/word/2020/wordml/sdtdatahash" xmlns:w16se="http://schemas.microsoft.com/office/word/2015/wordml/symex" xmlns:wpg="http://schemas.microsoft.com/office/word/2010/wordprocessingGroup" xmlns:wpi="http://schemas.microsoft.com/office/word/2010/wordprocessingInk" xmlns:wne="http://schemas.microsoft.com/office/word/2006/wordml" xmlns:wps="http://schemas.microsoft.com/office/word/2010/wordprocessingShape" mc:Ignorable="w14 w15 w16se w16cid w16 w16cex w16sdtdh wp14">
   <w:p>
     <w:pPr>
       <w:jc w:val="center"/>
@@ -3358,7 +3688,7 @@
 </file>
 
 <file path=word/numbering.xml><?xml version="1.0" encoding="utf-8"?>
-<w:numbering xmlns:wpc="http://schemas.microsoft.com/office/word/2010/wordprocessingCanvas" xmlns:cx="http://schemas.microsoft.com/office/drawing/2014/chartex" xmlns:cx1="http://schemas.microsoft.com/office/drawing/2015/9/8/chartex" xmlns:cx2="http://schemas.microsoft.com/office/drawing/2015/10/21/chartex" xmlns:cx3="http://schemas.microsoft.com/office/drawing/2016/5/9/chartex" xmlns:cx4="http://schemas.microsoft.com/office/drawing/2016/5/10/chartex" xmlns:cx5="http://schemas.microsoft.com/office/drawing/2016/5/11/chartex" xmlns:cx6="http://schemas.microsoft.com/office/drawing/2016/5/12/chartex" xmlns:cx7="http://schemas.microsoft.com/office/drawing/2016/5/13/chartex" xmlns:cx8="http://schemas.microsoft.com/office/drawing/2016/5/14/chartex" xmlns:mc="http://schemas.openxmlformats.org/markup-compatibility/2006" xmlns:aink="http://schemas.microsoft.com/office/drawing/2016/ink" xmlns:am3d="http://schemas.microsoft.com/office/drawing/2017/model3d" xmlns:o="urn:schemas-microsoft-com:office:office" xmlns:r="http://schemas.openxmlformats.org/officeDocument/2006/relationships" xmlns:m="http://schemas.openxmlformats.org/officeDocument/2006/math" xmlns:v="urn:schemas-microsoft-com:vml" xmlns:wp14="http://schemas.microsoft.com/office/word/2010/wordprocessingDrawing" xmlns:wp="http://schemas.openxmlformats.org/drawingml/2006/wordprocessingDrawing" xmlns:w10="urn:schemas-microsoft-com:office:word" xmlns:w="http://schemas.openxmlformats.org/wordprocessingml/2006/main" xmlns:w14="http://schemas.microsoft.com/office/word/2010/wordml" xmlns:w15="http://schemas.microsoft.com/office/word/2012/wordml" xmlns:w16cid="http://schemas.microsoft.com/office/word/2016/wordml/cid" xmlns:w16se="http://schemas.microsoft.com/office/word/2015/wordml/symex" xmlns:wpg="http://schemas.microsoft.com/office/word/2010/wordprocessingGroup" xmlns:wpi="http://schemas.microsoft.com/office/word/2010/wordprocessingInk" xmlns:wne="http://schemas.microsoft.com/office/word/2006/wordml" xmlns:wps="http://schemas.microsoft.com/office/word/2010/wordprocessingShape" mc:Ignorable="w14 w15 w16se w16cid wp14">
+<w:numbering xmlns:wpc="http://schemas.microsoft.com/office/word/2010/wordprocessingCanvas" xmlns:cx="http://schemas.microsoft.com/office/drawing/2014/chartex" xmlns:cx1="http://schemas.microsoft.com/office/drawing/2015/9/8/chartex" xmlns:cx2="http://schemas.microsoft.com/office/drawing/2015/10/21/chartex" xmlns:cx3="http://schemas.microsoft.com/office/drawing/2016/5/9/chartex" xmlns:cx4="http://schemas.microsoft.com/office/drawing/2016/5/10/chartex" xmlns:cx5="http://schemas.microsoft.com/office/drawing/2016/5/11/chartex" xmlns:cx6="http://schemas.microsoft.com/office/drawing/2016/5/12/chartex" xmlns:cx7="http://schemas.microsoft.com/office/drawing/2016/5/13/chartex" xmlns:cx8="http://schemas.microsoft.com/office/drawing/2016/5/14/chartex" xmlns:mc="http://schemas.openxmlformats.org/markup-compatibility/2006" xmlns:aink="http://schemas.microsoft.com/office/drawing/2016/ink" xmlns:am3d="http://schemas.microsoft.com/office/drawing/2017/model3d" xmlns:o="urn:schemas-microsoft-com:office:office" xmlns:oel="http://schemas.microsoft.com/office/2019/extlst" xmlns:r="http://schemas.openxmlformats.org/officeDocument/2006/relationships" xmlns:m="http://schemas.openxmlformats.org/officeDocument/2006/math" xmlns:v="urn:schemas-microsoft-com:vml" xmlns:wp14="http://schemas.microsoft.com/office/word/2010/wordprocessingDrawing" xmlns:wp="http://schemas.openxmlformats.org/drawingml/2006/wordprocessingDrawing" xmlns:w10="urn:schemas-microsoft-com:office:word" xmlns:w="http://schemas.openxmlformats.org/wordprocessingml/2006/main" xmlns:w14="http://schemas.microsoft.com/office/word/2010/wordml" xmlns:w15="http://schemas.microsoft.com/office/word/2012/wordml" xmlns:w16cex="http://schemas.microsoft.com/office/word/2018/wordml/cex" xmlns:w16cid="http://schemas.microsoft.com/office/word/2016/wordml/cid" xmlns:w16="http://schemas.microsoft.com/office/word/2018/wordml" xmlns:w16sdtdh="http://schemas.microsoft.com/office/word/2020/wordml/sdtdatahash" xmlns:w16se="http://schemas.microsoft.com/office/word/2015/wordml/symex" xmlns:wpg="http://schemas.microsoft.com/office/word/2010/wordprocessingGroup" xmlns:wpi="http://schemas.microsoft.com/office/word/2010/wordprocessingInk" xmlns:wne="http://schemas.microsoft.com/office/word/2006/wordml" xmlns:wps="http://schemas.microsoft.com/office/word/2010/wordprocessingShape" mc:Ignorable="w14 w15 w16se w16cid w16 w16cex w16sdtdh wp14">
   <w:abstractNum w:abstractNumId="0" w15:restartNumberingAfterBreak="0">
     <w:nsid w:val="07766D94"/>
     <w:multiLevelType w:val="hybridMultilevel"/>
@@ -3532,6 +3862,93 @@
     </w:lvl>
   </w:abstractNum>
   <w:abstractNum w:abstractNumId="2" w15:restartNumberingAfterBreak="0">
+    <w:nsid w:val="09ED0240"/>
+    <w:multiLevelType w:val="multilevel"/>
+    <w:tmpl w:val="24FA10E8"/>
+    <w:styleLink w:val="CurrentList1"/>
+    <w:lvl w:ilvl="0">
+      <w:start w:val="1"/>
+      <w:numFmt w:val="decimal"/>
+      <w:lvlText w:val="%1."/>
+      <w:lvlJc w:val="left"/>
+      <w:pPr>
+        <w:ind w:left="360" w:hanging="360"/>
+      </w:pPr>
+    </w:lvl>
+    <w:lvl w:ilvl="1">
+      <w:start w:val="1"/>
+      <w:numFmt w:val="lowerLetter"/>
+      <w:lvlText w:val="%2."/>
+      <w:lvlJc w:val="left"/>
+      <w:pPr>
+        <w:ind w:left="1080" w:hanging="360"/>
+      </w:pPr>
+    </w:lvl>
+    <w:lvl w:ilvl="2">
+      <w:start w:val="1"/>
+      <w:numFmt w:val="lowerRoman"/>
+      <w:lvlText w:val="%3."/>
+      <w:lvlJc w:val="right"/>
+      <w:pPr>
+        <w:ind w:left="1980" w:hanging="360"/>
+      </w:pPr>
+    </w:lvl>
+    <w:lvl w:ilvl="3">
+      <w:start w:val="1"/>
+      <w:numFmt w:val="decimal"/>
+      <w:lvlText w:val="%4."/>
+      <w:lvlJc w:val="left"/>
+      <w:pPr>
+        <w:ind w:left="2520" w:hanging="360"/>
+      </w:pPr>
+    </w:lvl>
+    <w:lvl w:ilvl="4">
+      <w:start w:val="1"/>
+      <w:numFmt w:val="lowerLetter"/>
+      <w:lvlText w:val="%5."/>
+      <w:lvlJc w:val="left"/>
+      <w:pPr>
+        <w:ind w:left="3240" w:hanging="360"/>
+      </w:pPr>
+    </w:lvl>
+    <w:lvl w:ilvl="5">
+      <w:start w:val="1"/>
+      <w:numFmt w:val="lowerRoman"/>
+      <w:lvlText w:val="%6."/>
+      <w:lvlJc w:val="right"/>
+      <w:pPr>
+        <w:ind w:left="3960" w:hanging="180"/>
+      </w:pPr>
+    </w:lvl>
+    <w:lvl w:ilvl="6">
+      <w:start w:val="1"/>
+      <w:numFmt w:val="decimal"/>
+      <w:lvlText w:val="%7."/>
+      <w:lvlJc w:val="left"/>
+      <w:pPr>
+        <w:ind w:left="4680" w:hanging="360"/>
+      </w:pPr>
+    </w:lvl>
+    <w:lvl w:ilvl="7">
+      <w:start w:val="1"/>
+      <w:numFmt w:val="lowerLetter"/>
+      <w:lvlText w:val="%8."/>
+      <w:lvlJc w:val="left"/>
+      <w:pPr>
+        <w:ind w:left="5400" w:hanging="360"/>
+      </w:pPr>
+    </w:lvl>
+    <w:lvl w:ilvl="8">
+      <w:start w:val="1"/>
+      <w:numFmt w:val="lowerRoman"/>
+      <w:lvlText w:val="%9."/>
+      <w:lvlJc w:val="right"/>
+      <w:pPr>
+        <w:ind w:left="6120" w:hanging="180"/>
+      </w:pPr>
+    </w:lvl>
+  </w:abstractNum>
+  <w:abstractNum w:abstractNumId="3" w15:restartNumberingAfterBreak="0">
     <w:nsid w:val="10732FF5"/>
     <w:multiLevelType w:val="multilevel"/>
     <w:tmpl w:val="E90AAD06"/>
@@ -3617,7 +4034,7 @@
       </w:pPr>
     </w:lvl>
   </w:abstractNum>
-  <w:abstractNum w:abstractNumId="3" w15:restartNumberingAfterBreak="0">
+  <w:abstractNum w:abstractNumId="4" w15:restartNumberingAfterBreak="0">
     <w:nsid w:val="12340D39"/>
     <w:multiLevelType w:val="hybridMultilevel"/>
     <w:tmpl w:val="EDE8A068"/>
@@ -3730,7 +4147,7 @@
       </w:rPr>
     </w:lvl>
   </w:abstractNum>
-  <w:abstractNum w:abstractNumId="4" w15:restartNumberingAfterBreak="0">
+  <w:abstractNum w:abstractNumId="5" w15:restartNumberingAfterBreak="0">
     <w:nsid w:val="33B43AB0"/>
     <w:multiLevelType w:val="hybridMultilevel"/>
     <w:tmpl w:val="86F0489E"/>
@@ -3843,7 +4260,7 @@
       </w:rPr>
     </w:lvl>
   </w:abstractNum>
-  <w:abstractNum w:abstractNumId="5" w15:restartNumberingAfterBreak="0">
+  <w:abstractNum w:abstractNumId="6" w15:restartNumberingAfterBreak="0">
     <w:nsid w:val="419C2F96"/>
     <w:multiLevelType w:val="hybridMultilevel"/>
     <w:tmpl w:val="A2E82C58"/>
@@ -3929,7 +4346,7 @@
       </w:pPr>
     </w:lvl>
   </w:abstractNum>
-  <w:abstractNum w:abstractNumId="6" w15:restartNumberingAfterBreak="0">
+  <w:abstractNum w:abstractNumId="7" w15:restartNumberingAfterBreak="0">
     <w:nsid w:val="47153211"/>
     <w:multiLevelType w:val="hybridMultilevel"/>
     <w:tmpl w:val="EFF67752"/>
@@ -4042,7 +4459,7 @@
       </w:rPr>
     </w:lvl>
   </w:abstractNum>
-  <w:abstractNum w:abstractNumId="7" w15:restartNumberingAfterBreak="0">
+  <w:abstractNum w:abstractNumId="8" w15:restartNumberingAfterBreak="0">
     <w:nsid w:val="4BE01F97"/>
     <w:multiLevelType w:val="hybridMultilevel"/>
     <w:tmpl w:val="38EE5C5A"/>
@@ -4128,7 +4545,7 @@
       </w:pPr>
     </w:lvl>
   </w:abstractNum>
-  <w:abstractNum w:abstractNumId="8" w15:restartNumberingAfterBreak="0">
+  <w:abstractNum w:abstractNumId="9" w15:restartNumberingAfterBreak="0">
     <w:nsid w:val="561D6B09"/>
     <w:multiLevelType w:val="hybridMultilevel"/>
     <w:tmpl w:val="0CC2BF9E"/>
@@ -4214,7 +4631,7 @@
       </w:pPr>
     </w:lvl>
   </w:abstractNum>
-  <w:abstractNum w:abstractNumId="9" w15:restartNumberingAfterBreak="0">
+  <w:abstractNum w:abstractNumId="10" w15:restartNumberingAfterBreak="0">
     <w:nsid w:val="59DB6093"/>
     <w:multiLevelType w:val="hybridMultilevel"/>
     <w:tmpl w:val="6EB6AD1E"/>
@@ -4227,7 +4644,7 @@
         <w:ind w:left="1980" w:hanging="360"/>
       </w:pPr>
     </w:lvl>
-    <w:lvl w:ilvl="1" w:tplc="04090019" w:tentative="1">
+    <w:lvl w:ilvl="1" w:tplc="04090019">
       <w:start w:val="1"/>
       <w:numFmt w:val="lowerLetter"/>
       <w:lvlText w:val="%2."/>
@@ -4300,7 +4717,7 @@
       </w:pPr>
     </w:lvl>
   </w:abstractNum>
-  <w:abstractNum w:abstractNumId="10" w15:restartNumberingAfterBreak="0">
+  <w:abstractNum w:abstractNumId="11" w15:restartNumberingAfterBreak="0">
     <w:nsid w:val="5CE63579"/>
     <w:multiLevelType w:val="multilevel"/>
     <w:tmpl w:val="A2E82C58"/>
@@ -4386,10 +4803,10 @@
       </w:pPr>
     </w:lvl>
   </w:abstractNum>
-  <w:abstractNum w:abstractNumId="11" w15:restartNumberingAfterBreak="0">
+  <w:abstractNum w:abstractNumId="12" w15:restartNumberingAfterBreak="0">
     <w:nsid w:val="71A403AC"/>
     <w:multiLevelType w:val="hybridMultilevel"/>
-    <w:tmpl w:val="24FA10E8"/>
+    <w:tmpl w:val="54025C60"/>
     <w:lvl w:ilvl="0" w:tplc="0409000F">
       <w:start w:val="1"/>
       <w:numFmt w:val="decimal"/>
@@ -4417,16 +4834,16 @@
         <w:ind w:left="1980" w:hanging="360"/>
       </w:pPr>
     </w:lvl>
-    <w:lvl w:ilvl="3" w:tplc="0409000F" w:tentative="1">
-      <w:start w:val="1"/>
-      <w:numFmt w:val="decimal"/>
+    <w:lvl w:ilvl="3" w:tplc="04090019">
+      <w:start w:val="1"/>
+      <w:numFmt w:val="lowerLetter"/>
       <w:lvlText w:val="%4."/>
       <w:lvlJc w:val="left"/>
       <w:pPr>
         <w:ind w:left="2520" w:hanging="360"/>
       </w:pPr>
     </w:lvl>
-    <w:lvl w:ilvl="4" w:tplc="04090019" w:tentative="1">
+    <w:lvl w:ilvl="4" w:tplc="04090019">
       <w:start w:val="1"/>
       <w:numFmt w:val="lowerLetter"/>
       <w:lvlText w:val="%5."/>
@@ -4472,7 +4889,7 @@
       </w:pPr>
     </w:lvl>
   </w:abstractNum>
-  <w:abstractNum w:abstractNumId="12" w15:restartNumberingAfterBreak="0">
+  <w:abstractNum w:abstractNumId="13" w15:restartNumberingAfterBreak="0">
     <w:nsid w:val="77431695"/>
     <w:multiLevelType w:val="hybridMultilevel"/>
     <w:tmpl w:val="F7529924"/>
@@ -4558,7 +4975,7 @@
       </w:pPr>
     </w:lvl>
   </w:abstractNum>
-  <w:abstractNum w:abstractNumId="13" w15:restartNumberingAfterBreak="0">
+  <w:abstractNum w:abstractNumId="14" w15:restartNumberingAfterBreak="0">
     <w:nsid w:val="79CC4B81"/>
     <w:multiLevelType w:val="hybridMultilevel"/>
     <w:tmpl w:val="CE901E6E"/>
@@ -4644,7 +5061,7 @@
       </w:pPr>
     </w:lvl>
   </w:abstractNum>
-  <w:abstractNum w:abstractNumId="14" w15:restartNumberingAfterBreak="0">
+  <w:abstractNum w:abstractNumId="15" w15:restartNumberingAfterBreak="0">
     <w:nsid w:val="7FA107F7"/>
     <w:multiLevelType w:val="hybridMultilevel"/>
     <w:tmpl w:val="70D65998"/>
@@ -4730,56 +5147,59 @@
       </w:pPr>
     </w:lvl>
   </w:abstractNum>
-  <w:num w:numId="1">
+  <w:num w:numId="1" w16cid:durableId="853114120">
     <w:abstractNumId w:val="1"/>
   </w:num>
-  <w:num w:numId="2">
+  <w:num w:numId="2" w16cid:durableId="450130960">
     <w:abstractNumId w:val="0"/>
   </w:num>
-  <w:num w:numId="3">
+  <w:num w:numId="3" w16cid:durableId="270018677">
+    <w:abstractNumId w:val="9"/>
+  </w:num>
+  <w:num w:numId="4" w16cid:durableId="340010330">
+    <w:abstractNumId w:val="14"/>
+  </w:num>
+  <w:num w:numId="5" w16cid:durableId="156389223">
+    <w:abstractNumId w:val="12"/>
+  </w:num>
+  <w:num w:numId="6" w16cid:durableId="2089838614">
+    <w:abstractNumId w:val="6"/>
+  </w:num>
+  <w:num w:numId="7" w16cid:durableId="542408440">
+    <w:abstractNumId w:val="11"/>
+  </w:num>
+  <w:num w:numId="8" w16cid:durableId="1962639351">
+    <w:abstractNumId w:val="3"/>
+  </w:num>
+  <w:num w:numId="9" w16cid:durableId="2098165741">
+    <w:abstractNumId w:val="10"/>
+  </w:num>
+  <w:num w:numId="10" w16cid:durableId="218593156">
+    <w:abstractNumId w:val="13"/>
+  </w:num>
+  <w:num w:numId="11" w16cid:durableId="1208226937">
     <w:abstractNumId w:val="8"/>
   </w:num>
-  <w:num w:numId="4">
-    <w:abstractNumId w:val="13"/>
+  <w:num w:numId="12" w16cid:durableId="1074159305">
+    <w:abstractNumId w:val="15"/>
   </w:num>
-  <w:num w:numId="5">
-    <w:abstractNumId w:val="11"/>
+  <w:num w:numId="13" w16cid:durableId="967513008">
+    <w:abstractNumId w:val="7"/>
   </w:num>
-  <w:num w:numId="6">
+  <w:num w:numId="14" w16cid:durableId="276955487">
+    <w:abstractNumId w:val="4"/>
+  </w:num>
+  <w:num w:numId="15" w16cid:durableId="1016998784">
     <w:abstractNumId w:val="5"/>
   </w:num>
-  <w:num w:numId="7">
-    <w:abstractNumId w:val="10"/>
-  </w:num>
-  <w:num w:numId="8">
+  <w:num w:numId="16" w16cid:durableId="73406632">
     <w:abstractNumId w:val="2"/>
-  </w:num>
-  <w:num w:numId="9">
-    <w:abstractNumId w:val="9"/>
-  </w:num>
-  <w:num w:numId="10">
-    <w:abstractNumId w:val="12"/>
-  </w:num>
-  <w:num w:numId="11">
-    <w:abstractNumId w:val="7"/>
-  </w:num>
-  <w:num w:numId="12">
-    <w:abstractNumId w:val="14"/>
-  </w:num>
-  <w:num w:numId="13">
-    <w:abstractNumId w:val="6"/>
-  </w:num>
-  <w:num w:numId="14">
-    <w:abstractNumId w:val="3"/>
-  </w:num>
-  <w:num w:numId="15">
-    <w:abstractNumId w:val="4"/>
   </w:num>
 </w:numbering>
 </file>
 
 <file path=word/styles.xml><?xml version="1.0" encoding="utf-8"?>
-<w:styles xmlns:mc="http://schemas.openxmlformats.org/markup-compatibility/2006" xmlns:r="http://schemas.openxmlformats.org/officeDocument/2006/relationships" xmlns:w="http://schemas.openxmlformats.org/wordprocessingml/2006/main" xmlns:w14="http://schemas.microsoft.com/office/word/2010/wordml" xmlns:w15="http://schemas.microsoft.com/office/word/2012/wordml" xmlns:w16cid="http://schemas.microsoft.com/office/word/2016/wordml/cid" xmlns:w16se="http://schemas.microsoft.com/office/word/2015/wordml/symex" mc:Ignorable="w14 w15 w16se w16cid">
+<w:styles xmlns:mc="http://schemas.openxmlformats.org/markup-compatibility/2006" xmlns:r="http://schemas.openxmlformats.org/officeDocument/2006/relationships" xmlns:w="http://schemas.openxmlformats.org/wordprocessingml/2006/main" xmlns:w14="http://schemas.microsoft.com/office/word/2010/wordml" xmlns:w15="http://schemas.microsoft.com/office/word/2012/wordml" xmlns:w16cex="http://schemas.microsoft.com/office/word/2018/wordml/cex" xmlns:w16cid="http://schemas.microsoft.com/office/word/2016/wordml/cid" xmlns:w16="http://schemas.microsoft.com/office/word/2018/wordml" xmlns:w16sdtdh="http://schemas.microsoft.com/office/word/2020/wordml/sdtdatahash" xmlns:w16se="http://schemas.microsoft.com/office/word/2015/wordml/symex" mc:Ignorable="w14 w15 w16se w16cid w16 w16cex w16sdtdh">
   <w:docDefaults>
     <w:rPrDefault>
       <w:rPr>
@@ -4791,7 +5211,7 @@
     </w:rPrDefault>
     <w:pPrDefault/>
   </w:docDefaults>
-  <w:latentStyles w:defLockedState="0" w:defUIPriority="99" w:defSemiHidden="0" w:defUnhideWhenUsed="0" w:defQFormat="0" w:count="375">
+  <w:latentStyles w:defLockedState="0" w:defUIPriority="99" w:defSemiHidden="0" w:defUnhideWhenUsed="0" w:defQFormat="0" w:count="376">
     <w:lsdException w:name="Normal" w:uiPriority="0" w:qFormat="1"/>
     <w:lsdException w:name="heading 1" w:uiPriority="9" w:qFormat="1"/>
     <w:lsdException w:name="heading 2" w:semiHidden="1" w:uiPriority="9" w:unhideWhenUsed="1" w:qFormat="1"/>
@@ -5165,6 +5585,7 @@
     <w:lsdException w:name="List Table 7 Colorful Accent 6" w:uiPriority="52"/>
     <w:lsdException w:name="Mention" w:semiHidden="1" w:unhideWhenUsed="1"/>
     <w:lsdException w:name="Smart Hyperlink" w:semiHidden="1" w:unhideWhenUsed="1"/>
+    <w:lsdException w:name="Smart Link" w:semiHidden="1" w:unhideWhenUsed="1"/>
   </w:latentStyles>
   <w:style w:type="paragraph" w:default="1" w:styleId="Normal">
     <w:name w:val="Normal"/>
@@ -5323,6 +5744,16 @@
       <w:color w:val="800080" w:themeColor="followedHyperlink"/>
       <w:u w:val="single"/>
     </w:rPr>
+  </w:style>
+  <w:style w:type="numbering" w:customStyle="1" w:styleId="CurrentList1">
+    <w:name w:val="Current List1"/>
+    <w:uiPriority w:val="99"/>
+    <w:rsid w:val="00967896"/>
+    <w:pPr>
+      <w:numPr>
+        <w:numId w:val="16"/>
+      </w:numPr>
+    </w:pPr>
   </w:style>
 </w:styles>
 </file>

</xml_diff>